<commit_message>
starting with the homework - system requirements (stage1)
</commit_message>
<xml_diff>
--- a/system_requirements_template.docx
+++ b/system_requirements_template.docx
@@ -2,152 +2,31 @@
 <file path=word/document.xml><?xml version="1.0" encoding="utf-8"?>
 <w:document xmlns:wpc="http://schemas.microsoft.com/office/word/2010/wordprocessingCanvas" xmlns:mo="http://schemas.microsoft.com/office/mac/office/2008/main" xmlns:mc="http://schemas.openxmlformats.org/markup-compatibility/2006" xmlns:mv="urn:schemas-microsoft-com:mac:vml" xmlns:o="urn:schemas-microsoft-com:office:office" xmlns:r="http://schemas.openxmlformats.org/officeDocument/2006/relationships" xmlns:m="http://schemas.openxmlformats.org/officeDocument/2006/math" xmlns:v="urn:schemas-microsoft-com:vml" xmlns:wp14="http://schemas.microsoft.com/office/word/2010/wordprocessingDrawing" xmlns:wp="http://schemas.openxmlformats.org/drawingml/2006/wordprocessingDrawing" xmlns:w10="urn:schemas-microsoft-com:office:word" xmlns:w="http://schemas.openxmlformats.org/wordprocessingml/2006/main" xmlns:w14="http://schemas.microsoft.com/office/word/2010/wordml" xmlns:w15="http://schemas.microsoft.com/office/word/2012/wordml" xmlns:wpg="http://schemas.microsoft.com/office/word/2010/wordprocessingGroup" xmlns:wpi="http://schemas.microsoft.com/office/word/2010/wordprocessingInk" xmlns:wne="http://schemas.microsoft.com/office/word/2006/wordml" xmlns:wps="http://schemas.microsoft.com/office/word/2010/wordprocessingShape" mc:Ignorable="w14 w15 wp14">
   <w:body>
-    <w:p/>
-    <w:p/>
-    <w:p>
-      <w:pPr>
-        <w:jc w:val="right"/>
-        <w:rPr>
-          <w:rFonts w:ascii="Arial Black" w:hAnsi="Arial Black"/>
-          <w:sz w:val="68"/>
-          <w:szCs w:val="68"/>
-        </w:rPr>
-      </w:pPr>
-      <w:r>
-        <w:rPr>
-          <w:rFonts w:ascii="Arial Black" w:hAnsi="Arial Black"/>
-          <w:sz w:val="68"/>
-          <w:szCs w:val="68"/>
-        </w:rPr>
-        <w:t>System Requirements</w:t>
-      </w:r>
-    </w:p>
-    <w:p>
-      <w:pPr>
-        <w:jc w:val="right"/>
-        <w:rPr>
-          <w:rFonts w:ascii="Arial" w:hAnsi="Arial" w:cs="Arial"/>
-          <w:color w:val="C0504D" w:themeColor="accent2"/>
-          <w:sz w:val="56"/>
-          <w:szCs w:val="56"/>
-        </w:rPr>
-      </w:pPr>
-      <w:proofErr w:type="spellStart"/>
-      <w:r>
-        <w:rPr>
-          <w:rFonts w:ascii="Arial" w:hAnsi="Arial" w:cs="Arial"/>
-          <w:color w:val="C0504D" w:themeColor="accent2"/>
-          <w:sz w:val="56"/>
-          <w:szCs w:val="56"/>
-        </w:rPr>
-        <w:t>AmazonLite</w:t>
-      </w:r>
-      <w:proofErr w:type="spellEnd"/>
-    </w:p>
-    <w:p>
-      <w:pPr>
-        <w:jc w:val="right"/>
-        <w:rPr>
-          <w:rFonts w:ascii="Arial" w:hAnsi="Arial" w:cs="Arial"/>
-          <w:color w:val="C0504D" w:themeColor="accent2"/>
-          <w:sz w:val="52"/>
-          <w:szCs w:val="52"/>
-        </w:rPr>
-      </w:pPr>
-    </w:p>
-    <w:p>
-      <w:pPr>
-        <w:jc w:val="right"/>
+    <w:p>
+      <w:pPr>
+        <w:pStyle w:val="ListParagraph"/>
+        <w:ind w:left="0"/>
+        <w:jc w:val="center"/>
         <w:rPr>
           <w:rFonts w:ascii="Arial Narrow" w:hAnsi="Arial Narrow" w:cs="Arial"/>
-          <w:color w:val="C0504D" w:themeColor="accent2"/>
-          <w:sz w:val="28"/>
-          <w:szCs w:val="28"/>
+          <w:sz w:val="20"/>
+          <w:szCs w:val="20"/>
         </w:rPr>
       </w:pPr>
       <w:r>
         <w:rPr>
           <w:rFonts w:ascii="Arial Narrow" w:hAnsi="Arial Narrow" w:cs="Arial"/>
-          <w:sz w:val="28"/>
-          <w:szCs w:val="28"/>
-        </w:rPr>
-        <w:t>Version 1.0</w:t>
-      </w:r>
-      <w:r>
-        <w:rPr>
-          <w:rFonts w:ascii="Arial Narrow" w:hAnsi="Arial Narrow" w:cs="Arial"/>
-          <w:sz w:val="28"/>
-          <w:szCs w:val="28"/>
-        </w:rPr>
-        <w:t xml:space="preserve"> </w:t>
-      </w:r>
-      <w:r>
-        <w:rPr>
-          <w:rFonts w:ascii="Arial Narrow" w:hAnsi="Arial Narrow" w:cs="Arial"/>
-          <w:sz w:val="28"/>
-          <w:szCs w:val="28"/>
-        </w:rPr>
-        <w:t>–</w:t>
-      </w:r>
-      <w:r>
-        <w:rPr>
-          <w:rFonts w:ascii="Arial Narrow" w:hAnsi="Arial Narrow" w:cs="Arial"/>
-          <w:sz w:val="28"/>
-          <w:szCs w:val="28"/>
-        </w:rPr>
-        <w:t xml:space="preserve"> </w:t>
-      </w:r>
-      <w:r>
-        <w:rPr>
-          <w:rFonts w:ascii="Arial Narrow" w:hAnsi="Arial Narrow" w:cs="Arial"/>
-          <w:sz w:val="28"/>
-          <w:szCs w:val="28"/>
-        </w:rPr>
-        <w:t>April</w:t>
-      </w:r>
-      <w:r>
-        <w:rPr>
-          <w:rFonts w:ascii="Arial Narrow" w:hAnsi="Arial Narrow" w:cs="Arial"/>
-          <w:sz w:val="28"/>
-          <w:szCs w:val="28"/>
-        </w:rPr>
-        <w:t xml:space="preserve"> 1</w:t>
-      </w:r>
-      <w:r>
-        <w:rPr>
-          <w:rFonts w:ascii="Arial Narrow" w:hAnsi="Arial Narrow" w:cs="Arial"/>
-          <w:sz w:val="28"/>
-          <w:szCs w:val="28"/>
-        </w:rPr>
-        <w:t>0</w:t>
-      </w:r>
-      <w:r>
-        <w:rPr>
-          <w:rFonts w:ascii="Arial Narrow" w:hAnsi="Arial Narrow" w:cs="Arial"/>
-          <w:sz w:val="28"/>
-          <w:szCs w:val="28"/>
-        </w:rPr>
-        <w:t>,</w:t>
-      </w:r>
-      <w:r>
-        <w:rPr>
-          <w:rFonts w:ascii="Arial Narrow" w:hAnsi="Arial Narrow" w:cs="Arial"/>
-          <w:sz w:val="28"/>
-          <w:szCs w:val="28"/>
-        </w:rPr>
-        <w:t xml:space="preserve"> 201</w:t>
-      </w:r>
-      <w:r>
-        <w:rPr>
-          <w:rFonts w:ascii="Arial Narrow" w:hAnsi="Arial Narrow" w:cs="Arial"/>
-          <w:sz w:val="28"/>
-          <w:szCs w:val="28"/>
-        </w:rPr>
-        <w:t>8</w:t>
-      </w:r>
-    </w:p>
-    <w:p>
-      <w:pPr>
+          <w:sz w:val="20"/>
+          <w:szCs w:val="20"/>
+        </w:rPr>
+        <w:t>Project Delivery Methodology (PDM)</w:t>
+      </w:r>
+    </w:p>
+    <w:p>
+      <w:pPr>
+        <w:pStyle w:val="ListParagraph"/>
+        <w:ind w:left="0"/>
+        <w:jc w:val="center"/>
         <w:rPr>
           <w:rFonts w:ascii="Arial Black" w:hAnsi="Arial Black" w:cs="Arial"/>
           <w:b/>
@@ -162,1217 +41,6 @@
           <w:sz w:val="36"/>
           <w:szCs w:val="36"/>
         </w:rPr>
-        <w:br w:type="page"/>
-      </w:r>
-    </w:p>
-    <w:p>
-      <w:pPr>
-        <w:rPr>
-          <w:rFonts w:ascii="Arial Black" w:hAnsi="Arial Black" w:cs="Arial"/>
-          <w:b/>
-          <w:sz w:val="36"/>
-          <w:szCs w:val="36"/>
-        </w:rPr>
-      </w:pPr>
-      <w:r>
-        <w:rPr>
-          <w:rFonts w:ascii="Arial Black" w:hAnsi="Arial Black" w:cs="Arial"/>
-          <w:b/>
-          <w:sz w:val="36"/>
-          <w:szCs w:val="36"/>
-        </w:rPr>
-        <w:lastRenderedPageBreak/>
-        <w:t>Using This Template</w:t>
-      </w:r>
-    </w:p>
-    <w:p>
-      <w:pPr>
-        <w:rPr>
-          <w:rFonts w:ascii="Arial" w:hAnsi="Arial" w:cs="Arial"/>
-          <w:sz w:val="20"/>
-          <w:szCs w:val="20"/>
-        </w:rPr>
-      </w:pPr>
-      <w:r>
-        <w:rPr>
-          <w:rFonts w:ascii="Arial" w:hAnsi="Arial" w:cs="Arial"/>
-          <w:sz w:val="20"/>
-          <w:szCs w:val="20"/>
-        </w:rPr>
-        <w:t>This and other PDM tools are available. All Sections are required to be addressed, however if a section or subsection is not needed, that section/sub</w:t>
-      </w:r>
-      <w:r>
-        <w:rPr>
-          <w:rFonts w:ascii="Arial" w:hAnsi="Arial" w:cs="Arial"/>
-          <w:sz w:val="20"/>
-          <w:szCs w:val="20"/>
-        </w:rPr>
-        <w:t xml:space="preserve">section of the document can be </w:t>
-      </w:r>
-      <w:r>
-        <w:rPr>
-          <w:rFonts w:ascii="Arial" w:hAnsi="Arial" w:cs="Arial"/>
-          <w:sz w:val="20"/>
-          <w:szCs w:val="20"/>
-        </w:rPr>
-        <w:t xml:space="preserve">marked as Not Applicable but as explanation must be provided as to why it does not apply. Please also reference the </w:t>
-      </w:r>
-      <w:r>
-        <w:rPr>
-          <w:rFonts w:ascii="Arial" w:hAnsi="Arial" w:cs="Arial"/>
-          <w:b/>
-          <w:sz w:val="20"/>
-          <w:szCs w:val="20"/>
-        </w:rPr>
-        <w:t>Lessons Learned</w:t>
-      </w:r>
-      <w:r>
-        <w:rPr>
-          <w:rFonts w:ascii="Arial" w:hAnsi="Arial" w:cs="Arial"/>
-          <w:sz w:val="20"/>
-          <w:szCs w:val="20"/>
-        </w:rPr>
-        <w:t xml:space="preserve"> section in the Appendix for additional information that may assist.</w:t>
-      </w:r>
-    </w:p>
-    <w:p>
-      <w:pPr>
-        <w:spacing w:line="360" w:lineRule="auto"/>
-        <w:rPr>
-          <w:rFonts w:ascii="Arial" w:hAnsi="Arial" w:cs="Arial"/>
-          <w:sz w:val="20"/>
-          <w:szCs w:val="20"/>
-        </w:rPr>
-      </w:pPr>
-      <w:r>
-        <w:rPr>
-          <w:rFonts w:ascii="Arial" w:hAnsi="Arial" w:cs="Arial"/>
-          <w:sz w:val="20"/>
-          <w:szCs w:val="20"/>
-        </w:rPr>
-        <w:t>To create a deliverable from this template:</w:t>
-      </w:r>
-    </w:p>
-    <w:p>
-      <w:pPr>
-        <w:pStyle w:val="ListParagraph"/>
-        <w:numPr>
-          <w:ilvl w:val="0"/>
-          <w:numId w:val="1"/>
-        </w:numPr>
-        <w:spacing w:line="360" w:lineRule="auto"/>
-        <w:rPr>
-          <w:rFonts w:ascii="Arial" w:hAnsi="Arial" w:cs="Arial"/>
-          <w:sz w:val="20"/>
-          <w:szCs w:val="20"/>
-        </w:rPr>
-      </w:pPr>
-      <w:r>
-        <w:rPr>
-          <w:rFonts w:ascii="Arial" w:hAnsi="Arial" w:cs="Arial"/>
-          <w:sz w:val="20"/>
-          <w:szCs w:val="20"/>
-        </w:rPr>
-        <w:t>Delete the template title page (previous page) and this page.</w:t>
-      </w:r>
-    </w:p>
-    <w:p>
-      <w:pPr>
-        <w:pStyle w:val="ListParagraph"/>
-        <w:numPr>
-          <w:ilvl w:val="0"/>
-          <w:numId w:val="1"/>
-        </w:numPr>
-        <w:spacing w:line="360" w:lineRule="auto"/>
-        <w:rPr>
-          <w:rFonts w:ascii="Arial" w:hAnsi="Arial" w:cs="Arial"/>
-          <w:sz w:val="20"/>
-          <w:szCs w:val="20"/>
-        </w:rPr>
-      </w:pPr>
-      <w:r>
-        <w:rPr>
-          <w:rFonts w:ascii="Arial" w:hAnsi="Arial" w:cs="Arial"/>
-          <w:sz w:val="20"/>
-          <w:szCs w:val="20"/>
-        </w:rPr>
-        <w:t>Replace [bracketed text] on the cover page (next page) with your project and agen</w:t>
-      </w:r>
-      <w:r>
-        <w:rPr>
-          <w:rFonts w:ascii="Arial" w:hAnsi="Arial" w:cs="Arial"/>
-          <w:sz w:val="20"/>
-          <w:szCs w:val="20"/>
-        </w:rPr>
-        <w:t>c</w:t>
-      </w:r>
-      <w:r>
-        <w:rPr>
-          <w:rFonts w:ascii="Arial" w:hAnsi="Arial" w:cs="Arial"/>
-          <w:sz w:val="20"/>
-          <w:szCs w:val="20"/>
-        </w:rPr>
-        <w:t>y information.</w:t>
-      </w:r>
-    </w:p>
-    <w:p>
-      <w:pPr>
-        <w:pStyle w:val="ListParagraph"/>
-        <w:numPr>
-          <w:ilvl w:val="0"/>
-          <w:numId w:val="1"/>
-        </w:numPr>
-        <w:spacing w:line="360" w:lineRule="auto"/>
-        <w:rPr>
-          <w:rFonts w:ascii="Arial" w:hAnsi="Arial" w:cs="Arial"/>
-          <w:sz w:val="20"/>
-          <w:szCs w:val="20"/>
-        </w:rPr>
-      </w:pPr>
-      <w:r>
-        <w:rPr>
-          <w:rFonts w:ascii="Arial" w:hAnsi="Arial" w:cs="Arial"/>
-          <w:sz w:val="20"/>
-          <w:szCs w:val="20"/>
-        </w:rPr>
-        <w:t xml:space="preserve">Replace [bracketed text] in the tool </w:t>
-      </w:r>
-      <w:r>
-        <w:rPr>
-          <w:rFonts w:ascii="Arial" w:hAnsi="Arial" w:cs="Arial"/>
-          <w:sz w:val="20"/>
-          <w:szCs w:val="20"/>
-        </w:rPr>
-        <w:t xml:space="preserve">header area at the top of </w:t>
-      </w:r>
-      <w:r>
-        <w:rPr>
-          <w:rFonts w:ascii="Arial" w:hAnsi="Arial" w:cs="Arial"/>
-          <w:sz w:val="20"/>
-          <w:szCs w:val="20"/>
-        </w:rPr>
-        <w:t>P</w:t>
-      </w:r>
-      <w:r>
-        <w:rPr>
-          <w:rFonts w:ascii="Arial" w:hAnsi="Arial" w:cs="Arial"/>
-          <w:sz w:val="20"/>
-          <w:szCs w:val="20"/>
-        </w:rPr>
-        <w:t>age i</w:t>
-      </w:r>
-      <w:r>
-        <w:rPr>
-          <w:rFonts w:ascii="Arial" w:hAnsi="Arial" w:cs="Arial"/>
-          <w:sz w:val="20"/>
-          <w:szCs w:val="20"/>
-        </w:rPr>
-        <w:t xml:space="preserve"> (Contents page) with the same project and agency information as on the cover page.</w:t>
-      </w:r>
-    </w:p>
-    <w:p>
-      <w:pPr>
-        <w:pStyle w:val="ListParagraph"/>
-        <w:spacing w:line="360" w:lineRule="auto"/>
-        <w:ind w:left="900"/>
-        <w:rPr>
-          <w:rFonts w:ascii="Arial" w:hAnsi="Arial" w:cs="Arial"/>
-          <w:sz w:val="20"/>
-          <w:szCs w:val="20"/>
-        </w:rPr>
-      </w:pPr>
-    </w:p>
-    <w:p>
-      <w:pPr>
-        <w:pStyle w:val="ListParagraph"/>
-        <w:spacing w:line="360" w:lineRule="auto"/>
-        <w:ind w:left="900"/>
-        <w:rPr>
-          <w:rFonts w:ascii="Arial" w:hAnsi="Arial" w:cs="Arial"/>
-          <w:sz w:val="20"/>
-          <w:szCs w:val="20"/>
-        </w:rPr>
-      </w:pPr>
-      <w:r>
-        <w:rPr>
-          <w:rFonts w:ascii="Arial" w:hAnsi="Arial" w:cs="Arial"/>
-          <w:sz w:val="20"/>
-          <w:szCs w:val="20"/>
-        </w:rPr>
-        <w:t>Note: Please d</w:t>
-      </w:r>
-      <w:r>
-        <w:rPr>
-          <w:rFonts w:ascii="Arial" w:hAnsi="Arial" w:cs="Arial"/>
-          <w:sz w:val="20"/>
-          <w:szCs w:val="20"/>
-        </w:rPr>
-        <w:t>o not remove or modify content in</w:t>
-      </w:r>
-      <w:r>
-        <w:rPr>
-          <w:rFonts w:ascii="Arial" w:hAnsi="Arial" w:cs="Arial"/>
-          <w:sz w:val="20"/>
-          <w:szCs w:val="20"/>
-        </w:rPr>
-        <w:t xml:space="preserve"> the footer area.</w:t>
-      </w:r>
-    </w:p>
-    <w:p>
-      <w:pPr>
-        <w:pStyle w:val="ListParagraph"/>
-        <w:spacing w:line="360" w:lineRule="auto"/>
-        <w:ind w:left="900"/>
-        <w:rPr>
-          <w:rFonts w:ascii="Arial" w:hAnsi="Arial" w:cs="Arial"/>
-          <w:sz w:val="20"/>
-          <w:szCs w:val="20"/>
-        </w:rPr>
-      </w:pPr>
-    </w:p>
-    <w:p>
-      <w:pPr>
-        <w:pStyle w:val="ListParagraph"/>
-        <w:numPr>
-          <w:ilvl w:val="0"/>
-          <w:numId w:val="1"/>
-        </w:numPr>
-        <w:spacing w:line="360" w:lineRule="auto"/>
-        <w:rPr>
-          <w:rFonts w:ascii="Arial" w:hAnsi="Arial" w:cs="Arial"/>
-          <w:sz w:val="20"/>
-          <w:szCs w:val="20"/>
-        </w:rPr>
-      </w:pPr>
-      <w:r>
-        <w:rPr>
-          <w:rFonts w:ascii="Arial" w:hAnsi="Arial" w:cs="Arial"/>
-          <w:sz w:val="20"/>
-          <w:szCs w:val="20"/>
-        </w:rPr>
-        <w:t>Complete the entire template. Each section contains abbreviated instructions, shown in italics, and a content area. The content area is marked with a placeholder symbol (</w:t>
-      </w:r>
-      <m:oMath>
-        <m:r>
-          <w:rPr>
-            <w:rFonts w:ascii="Cambria Math" w:hAnsi="Cambria Math" w:cs="Arial"/>
-            <w:sz w:val="20"/>
-            <w:szCs w:val="20"/>
-          </w:rPr>
-          <m:t>⇒</m:t>
-        </m:r>
-      </m:oMath>
-      <w:r>
-        <w:rPr>
-          <w:rFonts w:ascii="Arial" w:eastAsiaTheme="minorEastAsia" w:hAnsi="Arial" w:cs="Arial"/>
-          <w:sz w:val="20"/>
-          <w:szCs w:val="20"/>
-        </w:rPr>
-        <w:t>) or with a table. Relevant text from other project deliverable may be pasted into content areas.</w:t>
-      </w:r>
-    </w:p>
-    <w:p>
-      <w:pPr>
-        <w:spacing w:line="360" w:lineRule="auto"/>
-        <w:ind w:left="900"/>
-        <w:rPr>
-          <w:rFonts w:ascii="Arial" w:hAnsi="Arial" w:cs="Arial"/>
-          <w:sz w:val="20"/>
-          <w:szCs w:val="20"/>
-        </w:rPr>
-      </w:pPr>
-      <w:r>
-        <w:rPr>
-          <w:rFonts w:ascii="Arial" w:hAnsi="Arial" w:cs="Arial"/>
-          <w:sz w:val="20"/>
-          <w:szCs w:val="20"/>
-        </w:rPr>
-        <w:t>Note: Please do not remove the italicized instructions.</w:t>
-      </w:r>
-    </w:p>
-    <w:p>
-      <w:pPr>
-        <w:pStyle w:val="ListParagraph"/>
-        <w:numPr>
-          <w:ilvl w:val="0"/>
-          <w:numId w:val="1"/>
-        </w:numPr>
-        <w:spacing w:line="360" w:lineRule="auto"/>
-        <w:rPr>
-          <w:rFonts w:ascii="Arial" w:hAnsi="Arial" w:cs="Arial"/>
-          <w:sz w:val="20"/>
-          <w:szCs w:val="20"/>
-        </w:rPr>
-      </w:pPr>
-      <w:r>
-        <w:rPr>
-          <w:rFonts w:ascii="Arial" w:hAnsi="Arial" w:cs="Arial"/>
-          <w:sz w:val="20"/>
-          <w:szCs w:val="20"/>
-        </w:rPr>
-        <w:t>Update the table of contents by right-clicking and selecting “Update Field,” then “Update entire table.”</w:t>
-      </w:r>
-    </w:p>
-    <w:p>
-      <w:pPr>
-        <w:pStyle w:val="ListParagraph"/>
-        <w:ind w:left="900"/>
-        <w:rPr>
-          <w:rFonts w:ascii="Arial" w:hAnsi="Arial" w:cs="Arial"/>
-          <w:sz w:val="20"/>
-          <w:szCs w:val="20"/>
-        </w:rPr>
-      </w:pPr>
-    </w:p>
-    <w:p>
-      <w:pPr>
-        <w:ind w:left="720"/>
-        <w:rPr>
-          <w:b/>
-          <w:sz w:val="28"/>
-          <w:szCs w:val="28"/>
-        </w:rPr>
-      </w:pPr>
-      <w:r>
-        <w:rPr>
-          <w:b/>
-          <w:sz w:val="28"/>
-          <w:szCs w:val="28"/>
-        </w:rPr>
-        <w:t>Template Revision History</w:t>
-      </w:r>
-    </w:p>
-    <w:tbl>
-      <w:tblPr>
-        <w:tblW w:w="9360" w:type="dxa"/>
-        <w:tblInd w:w="792" w:type="dxa"/>
-        <w:tblBorders>
-          <w:top w:val="single" w:sz="6" w:space="0" w:color="999999"/>
-          <w:left w:val="single" w:sz="6" w:space="0" w:color="999999"/>
-          <w:bottom w:val="single" w:sz="6" w:space="0" w:color="999999"/>
-          <w:right w:val="single" w:sz="6" w:space="0" w:color="999999"/>
-          <w:insideH w:val="single" w:sz="6" w:space="0" w:color="999999"/>
-          <w:insideV w:val="single" w:sz="6" w:space="0" w:color="999999"/>
-        </w:tblBorders>
-        <w:tblLayout w:type="fixed"/>
-        <w:tblCellMar>
-          <w:top w:w="72" w:type="dxa"/>
-          <w:left w:w="72" w:type="dxa"/>
-          <w:bottom w:w="72" w:type="dxa"/>
-          <w:right w:w="72" w:type="dxa"/>
-        </w:tblCellMar>
-        <w:tblLook w:val="04A0" w:firstRow="1" w:lastRow="0" w:firstColumn="1" w:lastColumn="0" w:noHBand="0" w:noVBand="1"/>
-      </w:tblPr>
-      <w:tblGrid>
-        <w:gridCol w:w="975"/>
-        <w:gridCol w:w="1365"/>
-        <w:gridCol w:w="2925"/>
-        <w:gridCol w:w="4095"/>
-      </w:tblGrid>
-      <w:tr>
-        <w:trPr>
-          <w:cantSplit/>
-          <w:tblHeader/>
-        </w:trPr>
-        <w:tc>
-          <w:tcPr>
-            <w:tcW w:w="900" w:type="dxa"/>
-            <w:tcBorders>
-              <w:top w:val="single" w:sz="6" w:space="0" w:color="999999"/>
-              <w:left w:val="single" w:sz="6" w:space="0" w:color="999999"/>
-              <w:bottom w:val="single" w:sz="6" w:space="0" w:color="999999"/>
-              <w:right w:val="single" w:sz="6" w:space="0" w:color="999999"/>
-            </w:tcBorders>
-            <w:shd w:val="clear" w:color="auto" w:fill="E6E6E6"/>
-            <w:vAlign w:val="center"/>
-            <w:hideMark/>
-          </w:tcPr>
-          <w:p>
-            <w:pPr>
-              <w:spacing w:after="0" w:line="220" w:lineRule="exact"/>
-              <w:rPr>
-                <w:rFonts w:ascii="Arial" w:eastAsia="Times New Roman" w:hAnsi="Arial" w:cs="Arial"/>
-                <w:b/>
-                <w:bCs/>
-                <w:sz w:val="16"/>
-                <w:szCs w:val="24"/>
-              </w:rPr>
-            </w:pPr>
-            <w:r>
-              <w:rPr>
-                <w:rFonts w:ascii="Arial" w:eastAsia="Times New Roman" w:hAnsi="Arial" w:cs="Arial"/>
-                <w:b/>
-                <w:bCs/>
-                <w:sz w:val="16"/>
-                <w:szCs w:val="24"/>
-              </w:rPr>
-              <w:t>Version</w:t>
-            </w:r>
-          </w:p>
-        </w:tc>
-        <w:tc>
-          <w:tcPr>
-            <w:tcW w:w="1260" w:type="dxa"/>
-            <w:tcBorders>
-              <w:top w:val="single" w:sz="6" w:space="0" w:color="999999"/>
-              <w:left w:val="single" w:sz="6" w:space="0" w:color="999999"/>
-              <w:bottom w:val="single" w:sz="6" w:space="0" w:color="999999"/>
-              <w:right w:val="single" w:sz="6" w:space="0" w:color="999999"/>
-            </w:tcBorders>
-            <w:shd w:val="clear" w:color="auto" w:fill="E6E6E6"/>
-            <w:vAlign w:val="center"/>
-            <w:hideMark/>
-          </w:tcPr>
-          <w:p>
-            <w:pPr>
-              <w:spacing w:after="0" w:line="220" w:lineRule="exact"/>
-              <w:rPr>
-                <w:rFonts w:ascii="Arial" w:eastAsia="Times New Roman" w:hAnsi="Arial" w:cs="Arial"/>
-                <w:b/>
-                <w:bCs/>
-                <w:sz w:val="16"/>
-                <w:szCs w:val="24"/>
-              </w:rPr>
-            </w:pPr>
-            <w:r>
-              <w:rPr>
-                <w:rFonts w:ascii="Arial" w:eastAsia="Times New Roman" w:hAnsi="Arial" w:cs="Arial"/>
-                <w:b/>
-                <w:bCs/>
-                <w:sz w:val="16"/>
-                <w:szCs w:val="24"/>
-              </w:rPr>
-              <w:t>Date</w:t>
-            </w:r>
-          </w:p>
-        </w:tc>
-        <w:tc>
-          <w:tcPr>
-            <w:tcW w:w="2700" w:type="dxa"/>
-            <w:tcBorders>
-              <w:top w:val="single" w:sz="6" w:space="0" w:color="999999"/>
-              <w:left w:val="single" w:sz="6" w:space="0" w:color="999999"/>
-              <w:bottom w:val="single" w:sz="6" w:space="0" w:color="999999"/>
-              <w:right w:val="single" w:sz="6" w:space="0" w:color="999999"/>
-            </w:tcBorders>
-            <w:shd w:val="clear" w:color="auto" w:fill="E6E6E6"/>
-            <w:vAlign w:val="center"/>
-            <w:hideMark/>
-          </w:tcPr>
-          <w:p>
-            <w:pPr>
-              <w:spacing w:after="0" w:line="220" w:lineRule="exact"/>
-              <w:rPr>
-                <w:rFonts w:ascii="Arial" w:eastAsia="Times New Roman" w:hAnsi="Arial" w:cs="Arial"/>
-                <w:b/>
-                <w:bCs/>
-                <w:sz w:val="16"/>
-                <w:szCs w:val="24"/>
-              </w:rPr>
-            </w:pPr>
-            <w:r>
-              <w:rPr>
-                <w:rFonts w:ascii="Arial" w:eastAsia="Times New Roman" w:hAnsi="Arial" w:cs="Arial"/>
-                <w:b/>
-                <w:bCs/>
-                <w:sz w:val="16"/>
-                <w:szCs w:val="24"/>
-              </w:rPr>
-              <w:t>Name</w:t>
-            </w:r>
-          </w:p>
-        </w:tc>
-        <w:tc>
-          <w:tcPr>
-            <w:tcW w:w="3780" w:type="dxa"/>
-            <w:tcBorders>
-              <w:top w:val="single" w:sz="6" w:space="0" w:color="999999"/>
-              <w:left w:val="single" w:sz="6" w:space="0" w:color="999999"/>
-              <w:bottom w:val="single" w:sz="6" w:space="0" w:color="999999"/>
-              <w:right w:val="single" w:sz="6" w:space="0" w:color="999999"/>
-            </w:tcBorders>
-            <w:shd w:val="clear" w:color="auto" w:fill="E6E6E6"/>
-            <w:vAlign w:val="center"/>
-            <w:hideMark/>
-          </w:tcPr>
-          <w:p>
-            <w:pPr>
-              <w:spacing w:after="0" w:line="220" w:lineRule="exact"/>
-              <w:rPr>
-                <w:rFonts w:ascii="Arial" w:eastAsia="Times New Roman" w:hAnsi="Arial" w:cs="Arial"/>
-                <w:b/>
-                <w:bCs/>
-                <w:sz w:val="16"/>
-                <w:szCs w:val="24"/>
-              </w:rPr>
-            </w:pPr>
-            <w:r>
-              <w:rPr>
-                <w:rFonts w:ascii="Arial" w:eastAsia="Times New Roman" w:hAnsi="Arial" w:cs="Arial"/>
-                <w:b/>
-                <w:bCs/>
-                <w:sz w:val="16"/>
-                <w:szCs w:val="24"/>
-              </w:rPr>
-              <w:t>Description</w:t>
-            </w:r>
-          </w:p>
-        </w:tc>
-      </w:tr>
-      <w:tr>
-        <w:trPr>
-          <w:cantSplit/>
-        </w:trPr>
-        <w:tc>
-          <w:tcPr>
-            <w:tcW w:w="900" w:type="dxa"/>
-            <w:tcBorders>
-              <w:top w:val="single" w:sz="6" w:space="0" w:color="999999"/>
-              <w:left w:val="single" w:sz="6" w:space="0" w:color="999999"/>
-              <w:bottom w:val="single" w:sz="6" w:space="0" w:color="999999"/>
-              <w:right w:val="single" w:sz="6" w:space="0" w:color="999999"/>
-            </w:tcBorders>
-            <w:vAlign w:val="center"/>
-          </w:tcPr>
-          <w:p>
-            <w:pPr>
-              <w:spacing w:after="0" w:line="220" w:lineRule="exact"/>
-              <w:rPr>
-                <w:rFonts w:ascii="Arial" w:eastAsia="Times New Roman" w:hAnsi="Arial" w:cs="Arial"/>
-                <w:sz w:val="20"/>
-                <w:szCs w:val="20"/>
-              </w:rPr>
-            </w:pPr>
-            <w:r>
-              <w:rPr>
-                <w:rFonts w:ascii="Arial" w:eastAsia="Times New Roman" w:hAnsi="Arial" w:cs="Arial"/>
-                <w:sz w:val="20"/>
-                <w:szCs w:val="20"/>
-              </w:rPr>
-              <w:t>1.0</w:t>
-            </w:r>
-          </w:p>
-        </w:tc>
-        <w:tc>
-          <w:tcPr>
-            <w:tcW w:w="1260" w:type="dxa"/>
-            <w:tcBorders>
-              <w:top w:val="single" w:sz="6" w:space="0" w:color="999999"/>
-              <w:left w:val="single" w:sz="6" w:space="0" w:color="999999"/>
-              <w:bottom w:val="single" w:sz="6" w:space="0" w:color="999999"/>
-              <w:right w:val="single" w:sz="6" w:space="0" w:color="999999"/>
-            </w:tcBorders>
-            <w:shd w:val="clear" w:color="auto" w:fill="FFFFFF"/>
-            <w:vAlign w:val="center"/>
-          </w:tcPr>
-          <w:p>
-            <w:pPr>
-              <w:spacing w:after="0" w:line="220" w:lineRule="exact"/>
-              <w:rPr>
-                <w:rFonts w:ascii="Arial" w:eastAsia="Times New Roman" w:hAnsi="Arial" w:cs="Arial"/>
-                <w:sz w:val="20"/>
-                <w:szCs w:val="20"/>
-              </w:rPr>
-            </w:pPr>
-            <w:r>
-              <w:rPr>
-                <w:rFonts w:ascii="Arial" w:eastAsia="Times New Roman" w:hAnsi="Arial" w:cs="Arial"/>
-                <w:sz w:val="20"/>
-                <w:szCs w:val="20"/>
-              </w:rPr>
-              <w:t>2/5/2012</w:t>
-            </w:r>
-          </w:p>
-        </w:tc>
-        <w:tc>
-          <w:tcPr>
-            <w:tcW w:w="2700" w:type="dxa"/>
-            <w:tcBorders>
-              <w:top w:val="single" w:sz="6" w:space="0" w:color="999999"/>
-              <w:left w:val="single" w:sz="6" w:space="0" w:color="999999"/>
-              <w:bottom w:val="single" w:sz="6" w:space="0" w:color="999999"/>
-              <w:right w:val="single" w:sz="6" w:space="0" w:color="999999"/>
-            </w:tcBorders>
-            <w:vAlign w:val="center"/>
-          </w:tcPr>
-          <w:p>
-            <w:pPr>
-              <w:spacing w:after="0" w:line="220" w:lineRule="exact"/>
-              <w:rPr>
-                <w:rFonts w:ascii="Arial" w:eastAsia="Times New Roman" w:hAnsi="Arial" w:cs="Arial"/>
-                <w:sz w:val="20"/>
-                <w:szCs w:val="20"/>
-              </w:rPr>
-            </w:pPr>
-            <w:r>
-              <w:rPr>
-                <w:rFonts w:ascii="Arial" w:eastAsia="Times New Roman" w:hAnsi="Arial" w:cs="Arial"/>
-                <w:sz w:val="20"/>
-                <w:szCs w:val="20"/>
-              </w:rPr>
-              <w:t>PDM Project team</w:t>
-            </w:r>
-          </w:p>
-        </w:tc>
-        <w:tc>
-          <w:tcPr>
-            <w:tcW w:w="3780" w:type="dxa"/>
-            <w:tcBorders>
-              <w:top w:val="single" w:sz="6" w:space="0" w:color="999999"/>
-              <w:left w:val="single" w:sz="6" w:space="0" w:color="999999"/>
-              <w:bottom w:val="single" w:sz="6" w:space="0" w:color="999999"/>
-              <w:right w:val="single" w:sz="6" w:space="0" w:color="999999"/>
-            </w:tcBorders>
-            <w:vAlign w:val="center"/>
-          </w:tcPr>
-          <w:p>
-            <w:pPr>
-              <w:spacing w:after="0" w:line="220" w:lineRule="exact"/>
-              <w:rPr>
-                <w:rFonts w:ascii="Arial" w:eastAsia="Times New Roman" w:hAnsi="Arial" w:cs="Arial"/>
-                <w:sz w:val="20"/>
-                <w:szCs w:val="20"/>
-              </w:rPr>
-            </w:pPr>
-            <w:r>
-              <w:rPr>
-                <w:rFonts w:ascii="Arial" w:eastAsia="Times New Roman" w:hAnsi="Arial" w:cs="Arial"/>
-                <w:sz w:val="20"/>
-                <w:szCs w:val="20"/>
-              </w:rPr>
-              <w:t>Initial Creation</w:t>
-            </w:r>
-          </w:p>
-        </w:tc>
-      </w:tr>
-      <w:tr>
-        <w:trPr>
-          <w:cantSplit/>
-        </w:trPr>
-        <w:tc>
-          <w:tcPr>
-            <w:tcW w:w="900" w:type="dxa"/>
-            <w:tcBorders>
-              <w:top w:val="single" w:sz="6" w:space="0" w:color="999999"/>
-              <w:left w:val="single" w:sz="6" w:space="0" w:color="999999"/>
-              <w:bottom w:val="single" w:sz="6" w:space="0" w:color="999999"/>
-              <w:right w:val="single" w:sz="6" w:space="0" w:color="999999"/>
-            </w:tcBorders>
-            <w:vAlign w:val="center"/>
-          </w:tcPr>
-          <w:p>
-            <w:pPr>
-              <w:spacing w:after="0" w:line="220" w:lineRule="exact"/>
-              <w:rPr>
-                <w:rFonts w:ascii="Arial" w:eastAsia="Times New Roman" w:hAnsi="Arial" w:cs="Arial"/>
-                <w:sz w:val="20"/>
-                <w:szCs w:val="20"/>
-              </w:rPr>
-            </w:pPr>
-            <w:r>
-              <w:rPr>
-                <w:rFonts w:ascii="Arial" w:eastAsia="Times New Roman" w:hAnsi="Arial" w:cs="Arial"/>
-                <w:sz w:val="20"/>
-                <w:szCs w:val="20"/>
-              </w:rPr>
-              <w:t>2.0</w:t>
-            </w:r>
-          </w:p>
-        </w:tc>
-        <w:tc>
-          <w:tcPr>
-            <w:tcW w:w="1260" w:type="dxa"/>
-            <w:tcBorders>
-              <w:top w:val="single" w:sz="6" w:space="0" w:color="999999"/>
-              <w:left w:val="single" w:sz="6" w:space="0" w:color="999999"/>
-              <w:bottom w:val="single" w:sz="6" w:space="0" w:color="999999"/>
-              <w:right w:val="single" w:sz="6" w:space="0" w:color="999999"/>
-            </w:tcBorders>
-            <w:shd w:val="clear" w:color="auto" w:fill="FFFFFF"/>
-            <w:vAlign w:val="center"/>
-          </w:tcPr>
-          <w:p>
-            <w:pPr>
-              <w:spacing w:after="0" w:line="220" w:lineRule="exact"/>
-              <w:rPr>
-                <w:rFonts w:ascii="Arial" w:eastAsia="Times New Roman" w:hAnsi="Arial" w:cs="Arial"/>
-                <w:sz w:val="20"/>
-                <w:szCs w:val="20"/>
-              </w:rPr>
-            </w:pPr>
-            <w:r>
-              <w:rPr>
-                <w:rFonts w:ascii="Arial" w:eastAsia="Times New Roman" w:hAnsi="Arial" w:cs="Arial"/>
-                <w:sz w:val="20"/>
-                <w:szCs w:val="20"/>
-              </w:rPr>
-              <w:t>6/28</w:t>
-            </w:r>
-            <w:r>
-              <w:rPr>
-                <w:rFonts w:ascii="Arial" w:eastAsia="Times New Roman" w:hAnsi="Arial" w:cs="Arial"/>
-                <w:sz w:val="20"/>
-                <w:szCs w:val="20"/>
-              </w:rPr>
-              <w:t>/2012</w:t>
-            </w:r>
-          </w:p>
-        </w:tc>
-        <w:tc>
-          <w:tcPr>
-            <w:tcW w:w="2700" w:type="dxa"/>
-            <w:tcBorders>
-              <w:top w:val="single" w:sz="6" w:space="0" w:color="999999"/>
-              <w:left w:val="single" w:sz="6" w:space="0" w:color="999999"/>
-              <w:bottom w:val="single" w:sz="6" w:space="0" w:color="999999"/>
-              <w:right w:val="single" w:sz="6" w:space="0" w:color="999999"/>
-            </w:tcBorders>
-            <w:vAlign w:val="center"/>
-          </w:tcPr>
-          <w:p>
-            <w:pPr>
-              <w:spacing w:after="0" w:line="220" w:lineRule="exact"/>
-              <w:rPr>
-                <w:rFonts w:ascii="Arial" w:eastAsia="Times New Roman" w:hAnsi="Arial" w:cs="Arial"/>
-                <w:sz w:val="20"/>
-                <w:szCs w:val="20"/>
-              </w:rPr>
-            </w:pPr>
-            <w:r>
-              <w:rPr>
-                <w:rFonts w:ascii="Arial" w:eastAsia="Times New Roman" w:hAnsi="Arial" w:cs="Arial"/>
-                <w:sz w:val="20"/>
-                <w:szCs w:val="20"/>
-              </w:rPr>
-              <w:t>Elizabeth Bradley/</w:t>
-            </w:r>
-            <w:r>
-              <w:rPr>
-                <w:rFonts w:ascii="Arial" w:eastAsia="Times New Roman" w:hAnsi="Arial" w:cs="Arial"/>
-                <w:sz w:val="20"/>
-                <w:szCs w:val="20"/>
-              </w:rPr>
-              <w:t>David Davis</w:t>
-            </w:r>
-          </w:p>
-        </w:tc>
-        <w:tc>
-          <w:tcPr>
-            <w:tcW w:w="3780" w:type="dxa"/>
-            <w:tcBorders>
-              <w:top w:val="single" w:sz="6" w:space="0" w:color="999999"/>
-              <w:left w:val="single" w:sz="6" w:space="0" w:color="999999"/>
-              <w:bottom w:val="single" w:sz="6" w:space="0" w:color="999999"/>
-              <w:right w:val="single" w:sz="6" w:space="0" w:color="999999"/>
-            </w:tcBorders>
-            <w:vAlign w:val="center"/>
-          </w:tcPr>
-          <w:p>
-            <w:pPr>
-              <w:spacing w:after="0" w:line="220" w:lineRule="exact"/>
-              <w:rPr>
-                <w:rFonts w:ascii="Arial" w:eastAsia="Times New Roman" w:hAnsi="Arial" w:cs="Arial"/>
-                <w:sz w:val="20"/>
-                <w:szCs w:val="20"/>
-              </w:rPr>
-            </w:pPr>
-            <w:r>
-              <w:rPr>
-                <w:rFonts w:ascii="Arial" w:eastAsia="Times New Roman" w:hAnsi="Arial" w:cs="Arial"/>
-                <w:sz w:val="20"/>
-                <w:szCs w:val="20"/>
-              </w:rPr>
-              <w:t>Reformatted document template;</w:t>
-            </w:r>
-            <w:r>
-              <w:rPr>
-                <w:rFonts w:ascii="Arial" w:eastAsia="Times New Roman" w:hAnsi="Arial" w:cs="Arial"/>
-                <w:sz w:val="20"/>
-                <w:szCs w:val="20"/>
-              </w:rPr>
-              <w:t xml:space="preserve"> Renamed template to System Requirements.</w:t>
-            </w:r>
-            <w:r>
-              <w:rPr>
-                <w:rFonts w:ascii="Arial" w:eastAsia="Times New Roman" w:hAnsi="Arial" w:cs="Arial"/>
-                <w:sz w:val="20"/>
-                <w:szCs w:val="20"/>
-              </w:rPr>
-              <w:t xml:space="preserve"> </w:t>
-            </w:r>
-            <w:r>
-              <w:rPr>
-                <w:rFonts w:ascii="Arial" w:eastAsia="Times New Roman" w:hAnsi="Arial" w:cs="Arial"/>
-                <w:sz w:val="20"/>
-                <w:szCs w:val="20"/>
-              </w:rPr>
-              <w:t xml:space="preserve">Added </w:t>
-            </w:r>
-            <w:r>
-              <w:rPr>
-                <w:rFonts w:ascii="Arial" w:eastAsia="Times New Roman" w:hAnsi="Arial" w:cs="Arial"/>
-                <w:sz w:val="20"/>
-                <w:szCs w:val="20"/>
-              </w:rPr>
-              <w:t>Initial Technical Architecture Specifications</w:t>
-            </w:r>
-          </w:p>
-        </w:tc>
-      </w:tr>
-      <w:tr>
-        <w:trPr>
-          <w:cantSplit/>
-        </w:trPr>
-        <w:tc>
-          <w:tcPr>
-            <w:tcW w:w="900" w:type="dxa"/>
-            <w:tcBorders>
-              <w:top w:val="single" w:sz="6" w:space="0" w:color="999999"/>
-              <w:left w:val="single" w:sz="6" w:space="0" w:color="999999"/>
-              <w:bottom w:val="single" w:sz="6" w:space="0" w:color="999999"/>
-              <w:right w:val="single" w:sz="6" w:space="0" w:color="999999"/>
-            </w:tcBorders>
-            <w:vAlign w:val="center"/>
-          </w:tcPr>
-          <w:p>
-            <w:pPr>
-              <w:spacing w:after="0" w:line="220" w:lineRule="exact"/>
-              <w:rPr>
-                <w:rFonts w:ascii="Arial" w:eastAsia="Times New Roman" w:hAnsi="Arial" w:cs="Arial"/>
-                <w:sz w:val="20"/>
-                <w:szCs w:val="20"/>
-              </w:rPr>
-            </w:pPr>
-            <w:r>
-              <w:rPr>
-                <w:rFonts w:ascii="Arial" w:eastAsia="Times New Roman" w:hAnsi="Arial" w:cs="Arial"/>
-                <w:sz w:val="20"/>
-                <w:szCs w:val="20"/>
-              </w:rPr>
-              <w:t>2.1</w:t>
-            </w:r>
-          </w:p>
-        </w:tc>
-        <w:tc>
-          <w:tcPr>
-            <w:tcW w:w="1260" w:type="dxa"/>
-            <w:tcBorders>
-              <w:top w:val="single" w:sz="6" w:space="0" w:color="999999"/>
-              <w:left w:val="single" w:sz="6" w:space="0" w:color="999999"/>
-              <w:bottom w:val="single" w:sz="6" w:space="0" w:color="999999"/>
-              <w:right w:val="single" w:sz="6" w:space="0" w:color="999999"/>
-            </w:tcBorders>
-            <w:shd w:val="clear" w:color="auto" w:fill="FFFFFF"/>
-            <w:vAlign w:val="center"/>
-          </w:tcPr>
-          <w:p>
-            <w:pPr>
-              <w:spacing w:after="0" w:line="220" w:lineRule="exact"/>
-              <w:rPr>
-                <w:rFonts w:ascii="Arial" w:eastAsia="Times New Roman" w:hAnsi="Arial" w:cs="Arial"/>
-                <w:sz w:val="20"/>
-                <w:szCs w:val="20"/>
-              </w:rPr>
-            </w:pPr>
-            <w:r>
-              <w:rPr>
-                <w:rFonts w:ascii="Arial" w:eastAsia="Times New Roman" w:hAnsi="Arial" w:cs="Arial"/>
-                <w:sz w:val="20"/>
-                <w:szCs w:val="20"/>
-              </w:rPr>
-              <w:t>1/14</w:t>
-            </w:r>
-            <w:r>
-              <w:rPr>
-                <w:rFonts w:ascii="Arial" w:eastAsia="Times New Roman" w:hAnsi="Arial" w:cs="Arial"/>
-                <w:sz w:val="20"/>
-                <w:szCs w:val="20"/>
-              </w:rPr>
-              <w:t>/2013</w:t>
-            </w:r>
-          </w:p>
-        </w:tc>
-        <w:tc>
-          <w:tcPr>
-            <w:tcW w:w="2700" w:type="dxa"/>
-            <w:tcBorders>
-              <w:top w:val="single" w:sz="6" w:space="0" w:color="999999"/>
-              <w:left w:val="single" w:sz="6" w:space="0" w:color="999999"/>
-              <w:bottom w:val="single" w:sz="6" w:space="0" w:color="999999"/>
-              <w:right w:val="single" w:sz="6" w:space="0" w:color="999999"/>
-            </w:tcBorders>
-            <w:vAlign w:val="center"/>
-          </w:tcPr>
-          <w:p>
-            <w:pPr>
-              <w:spacing w:after="0" w:line="220" w:lineRule="exact"/>
-              <w:rPr>
-                <w:rFonts w:ascii="Arial" w:eastAsia="Times New Roman" w:hAnsi="Arial" w:cs="Arial"/>
-                <w:sz w:val="20"/>
-                <w:szCs w:val="20"/>
-              </w:rPr>
-            </w:pPr>
-            <w:r>
-              <w:rPr>
-                <w:rFonts w:ascii="Arial" w:eastAsia="Times New Roman" w:hAnsi="Arial" w:cs="Arial"/>
-                <w:sz w:val="20"/>
-                <w:szCs w:val="20"/>
-              </w:rPr>
-              <w:t>David Davis</w:t>
-            </w:r>
-          </w:p>
-        </w:tc>
-        <w:tc>
-          <w:tcPr>
-            <w:tcW w:w="3780" w:type="dxa"/>
-            <w:tcBorders>
-              <w:top w:val="single" w:sz="6" w:space="0" w:color="999999"/>
-              <w:left w:val="single" w:sz="6" w:space="0" w:color="999999"/>
-              <w:bottom w:val="single" w:sz="6" w:space="0" w:color="999999"/>
-              <w:right w:val="single" w:sz="6" w:space="0" w:color="999999"/>
-            </w:tcBorders>
-            <w:vAlign w:val="center"/>
-          </w:tcPr>
-          <w:p>
-            <w:pPr>
-              <w:spacing w:after="0" w:line="220" w:lineRule="exact"/>
-              <w:rPr>
-                <w:rFonts w:ascii="Arial" w:eastAsia="Times New Roman" w:hAnsi="Arial" w:cs="Arial"/>
-                <w:sz w:val="20"/>
-                <w:szCs w:val="20"/>
-              </w:rPr>
-            </w:pPr>
-            <w:r>
-              <w:rPr>
-                <w:rFonts w:ascii="Arial" w:eastAsia="Times New Roman" w:hAnsi="Arial" w:cs="Arial"/>
-                <w:sz w:val="20"/>
-                <w:szCs w:val="20"/>
-              </w:rPr>
-              <w:t>Revised system requirements instructions section</w:t>
-            </w:r>
-          </w:p>
-        </w:tc>
-      </w:tr>
-      <w:tr>
-        <w:trPr>
-          <w:cantSplit/>
-        </w:trPr>
-        <w:tc>
-          <w:tcPr>
-            <w:tcW w:w="900" w:type="dxa"/>
-            <w:tcBorders>
-              <w:top w:val="single" w:sz="6" w:space="0" w:color="999999"/>
-              <w:left w:val="single" w:sz="6" w:space="0" w:color="999999"/>
-              <w:bottom w:val="single" w:sz="6" w:space="0" w:color="999999"/>
-              <w:right w:val="single" w:sz="6" w:space="0" w:color="999999"/>
-            </w:tcBorders>
-            <w:vAlign w:val="center"/>
-          </w:tcPr>
-          <w:p>
-            <w:pPr>
-              <w:spacing w:after="0" w:line="220" w:lineRule="exact"/>
-              <w:rPr>
-                <w:rFonts w:ascii="Arial" w:eastAsia="Times New Roman" w:hAnsi="Arial" w:cs="Arial"/>
-                <w:sz w:val="20"/>
-                <w:szCs w:val="20"/>
-              </w:rPr>
-            </w:pPr>
-            <w:r>
-              <w:rPr>
-                <w:rFonts w:ascii="Arial" w:eastAsia="Times New Roman" w:hAnsi="Arial" w:cs="Arial"/>
-                <w:sz w:val="20"/>
-                <w:szCs w:val="20"/>
-              </w:rPr>
-              <w:t>2.1</w:t>
-            </w:r>
-          </w:p>
-        </w:tc>
-        <w:tc>
-          <w:tcPr>
-            <w:tcW w:w="1260" w:type="dxa"/>
-            <w:tcBorders>
-              <w:top w:val="single" w:sz="6" w:space="0" w:color="999999"/>
-              <w:left w:val="single" w:sz="6" w:space="0" w:color="999999"/>
-              <w:bottom w:val="single" w:sz="6" w:space="0" w:color="999999"/>
-              <w:right w:val="single" w:sz="6" w:space="0" w:color="999999"/>
-            </w:tcBorders>
-            <w:shd w:val="clear" w:color="auto" w:fill="FFFFFF"/>
-            <w:vAlign w:val="center"/>
-          </w:tcPr>
-          <w:p>
-            <w:pPr>
-              <w:spacing w:after="0" w:line="220" w:lineRule="exact"/>
-              <w:rPr>
-                <w:rFonts w:ascii="Arial" w:eastAsia="Times New Roman" w:hAnsi="Arial" w:cs="Arial"/>
-                <w:sz w:val="20"/>
-                <w:szCs w:val="20"/>
-              </w:rPr>
-            </w:pPr>
-            <w:r>
-              <w:rPr>
-                <w:rFonts w:ascii="Arial" w:eastAsia="Times New Roman" w:hAnsi="Arial" w:cs="Arial"/>
-                <w:sz w:val="20"/>
-                <w:szCs w:val="20"/>
-              </w:rPr>
-              <w:t>5/17</w:t>
-            </w:r>
-            <w:r>
-              <w:rPr>
-                <w:rFonts w:ascii="Arial" w:eastAsia="Times New Roman" w:hAnsi="Arial" w:cs="Arial"/>
-                <w:sz w:val="20"/>
-                <w:szCs w:val="20"/>
-              </w:rPr>
-              <w:t>/2013</w:t>
-            </w:r>
-          </w:p>
-        </w:tc>
-        <w:tc>
-          <w:tcPr>
-            <w:tcW w:w="2700" w:type="dxa"/>
-            <w:tcBorders>
-              <w:top w:val="single" w:sz="6" w:space="0" w:color="999999"/>
-              <w:left w:val="single" w:sz="6" w:space="0" w:color="999999"/>
-              <w:bottom w:val="single" w:sz="6" w:space="0" w:color="999999"/>
-              <w:right w:val="single" w:sz="6" w:space="0" w:color="999999"/>
-            </w:tcBorders>
-            <w:vAlign w:val="center"/>
-          </w:tcPr>
-          <w:p>
-            <w:pPr>
-              <w:spacing w:after="0" w:line="220" w:lineRule="exact"/>
-              <w:rPr>
-                <w:rFonts w:ascii="Arial" w:eastAsia="Times New Roman" w:hAnsi="Arial" w:cs="Arial"/>
-                <w:sz w:val="20"/>
-                <w:szCs w:val="20"/>
-              </w:rPr>
-            </w:pPr>
-            <w:r>
-              <w:rPr>
-                <w:rFonts w:ascii="Arial" w:eastAsia="Times New Roman" w:hAnsi="Arial" w:cs="Arial"/>
-                <w:sz w:val="20"/>
-                <w:szCs w:val="20"/>
-              </w:rPr>
-              <w:t>David Davis</w:t>
-            </w:r>
-          </w:p>
-        </w:tc>
-        <w:tc>
-          <w:tcPr>
-            <w:tcW w:w="3780" w:type="dxa"/>
-            <w:tcBorders>
-              <w:top w:val="single" w:sz="6" w:space="0" w:color="999999"/>
-              <w:left w:val="single" w:sz="6" w:space="0" w:color="999999"/>
-              <w:bottom w:val="single" w:sz="6" w:space="0" w:color="999999"/>
-              <w:right w:val="single" w:sz="6" w:space="0" w:color="999999"/>
-            </w:tcBorders>
-            <w:vAlign w:val="center"/>
-          </w:tcPr>
-          <w:p>
-            <w:pPr>
-              <w:spacing w:after="0" w:line="220" w:lineRule="exact"/>
-              <w:rPr>
-                <w:rFonts w:ascii="Arial" w:eastAsia="Times New Roman" w:hAnsi="Arial" w:cs="Arial"/>
-                <w:sz w:val="20"/>
-                <w:szCs w:val="20"/>
-              </w:rPr>
-            </w:pPr>
-            <w:r>
-              <w:rPr>
-                <w:rFonts w:ascii="Arial" w:eastAsia="Times New Roman" w:hAnsi="Arial" w:cs="Arial"/>
-                <w:sz w:val="20"/>
-                <w:szCs w:val="20"/>
-              </w:rPr>
-              <w:t>Correct typos</w:t>
-            </w:r>
-          </w:p>
-        </w:tc>
-      </w:tr>
-    </w:tbl>
-    <w:p>
-      <w:pPr>
-        <w:pStyle w:val="ListParagraph"/>
-        <w:ind w:left="900"/>
-        <w:rPr>
-          <w:rFonts w:ascii="Arial" w:hAnsi="Arial" w:cs="Arial"/>
-          <w:sz w:val="20"/>
-          <w:szCs w:val="20"/>
-        </w:rPr>
-      </w:pPr>
-    </w:p>
-    <w:p>
-      <w:pPr>
-        <w:rPr>
-          <w:rFonts w:ascii="Arial" w:hAnsi="Arial" w:cs="Arial"/>
-          <w:sz w:val="20"/>
-          <w:szCs w:val="20"/>
-        </w:rPr>
-        <w:sectPr>
-          <w:headerReference w:type="default" r:id="rId11"/>
-          <w:footerReference w:type="default" r:id="rId12"/>
-          <w:footerReference w:type="first" r:id="rId13"/>
-          <w:pgSz w:w="12240" w:h="15840"/>
-          <w:pgMar w:top="1440" w:right="1440" w:bottom="1440" w:left="1440" w:header="720" w:footer="432" w:gutter="0"/>
-          <w:cols w:space="720"/>
-          <w:docGrid w:linePitch="360"/>
-        </w:sectPr>
-      </w:pPr>
-      <w:r>
-        <w:rPr>
-          <w:rFonts w:ascii="Arial" w:hAnsi="Arial" w:cs="Arial"/>
-          <w:sz w:val="20"/>
-          <w:szCs w:val="20"/>
-        </w:rPr>
-        <w:br w:type="page"/>
-      </w:r>
-    </w:p>
-    <w:p>
-      <w:pPr>
-        <w:rPr>
-          <w:rFonts w:ascii="Arial" w:hAnsi="Arial" w:cs="Arial"/>
-          <w:sz w:val="20"/>
-          <w:szCs w:val="20"/>
-        </w:rPr>
-      </w:pPr>
-    </w:p>
-    <w:p>
-      <w:pPr>
-        <w:pStyle w:val="ListParagraph"/>
-        <w:ind w:left="0"/>
-        <w:jc w:val="center"/>
-        <w:rPr>
-          <w:rFonts w:ascii="Arial Narrow" w:hAnsi="Arial Narrow" w:cs="Arial"/>
-          <w:sz w:val="20"/>
-          <w:szCs w:val="20"/>
-        </w:rPr>
-      </w:pPr>
-      <w:r>
-        <w:rPr>
-          <w:rFonts w:ascii="Arial Narrow" w:hAnsi="Arial Narrow" w:cs="Arial"/>
-          <w:sz w:val="20"/>
-          <w:szCs w:val="20"/>
-        </w:rPr>
-        <w:t>Project Delivery Methodology (PDM)</w:t>
-      </w:r>
-    </w:p>
-    <w:p>
-      <w:pPr>
-        <w:pStyle w:val="ListParagraph"/>
-        <w:ind w:left="0"/>
-        <w:jc w:val="center"/>
-        <w:rPr>
-          <w:rFonts w:ascii="Arial Black" w:hAnsi="Arial Black" w:cs="Arial"/>
-          <w:b/>
-          <w:sz w:val="36"/>
-          <w:szCs w:val="36"/>
-        </w:rPr>
-      </w:pPr>
-      <w:r>
-        <w:rPr>
-          <w:rFonts w:ascii="Arial Black" w:hAnsi="Arial Black" w:cs="Arial"/>
-          <w:b/>
-          <w:sz w:val="36"/>
-          <w:szCs w:val="36"/>
-        </w:rPr>
         <w:t>System Requirements</w:t>
       </w:r>
     </w:p>
@@ -1406,7 +74,6 @@
           <w:szCs w:val="30"/>
         </w:rPr>
       </w:pPr>
-      <w:proofErr w:type="spellStart"/>
       <w:r>
         <w:rPr>
           <w:rFonts w:ascii="Arial Black" w:hAnsi="Arial Black" w:cs="Arial"/>
@@ -1416,7 +83,6 @@
         </w:rPr>
         <w:t>AmazonLite</w:t>
       </w:r>
-      <w:proofErr w:type="spellEnd"/>
     </w:p>
     <w:p>
       <w:pPr>
@@ -1697,7 +363,7 @@
                 <w:sz w:val="20"/>
                 <w:szCs w:val="20"/>
               </w:rPr>
-              <w:t>Writer</w:t>
+              <w:t>Author</w:t>
             </w:r>
           </w:p>
         </w:tc>
@@ -2609,13 +1275,13 @@
               <w:noProof/>
             </w:rPr>
           </w:pPr>
-          <w:hyperlink w:anchor="_Toc344847413" w:history="1">
+          <w:hyperlink w:anchor="_Toc344847416" w:history="1">
             <w:r>
               <w:rPr>
                 <w:rStyle w:val="Hyperlink"/>
                 <w:noProof/>
               </w:rPr>
-              <w:t>Section 3   Policy and Regulation Requirements</w:t>
+              <w:t>Section 4 Security Requirements</w:t>
             </w:r>
             <w:r>
               <w:rPr>
@@ -2636,313 +1302,7 @@
                 <w:noProof/>
                 <w:webHidden/>
               </w:rPr>
-              <w:instrText xml:space="preserve"> PAGEREF _Toc344847413 \h </w:instrText>
-            </w:r>
-            <w:r>
-              <w:rPr>
-                <w:noProof/>
-                <w:webHidden/>
-              </w:rPr>
-            </w:r>
-            <w:r>
-              <w:rPr>
-                <w:noProof/>
-                <w:webHidden/>
-              </w:rPr>
-              <w:fldChar w:fldCharType="separate"/>
-            </w:r>
-            <w:r>
-              <w:rPr>
-                <w:noProof/>
-                <w:webHidden/>
-              </w:rPr>
-              <w:t>4</w:t>
-            </w:r>
-            <w:r>
-              <w:rPr>
-                <w:noProof/>
-                <w:webHidden/>
-              </w:rPr>
-              <w:fldChar w:fldCharType="end"/>
-            </w:r>
-          </w:hyperlink>
-        </w:p>
-        <w:p>
-          <w:pPr>
-            <w:pStyle w:val="TOC2"/>
-            <w:tabs>
-              <w:tab w:val="left" w:pos="880"/>
-              <w:tab w:val="right" w:leader="dot" w:pos="9350"/>
-            </w:tabs>
-            <w:rPr>
-              <w:rFonts w:eastAsiaTheme="minorEastAsia"/>
-              <w:noProof/>
-            </w:rPr>
-          </w:pPr>
-          <w:hyperlink w:anchor="_Toc344847414" w:history="1">
-            <w:r>
-              <w:rPr>
-                <w:rStyle w:val="Hyperlink"/>
-                <w:noProof/>
-              </w:rPr>
-              <w:t>3.1</w:t>
-            </w:r>
-            <w:r>
-              <w:rPr>
-                <w:rFonts w:eastAsiaTheme="minorEastAsia"/>
-                <w:noProof/>
-              </w:rPr>
-              <w:tab/>
-            </w:r>
-            <w:r>
-              <w:rPr>
-                <w:rStyle w:val="Hyperlink"/>
-                <w:noProof/>
-              </w:rPr>
-              <w:t>Policy Requirements</w:t>
-            </w:r>
-            <w:r>
-              <w:rPr>
-                <w:noProof/>
-                <w:webHidden/>
-              </w:rPr>
-              <w:tab/>
-            </w:r>
-            <w:r>
-              <w:rPr>
-                <w:noProof/>
-                <w:webHidden/>
-              </w:rPr>
-              <w:fldChar w:fldCharType="begin"/>
-            </w:r>
-            <w:r>
-              <w:rPr>
-                <w:noProof/>
-                <w:webHidden/>
-              </w:rPr>
-              <w:instrText xml:space="preserve"> PAGEREF _Toc344847414 \h </w:instrText>
-            </w:r>
-            <w:r>
-              <w:rPr>
-                <w:noProof/>
-                <w:webHidden/>
-              </w:rPr>
-            </w:r>
-            <w:r>
-              <w:rPr>
-                <w:noProof/>
-                <w:webHidden/>
-              </w:rPr>
-              <w:fldChar w:fldCharType="separate"/>
-            </w:r>
-            <w:r>
-              <w:rPr>
-                <w:noProof/>
-                <w:webHidden/>
-              </w:rPr>
-              <w:t>4</w:t>
-            </w:r>
-            <w:r>
-              <w:rPr>
-                <w:noProof/>
-                <w:webHidden/>
-              </w:rPr>
-              <w:fldChar w:fldCharType="end"/>
-            </w:r>
-          </w:hyperlink>
-        </w:p>
-        <w:p>
-          <w:pPr>
-            <w:pStyle w:val="TOC2"/>
-            <w:tabs>
-              <w:tab w:val="left" w:pos="880"/>
-              <w:tab w:val="right" w:leader="dot" w:pos="9350"/>
-            </w:tabs>
-            <w:rPr>
-              <w:rFonts w:eastAsiaTheme="minorEastAsia"/>
-              <w:noProof/>
-            </w:rPr>
-          </w:pPr>
-          <w:hyperlink w:anchor="_Toc344847415" w:history="1">
-            <w:r>
-              <w:rPr>
-                <w:rStyle w:val="Hyperlink"/>
-                <w:noProof/>
-              </w:rPr>
-              <w:t xml:space="preserve">3.2 </w:t>
-            </w:r>
-            <w:r>
-              <w:rPr>
-                <w:rFonts w:eastAsiaTheme="minorEastAsia"/>
-                <w:noProof/>
-              </w:rPr>
-              <w:tab/>
-            </w:r>
-            <w:r>
-              <w:rPr>
-                <w:rStyle w:val="Hyperlink"/>
-                <w:noProof/>
-              </w:rPr>
-              <w:t>Regulation Requirements</w:t>
-            </w:r>
-            <w:r>
-              <w:rPr>
-                <w:noProof/>
-                <w:webHidden/>
-              </w:rPr>
-              <w:tab/>
-            </w:r>
-            <w:r>
-              <w:rPr>
-                <w:noProof/>
-                <w:webHidden/>
-              </w:rPr>
-              <w:fldChar w:fldCharType="begin"/>
-            </w:r>
-            <w:r>
-              <w:rPr>
-                <w:noProof/>
-                <w:webHidden/>
-              </w:rPr>
-              <w:instrText xml:space="preserve"> PAGEREF _Toc344847415 \h </w:instrText>
-            </w:r>
-            <w:r>
-              <w:rPr>
-                <w:noProof/>
-                <w:webHidden/>
-              </w:rPr>
-            </w:r>
-            <w:r>
-              <w:rPr>
-                <w:noProof/>
-                <w:webHidden/>
-              </w:rPr>
-              <w:fldChar w:fldCharType="separate"/>
-            </w:r>
-            <w:r>
-              <w:rPr>
-                <w:noProof/>
-                <w:webHidden/>
-              </w:rPr>
-              <w:t>4</w:t>
-            </w:r>
-            <w:r>
-              <w:rPr>
-                <w:noProof/>
-                <w:webHidden/>
-              </w:rPr>
-              <w:fldChar w:fldCharType="end"/>
-            </w:r>
-          </w:hyperlink>
-        </w:p>
-        <w:p>
-          <w:pPr>
-            <w:pStyle w:val="TOC1"/>
-            <w:tabs>
-              <w:tab w:val="right" w:leader="dot" w:pos="9350"/>
-            </w:tabs>
-            <w:rPr>
-              <w:rFonts w:eastAsiaTheme="minorEastAsia"/>
-              <w:noProof/>
-            </w:rPr>
-          </w:pPr>
-          <w:hyperlink w:anchor="_Toc344847416" w:history="1">
-            <w:r>
-              <w:rPr>
-                <w:rStyle w:val="Hyperlink"/>
-                <w:noProof/>
-              </w:rPr>
-              <w:t>Section 4   Security Requirements</w:t>
-            </w:r>
-            <w:r>
-              <w:rPr>
-                <w:noProof/>
-                <w:webHidden/>
-              </w:rPr>
-              <w:tab/>
-            </w:r>
-            <w:r>
-              <w:rPr>
-                <w:noProof/>
-                <w:webHidden/>
-              </w:rPr>
-              <w:fldChar w:fldCharType="begin"/>
-            </w:r>
-            <w:r>
-              <w:rPr>
-                <w:noProof/>
-                <w:webHidden/>
-              </w:rPr>
               <w:instrText xml:space="preserve"> PAGEREF _Toc344847416 \h </w:instrText>
-            </w:r>
-            <w:r>
-              <w:rPr>
-                <w:noProof/>
-                <w:webHidden/>
-              </w:rPr>
-            </w:r>
-            <w:r>
-              <w:rPr>
-                <w:noProof/>
-                <w:webHidden/>
-              </w:rPr>
-              <w:fldChar w:fldCharType="separate"/>
-            </w:r>
-            <w:r>
-              <w:rPr>
-                <w:noProof/>
-                <w:webHidden/>
-              </w:rPr>
-              <w:t>4</w:t>
-            </w:r>
-            <w:r>
-              <w:rPr>
-                <w:noProof/>
-                <w:webHidden/>
-              </w:rPr>
-              <w:fldChar w:fldCharType="end"/>
-            </w:r>
-          </w:hyperlink>
-        </w:p>
-        <w:p>
-          <w:pPr>
-            <w:pStyle w:val="TOC1"/>
-            <w:tabs>
-              <w:tab w:val="right" w:leader="dot" w:pos="9350"/>
-            </w:tabs>
-            <w:rPr>
-              <w:rFonts w:eastAsiaTheme="minorEastAsia"/>
-              <w:noProof/>
-            </w:rPr>
-          </w:pPr>
-          <w:hyperlink w:anchor="_Toc344847417" w:history="1">
-            <w:r>
-              <w:rPr>
-                <w:rStyle w:val="Hyperlink"/>
-                <w:noProof/>
-              </w:rPr>
-              <w:t>Section 5   Training Requirements</w:t>
-            </w:r>
-            <w:r>
-              <w:rPr>
-                <w:noProof/>
-                <w:webHidden/>
-              </w:rPr>
-              <w:tab/>
-            </w:r>
-            <w:r>
-              <w:rPr>
-                <w:noProof/>
-                <w:webHidden/>
-              </w:rPr>
-              <w:fldChar w:fldCharType="begin"/>
-            </w:r>
-            <w:r>
-              <w:rPr>
-                <w:noProof/>
-                <w:webHidden/>
-              </w:rPr>
-              <w:instrText xml:space="preserve"> PAGEREF _Toc344847417 \h </w:instrText>
             </w:r>
             <w:r>
               <w:rPr>
@@ -2990,7 +1350,21 @@
                 <w:rStyle w:val="Hyperlink"/>
                 <w:noProof/>
               </w:rPr>
-              <w:t>Section 6  Initial Capacity Requirements</w:t>
+              <w:t xml:space="preserve">Section </w:t>
+            </w:r>
+            <w:r>
+              <w:rPr>
+                <w:rStyle w:val="Hyperlink"/>
+                <w:noProof/>
+              </w:rPr>
+              <w:t>5</w:t>
+            </w:r>
+            <w:r>
+              <w:rPr>
+                <w:rStyle w:val="Hyperlink"/>
+                <w:noProof/>
+              </w:rPr>
+              <w:t xml:space="preserve"> Initial Capacity Requirements</w:t>
             </w:r>
             <w:r>
               <w:rPr>
@@ -3032,75 +1406,6 @@
                 <w:webHidden/>
               </w:rPr>
               <w:t>4</w:t>
-            </w:r>
-            <w:r>
-              <w:rPr>
-                <w:noProof/>
-                <w:webHidden/>
-              </w:rPr>
-              <w:fldChar w:fldCharType="end"/>
-            </w:r>
-          </w:hyperlink>
-        </w:p>
-        <w:p>
-          <w:pPr>
-            <w:pStyle w:val="TOC1"/>
-            <w:tabs>
-              <w:tab w:val="right" w:leader="dot" w:pos="9350"/>
-            </w:tabs>
-            <w:rPr>
-              <w:rFonts w:eastAsiaTheme="minorEastAsia"/>
-              <w:noProof/>
-            </w:rPr>
-          </w:pPr>
-          <w:hyperlink w:anchor="_Toc344847419" w:history="1">
-            <w:r>
-              <w:rPr>
-                <w:rStyle w:val="Hyperlink"/>
-                <w:noProof/>
-              </w:rPr>
-              <w:t>Section 7   Initial System Architecture</w:t>
-            </w:r>
-            <w:r>
-              <w:rPr>
-                <w:noProof/>
-                <w:webHidden/>
-              </w:rPr>
-              <w:tab/>
-            </w:r>
-            <w:r>
-              <w:rPr>
-                <w:noProof/>
-                <w:webHidden/>
-              </w:rPr>
-              <w:fldChar w:fldCharType="begin"/>
-            </w:r>
-            <w:r>
-              <w:rPr>
-                <w:noProof/>
-                <w:webHidden/>
-              </w:rPr>
-              <w:instrText xml:space="preserve"> PAGEREF _Toc344847419 \h </w:instrText>
-            </w:r>
-            <w:r>
-              <w:rPr>
-                <w:noProof/>
-                <w:webHidden/>
-              </w:rPr>
-            </w:r>
-            <w:r>
-              <w:rPr>
-                <w:noProof/>
-                <w:webHidden/>
-              </w:rPr>
-              <w:fldChar w:fldCharType="separate"/>
-            </w:r>
-            <w:r>
-              <w:rPr>
-                <w:noProof/>
-                <w:webHidden/>
-              </w:rPr>
-              <w:t>5</w:t>
             </w:r>
             <w:r>
               <w:rPr>
@@ -3129,31 +1434,31 @@
                 <w:rStyle w:val="Hyperlink"/>
                 <w:noProof/>
               </w:rPr>
-              <w:t>Section 8</w:t>
-            </w:r>
-            <w:r>
-              <w:rPr>
-                <w:rFonts w:eastAsiaTheme="minorEastAsia"/>
-                <w:noProof/>
+              <w:t xml:space="preserve">Section </w:t>
+            </w:r>
+            <w:r>
+              <w:rPr>
+                <w:rStyle w:val="Hyperlink"/>
+                <w:noProof/>
+              </w:rPr>
+              <w:t xml:space="preserve">6 </w:t>
+            </w:r>
+            <w:r>
+              <w:rPr>
+                <w:rStyle w:val="Hyperlink"/>
+                <w:noProof/>
+              </w:rPr>
+              <w:t>System Acceptance Criteria</w:t>
+            </w:r>
+            <w:r>
+              <w:rPr>
+                <w:noProof/>
+                <w:webHidden/>
               </w:rPr>
               <w:tab/>
             </w:r>
             <w:r>
               <w:rPr>
-                <w:rStyle w:val="Hyperlink"/>
-                <w:noProof/>
-              </w:rPr>
-              <w:t>System Acceptance Criteria</w:t>
-            </w:r>
-            <w:r>
-              <w:rPr>
-                <w:noProof/>
-                <w:webHidden/>
-              </w:rPr>
-              <w:tab/>
-            </w:r>
-            <w:r>
-              <w:rPr>
                 <w:noProof/>
                 <w:webHidden/>
               </w:rPr>
@@ -3185,228 +1490,6 @@
                 <w:webHidden/>
               </w:rPr>
               <w:t>5</w:t>
-            </w:r>
-            <w:r>
-              <w:rPr>
-                <w:noProof/>
-                <w:webHidden/>
-              </w:rPr>
-              <w:fldChar w:fldCharType="end"/>
-            </w:r>
-          </w:hyperlink>
-        </w:p>
-        <w:p>
-          <w:pPr>
-            <w:pStyle w:val="TOC1"/>
-            <w:tabs>
-              <w:tab w:val="left" w:pos="1100"/>
-              <w:tab w:val="right" w:leader="dot" w:pos="9350"/>
-            </w:tabs>
-            <w:rPr>
-              <w:rFonts w:eastAsiaTheme="minorEastAsia"/>
-              <w:noProof/>
-            </w:rPr>
-          </w:pPr>
-          <w:hyperlink w:anchor="_Toc344847421" w:history="1">
-            <w:r>
-              <w:rPr>
-                <w:rStyle w:val="Hyperlink"/>
-                <w:noProof/>
-              </w:rPr>
-              <w:t>Section 9</w:t>
-            </w:r>
-            <w:r>
-              <w:rPr>
-                <w:rFonts w:eastAsiaTheme="minorEastAsia"/>
-                <w:noProof/>
-              </w:rPr>
-              <w:tab/>
-            </w:r>
-            <w:r>
-              <w:rPr>
-                <w:rStyle w:val="Hyperlink"/>
-                <w:noProof/>
-              </w:rPr>
-              <w:t>Current System Analysis</w:t>
-            </w:r>
-            <w:r>
-              <w:rPr>
-                <w:noProof/>
-                <w:webHidden/>
-              </w:rPr>
-              <w:tab/>
-            </w:r>
-            <w:r>
-              <w:rPr>
-                <w:noProof/>
-                <w:webHidden/>
-              </w:rPr>
-              <w:fldChar w:fldCharType="begin"/>
-            </w:r>
-            <w:r>
-              <w:rPr>
-                <w:noProof/>
-                <w:webHidden/>
-              </w:rPr>
-              <w:instrText xml:space="preserve"> PAGEREF _Toc344847421 \h </w:instrText>
-            </w:r>
-            <w:r>
-              <w:rPr>
-                <w:noProof/>
-                <w:webHidden/>
-              </w:rPr>
-            </w:r>
-            <w:r>
-              <w:rPr>
-                <w:noProof/>
-                <w:webHidden/>
-              </w:rPr>
-              <w:fldChar w:fldCharType="separate"/>
-            </w:r>
-            <w:r>
-              <w:rPr>
-                <w:noProof/>
-                <w:webHidden/>
-              </w:rPr>
-              <w:t>5</w:t>
-            </w:r>
-            <w:r>
-              <w:rPr>
-                <w:noProof/>
-                <w:webHidden/>
-              </w:rPr>
-              <w:fldChar w:fldCharType="end"/>
-            </w:r>
-          </w:hyperlink>
-        </w:p>
-        <w:p>
-          <w:pPr>
-            <w:pStyle w:val="TOC1"/>
-            <w:tabs>
-              <w:tab w:val="right" w:leader="dot" w:pos="9350"/>
-            </w:tabs>
-            <w:rPr>
-              <w:rFonts w:eastAsiaTheme="minorEastAsia"/>
-              <w:noProof/>
-            </w:rPr>
-          </w:pPr>
-          <w:hyperlink w:anchor="_Toc344847422" w:history="1">
-            <w:r>
-              <w:rPr>
-                <w:rStyle w:val="Hyperlink"/>
-                <w:noProof/>
-              </w:rPr>
-              <w:t>Section 10   References</w:t>
-            </w:r>
-            <w:r>
-              <w:rPr>
-                <w:noProof/>
-                <w:webHidden/>
-              </w:rPr>
-              <w:tab/>
-            </w:r>
-            <w:r>
-              <w:rPr>
-                <w:noProof/>
-                <w:webHidden/>
-              </w:rPr>
-              <w:fldChar w:fldCharType="begin"/>
-            </w:r>
-            <w:r>
-              <w:rPr>
-                <w:noProof/>
-                <w:webHidden/>
-              </w:rPr>
-              <w:instrText xml:space="preserve"> PAGEREF _Toc344847422 \h </w:instrText>
-            </w:r>
-            <w:r>
-              <w:rPr>
-                <w:noProof/>
-                <w:webHidden/>
-              </w:rPr>
-            </w:r>
-            <w:r>
-              <w:rPr>
-                <w:noProof/>
-                <w:webHidden/>
-              </w:rPr>
-              <w:fldChar w:fldCharType="separate"/>
-            </w:r>
-            <w:r>
-              <w:rPr>
-                <w:noProof/>
-                <w:webHidden/>
-              </w:rPr>
-              <w:t>6</w:t>
-            </w:r>
-            <w:r>
-              <w:rPr>
-                <w:noProof/>
-                <w:webHidden/>
-              </w:rPr>
-              <w:fldChar w:fldCharType="end"/>
-            </w:r>
-          </w:hyperlink>
-        </w:p>
-        <w:p>
-          <w:pPr>
-            <w:pStyle w:val="TOC1"/>
-            <w:tabs>
-              <w:tab w:val="right" w:leader="dot" w:pos="9350"/>
-            </w:tabs>
-            <w:rPr>
-              <w:rFonts w:eastAsiaTheme="minorEastAsia"/>
-              <w:noProof/>
-            </w:rPr>
-          </w:pPr>
-          <w:hyperlink w:anchor="_Toc344847423" w:history="1">
-            <w:r>
-              <w:rPr>
-                <w:rStyle w:val="Hyperlink"/>
-                <w:noProof/>
-              </w:rPr>
-              <w:t>Section 11   Glossary</w:t>
-            </w:r>
-            <w:r>
-              <w:rPr>
-                <w:noProof/>
-                <w:webHidden/>
-              </w:rPr>
-              <w:tab/>
-            </w:r>
-            <w:r>
-              <w:rPr>
-                <w:noProof/>
-                <w:webHidden/>
-              </w:rPr>
-              <w:fldChar w:fldCharType="begin"/>
-            </w:r>
-            <w:r>
-              <w:rPr>
-                <w:noProof/>
-                <w:webHidden/>
-              </w:rPr>
-              <w:instrText xml:space="preserve"> PAGEREF _Toc344847423 \h </w:instrText>
-            </w:r>
-            <w:r>
-              <w:rPr>
-                <w:noProof/>
-                <w:webHidden/>
-              </w:rPr>
-            </w:r>
-            <w:r>
-              <w:rPr>
-                <w:noProof/>
-                <w:webHidden/>
-              </w:rPr>
-              <w:fldChar w:fldCharType="separate"/>
-            </w:r>
-            <w:r>
-              <w:rPr>
-                <w:noProof/>
-                <w:webHidden/>
-              </w:rPr>
-              <w:t>6</w:t>
             </w:r>
             <w:r>
               <w:rPr>
@@ -3434,7 +1517,14 @@
                 <w:rStyle w:val="Hyperlink"/>
                 <w:noProof/>
               </w:rPr>
-              <w:t>Section 12   Document Revision History</w:t>
+              <w:t xml:space="preserve">Section 7 </w:t>
+            </w:r>
+            <w:r>
+              <w:rPr>
+                <w:rStyle w:val="Hyperlink"/>
+                <w:noProof/>
+              </w:rPr>
+              <w:t>Document Revision History</w:t>
             </w:r>
             <w:r>
               <w:rPr>
@@ -3503,7 +1593,21 @@
                 <w:rStyle w:val="Hyperlink"/>
                 <w:noProof/>
               </w:rPr>
-              <w:t>Section 13  Appendices</w:t>
+              <w:t xml:space="preserve">Section </w:t>
+            </w:r>
+            <w:r>
+              <w:rPr>
+                <w:rStyle w:val="Hyperlink"/>
+                <w:noProof/>
+              </w:rPr>
+              <w:t>8</w:t>
+            </w:r>
+            <w:r>
+              <w:rPr>
+                <w:rStyle w:val="Hyperlink"/>
+                <w:noProof/>
+              </w:rPr>
+              <w:t xml:space="preserve"> Appendices</w:t>
             </w:r>
             <w:r>
               <w:rPr>
@@ -3591,15 +1695,7 @@
     </w:p>
     <w:p>
       <w:r>
-        <w:t>The purpose of this project is to create an inventory system for a multimedia store such as Amazon (</w:t>
-      </w:r>
-      <w:proofErr w:type="spellStart"/>
-      <w:r>
-        <w:t>AmazonLite</w:t>
-      </w:r>
-      <w:proofErr w:type="spellEnd"/>
-      <w:r>
-        <w:t>). The system will manage an inventory of CDs, DVDs and books.</w:t>
+        <w:t>The purpose of this project is to create an inventory system for a multimedia store such as Amazon (AmazonLite). The system will manage an inventory of CDs, DVDs and books.</w:t>
       </w:r>
     </w:p>
     <w:p>
@@ -3721,19 +1817,8 @@
           <w:sz w:val="20"/>
           <w:szCs w:val="20"/>
         </w:rPr>
-        <w:t xml:space="preserve">Data must be </w:t>
-      </w:r>
-      <w:proofErr w:type="spellStart"/>
-      <w:r>
-        <w:rPr>
-          <w:rFonts w:ascii="Arial" w:hAnsi="Arial" w:cs="Arial"/>
-          <w:i/>
-          <w:sz w:val="20"/>
-          <w:szCs w:val="20"/>
-        </w:rPr>
-        <w:t>persistant</w:t>
-      </w:r>
-      <w:proofErr w:type="spellEnd"/>
+        <w:t>Data must be persistant</w:t>
+      </w:r>
     </w:p>
     <w:p>
       <w:pPr>
@@ -3819,38 +1904,33 @@
           <w:szCs w:val="20"/>
         </w:rPr>
         <w:tab/>
-        <w:t xml:space="preserve">- System must you System.in and </w:t>
-      </w:r>
-      <w:proofErr w:type="spellStart"/>
-      <w:r>
-        <w:rPr>
-          <w:rFonts w:ascii="Arial" w:hAnsi="Arial" w:cs="Arial"/>
-          <w:i/>
-          <w:sz w:val="20"/>
-          <w:szCs w:val="20"/>
-        </w:rPr>
-        <w:t>System.out</w:t>
-      </w:r>
-      <w:proofErr w:type="spellEnd"/>
-      <w:r>
-        <w:rPr>
-          <w:rFonts w:ascii="Arial" w:hAnsi="Arial" w:cs="Arial"/>
-          <w:i/>
-          <w:sz w:val="20"/>
-          <w:szCs w:val="20"/>
-        </w:rPr>
-        <w:t xml:space="preserve"> to read</w:t>
-      </w:r>
-      <w:bookmarkStart w:id="4" w:name="_GoBack"/>
-      <w:bookmarkEnd w:id="4"/>
-      <w:r>
-        <w:rPr>
-          <w:rFonts w:ascii="Arial" w:hAnsi="Arial" w:cs="Arial"/>
-          <w:i/>
-          <w:sz w:val="20"/>
-          <w:szCs w:val="20"/>
-        </w:rPr>
-        <w:t xml:space="preserve"> user input and output</w:t>
+      </w:r>
+      <w:r>
+        <w:rPr>
+          <w:rFonts w:ascii="Arial" w:hAnsi="Arial" w:cs="Arial"/>
+          <w:i/>
+          <w:sz w:val="20"/>
+          <w:szCs w:val="20"/>
+        </w:rPr>
+        <w:t xml:space="preserve">- </w:t>
+      </w:r>
+      <w:r>
+        <w:rPr>
+          <w:rFonts w:ascii="Arial" w:hAnsi="Arial" w:cs="Arial"/>
+          <w:i/>
+          <w:sz w:val="20"/>
+          <w:szCs w:val="20"/>
+        </w:rPr>
+        <w:t>Use</w:t>
+      </w:r>
+      <w:r>
+        <w:rPr>
+          <w:rFonts w:ascii="Arial" w:hAnsi="Arial" w:cs="Arial"/>
+          <w:i/>
+          <w:sz w:val="20"/>
+          <w:szCs w:val="20"/>
+        </w:rPr>
+        <w:t xml:space="preserve"> System.in to read user input and System.out to read user output</w:t>
       </w:r>
     </w:p>
     <w:p>
@@ -3871,25 +1951,16 @@
           <w:sz w:val="20"/>
           <w:szCs w:val="20"/>
         </w:rPr>
-        <w:t xml:space="preserve">- System must use the </w:t>
-      </w:r>
-      <w:r>
-        <w:rPr>
-          <w:rFonts w:ascii="Arial" w:hAnsi="Arial" w:cs="Arial"/>
-          <w:i/>
-          <w:sz w:val="20"/>
-          <w:szCs w:val="20"/>
-        </w:rPr>
-        <w:t>FDOT E</w:t>
-      </w:r>
-      <w:r>
-        <w:rPr>
-          <w:rFonts w:ascii="Arial" w:hAnsi="Arial" w:cs="Arial"/>
-          <w:i/>
-          <w:sz w:val="20"/>
-          <w:szCs w:val="20"/>
-        </w:rPr>
-        <w:t>nterprise GIS Framework</w:t>
+        <w:t xml:space="preserve">- </w:t>
+      </w:r>
+      <w:r>
+        <w:rPr>
+          <w:rFonts w:ascii="Arial" w:hAnsi="Arial" w:cs="Arial"/>
+          <w:i/>
+          <w:sz w:val="20"/>
+          <w:szCs w:val="20"/>
+        </w:rPr>
+        <w:t>User must interact with a test based console</w:t>
       </w:r>
     </w:p>
     <w:p>
@@ -3910,79 +1981,7 @@
           <w:sz w:val="20"/>
           <w:szCs w:val="20"/>
         </w:rPr>
-        <w:t xml:space="preserve">- System must use </w:t>
-      </w:r>
-      <w:r>
-        <w:rPr>
-          <w:rFonts w:ascii="Arial" w:hAnsi="Arial" w:cs="Arial"/>
-          <w:i/>
-          <w:sz w:val="20"/>
-          <w:szCs w:val="20"/>
-        </w:rPr>
-        <w:t>FDOT E</w:t>
-      </w:r>
-      <w:r>
-        <w:rPr>
-          <w:rFonts w:ascii="Arial" w:hAnsi="Arial" w:cs="Arial"/>
-          <w:i/>
-          <w:sz w:val="20"/>
-          <w:szCs w:val="20"/>
-        </w:rPr>
-        <w:t xml:space="preserve">nterprise </w:t>
-      </w:r>
-      <w:r>
-        <w:rPr>
-          <w:rFonts w:ascii="Arial" w:hAnsi="Arial" w:cs="Arial"/>
-          <w:i/>
-          <w:sz w:val="20"/>
-          <w:szCs w:val="20"/>
-        </w:rPr>
-        <w:t>D</w:t>
-      </w:r>
-      <w:r>
-        <w:rPr>
-          <w:rFonts w:ascii="Arial" w:hAnsi="Arial" w:cs="Arial"/>
-          <w:i/>
-          <w:sz w:val="20"/>
-          <w:szCs w:val="20"/>
-        </w:rPr>
-        <w:t xml:space="preserve">ocument </w:t>
-      </w:r>
-      <w:r>
-        <w:rPr>
-          <w:rFonts w:ascii="Arial" w:hAnsi="Arial" w:cs="Arial"/>
-          <w:i/>
-          <w:sz w:val="20"/>
-          <w:szCs w:val="20"/>
-        </w:rPr>
-        <w:t>M</w:t>
-      </w:r>
-      <w:r>
-        <w:rPr>
-          <w:rFonts w:ascii="Arial" w:hAnsi="Arial" w:cs="Arial"/>
-          <w:i/>
-          <w:sz w:val="20"/>
-          <w:szCs w:val="20"/>
-        </w:rPr>
-        <w:t xml:space="preserve">anagement </w:t>
-      </w:r>
-      <w:r>
-        <w:rPr>
-          <w:rFonts w:ascii="Arial" w:hAnsi="Arial" w:cs="Arial"/>
-          <w:i/>
-          <w:sz w:val="20"/>
-          <w:szCs w:val="20"/>
-        </w:rPr>
-        <w:t>S</w:t>
-      </w:r>
-      <w:r>
-        <w:rPr>
-          <w:rFonts w:ascii="Arial" w:hAnsi="Arial" w:cs="Arial"/>
-          <w:i/>
-          <w:sz w:val="20"/>
-          <w:szCs w:val="20"/>
-        </w:rPr>
-        <w:t>ystem</w:t>
+        <w:t>- Application must use Scanner class to manage keyboard input</w:t>
       </w:r>
     </w:p>
     <w:p>
@@ -4003,16 +2002,7 @@
           <w:sz w:val="20"/>
           <w:szCs w:val="20"/>
         </w:rPr>
-        <w:t xml:space="preserve">- System must interface with </w:t>
-      </w:r>
-      <w:r>
-        <w:rPr>
-          <w:rFonts w:ascii="Arial" w:hAnsi="Arial" w:cs="Arial"/>
-          <w:i/>
-          <w:sz w:val="20"/>
-          <w:szCs w:val="20"/>
-        </w:rPr>
-        <w:t>Bank of America credit card payment system</w:t>
+        <w:t>- Inventory must be saved in Properties file</w:t>
       </w:r>
     </w:p>
     <w:p>
@@ -4045,7 +2035,7 @@
       <w:pPr>
         <w:pStyle w:val="Heading2"/>
       </w:pPr>
-      <w:bookmarkStart w:id="5" w:name="_Toc344847411"/>
+      <w:bookmarkStart w:id="4" w:name="_Toc344847411"/>
       <w:r>
         <w:t>2.3</w:t>
       </w:r>
@@ -4053,7 +2043,7 @@
         <w:tab/>
         <w:t>System Interfaces</w:t>
       </w:r>
-      <w:bookmarkEnd w:id="5"/>
+      <w:bookmarkEnd w:id="4"/>
     </w:p>
     <w:p>
       <w:pPr>
@@ -4072,15 +2062,146 @@
           <w:sz w:val="20"/>
           <w:szCs w:val="20"/>
         </w:rPr>
-        <w:t>Describe the dependency and relationship requirements of the system to other enterprise/external systems. Include any interface to a future system or one under development. For clarity, a graphical representation of the interfaces should be used when appropriate.</w:t>
+        <w:t>An interface that describes the actions th</w:t>
+      </w:r>
+      <w:r>
+        <w:rPr>
+          <w:rFonts w:ascii="Arial" w:hAnsi="Arial" w:cs="Arial"/>
+          <w:i/>
+          <w:sz w:val="20"/>
+          <w:szCs w:val="20"/>
+        </w:rPr>
+        <w:t>e users are allowed to do on an Item</w:t>
+      </w:r>
+      <w:r>
+        <w:rPr>
+          <w:rFonts w:ascii="Arial" w:hAnsi="Arial" w:cs="Arial"/>
+          <w:i/>
+          <w:sz w:val="20"/>
+          <w:szCs w:val="20"/>
+        </w:rPr>
+        <w:t>.</w:t>
       </w:r>
     </w:p>
     <w:p>
       <w:pPr>
         <w:pStyle w:val="ListParagraph"/>
-        <w:ind w:left="0"/>
-        <w:rPr>
-          <w:rFonts w:ascii="Arial" w:hAnsi="Arial" w:cs="Arial"/>
+        <w:rPr>
+          <w:rFonts w:ascii="Arial" w:hAnsi="Arial" w:cs="Arial"/>
+          <w:i/>
+          <w:sz w:val="20"/>
+          <w:szCs w:val="20"/>
+        </w:rPr>
+      </w:pPr>
+    </w:p>
+    <w:tbl>
+      <w:tblPr>
+        <w:tblStyle w:val="TableGrid"/>
+        <w:tblW w:w="0" w:type="auto"/>
+        <w:tblInd w:w="720" w:type="dxa"/>
+        <w:tblLook w:val="04A0" w:firstRow="1" w:lastRow="0" w:firstColumn="1" w:lastColumn="0" w:noHBand="0" w:noVBand="1"/>
+      </w:tblPr>
+      <w:tblGrid>
+        <w:gridCol w:w="3502"/>
+      </w:tblGrid>
+      <w:tr>
+        <w:trPr>
+          <w:trHeight w:val="367"/>
+        </w:trPr>
+        <w:tc>
+          <w:tcPr>
+            <w:tcW w:w="3502" w:type="dxa"/>
+          </w:tcPr>
+          <w:p>
+            <w:pPr>
+              <w:pStyle w:val="ListParagraph"/>
+              <w:ind w:left="0"/>
+              <w:jc w:val="center"/>
+              <w:rPr>
+                <w:rFonts w:ascii="Arial" w:hAnsi="Arial" w:cs="Arial"/>
+                <w:i/>
+                <w:sz w:val="20"/>
+                <w:szCs w:val="20"/>
+              </w:rPr>
+            </w:pPr>
+            <w:r>
+              <w:rPr>
+                <w:rFonts w:ascii="Arial" w:hAnsi="Arial" w:cs="Arial"/>
+                <w:i/>
+                <w:sz w:val="20"/>
+                <w:szCs w:val="20"/>
+              </w:rPr>
+              <w:t>&lt;&lt;interface&gt;&gt;</w:t>
+            </w:r>
+          </w:p>
+          <w:p>
+            <w:pPr>
+              <w:pStyle w:val="ListParagraph"/>
+              <w:ind w:left="0"/>
+              <w:jc w:val="center"/>
+              <w:rPr>
+                <w:rFonts w:ascii="Arial" w:hAnsi="Arial" w:cs="Arial"/>
+                <w:i/>
+                <w:sz w:val="20"/>
+                <w:szCs w:val="20"/>
+              </w:rPr>
+            </w:pPr>
+            <w:r>
+              <w:rPr>
+                <w:rFonts w:ascii="Arial" w:hAnsi="Arial" w:cs="Arial"/>
+                <w:i/>
+                <w:sz w:val="20"/>
+                <w:szCs w:val="20"/>
+              </w:rPr>
+              <w:t>Actions</w:t>
+            </w:r>
+          </w:p>
+        </w:tc>
+      </w:tr>
+      <w:tr>
+        <w:trPr>
+          <w:trHeight w:val="367"/>
+        </w:trPr>
+        <w:tc>
+          <w:tcPr>
+            <w:tcW w:w="3502" w:type="dxa"/>
+          </w:tcPr>
+          <w:p>
+            <w:r>
+              <w:t>+ addItem(dataEntry): Boolean </w:t>
+            </w:r>
+          </w:p>
+          <w:p>
+            <w:r>
+              <w:t>+ updateItem(dataEntry): Boolean</w:t>
+            </w:r>
+          </w:p>
+          <w:p>
+            <w:r>
+              <w:t>+ searchItem(dataEntry): ????</w:t>
+            </w:r>
+          </w:p>
+          <w:p>
+            <w:pPr>
+              <w:pStyle w:val="ListParagraph"/>
+              <w:ind w:left="0"/>
+              <w:rPr>
+                <w:rFonts w:ascii="Arial" w:hAnsi="Arial" w:cs="Arial"/>
+                <w:i/>
+                <w:sz w:val="20"/>
+                <w:szCs w:val="20"/>
+              </w:rPr>
+            </w:pPr>
+          </w:p>
+        </w:tc>
+      </w:tr>
+    </w:tbl>
+    <w:p>
+      <w:pPr>
+        <w:pStyle w:val="ListParagraph"/>
+        <w:rPr>
+          <w:rFonts w:ascii="Arial" w:hAnsi="Arial" w:cs="Arial"/>
+          <w:i/>
           <w:sz w:val="20"/>
           <w:szCs w:val="20"/>
         </w:rPr>
@@ -4127,7 +2248,7 @@
       <w:pPr>
         <w:pStyle w:val="Heading2"/>
       </w:pPr>
-      <w:bookmarkStart w:id="6" w:name="_Toc344847412"/>
+      <w:bookmarkStart w:id="5" w:name="_Toc344847412"/>
       <w:r>
         <w:t>2.4</w:t>
       </w:r>
@@ -4140,7 +2261,7 @@
       <w:r>
         <w:t>User Characteristics</w:t>
       </w:r>
-      <w:bookmarkEnd w:id="6"/>
+      <w:bookmarkEnd w:id="5"/>
     </w:p>
     <w:p>
       <w:pPr>
@@ -4191,14 +2312,23 @@
       <w:pPr>
         <w:pStyle w:val="Heading1"/>
       </w:pPr>
-      <w:bookmarkStart w:id="7" w:name="_Toc344847413"/>
-      <w:r>
-        <w:t>Section 3</w:t>
-      </w:r>
-      <w:r>
-        <w:t xml:space="preserve">   Policy and Regulation Requirements</w:t>
-      </w:r>
-      <w:bookmarkEnd w:id="7"/>
+      <w:bookmarkStart w:id="6" w:name="_Toc344847416"/>
+      <w:r>
+        <w:t xml:space="preserve">Section </w:t>
+      </w:r>
+      <w:r>
+        <w:t>3</w:t>
+      </w:r>
+      <w:r>
+        <w:t xml:space="preserve">   </w:t>
+      </w:r>
+      <w:r>
+        <w:t>Security</w:t>
+      </w:r>
+      <w:r>
+        <w:t xml:space="preserve"> Requirements</w:t>
+      </w:r>
+      <w:bookmarkEnd w:id="6"/>
     </w:p>
     <w:p>
       <w:pPr>
@@ -4217,162 +2347,16 @@
           <w:sz w:val="20"/>
           <w:szCs w:val="20"/>
         </w:rPr>
-        <w:t>Specify relevant applicable laws, regulations, policies, and standards that will affect the operation and performance of the system, as well as any relevant external regulatory requirements, or constraints imposed by normal business practices.</w:t>
-      </w:r>
-    </w:p>
-    <w:p>
-      <w:pPr>
-        <w:pStyle w:val="Heading2"/>
-      </w:pPr>
-      <w:bookmarkStart w:id="8" w:name="_Toc344847414"/>
-      <w:r>
-        <w:t>3</w:t>
-      </w:r>
-      <w:r>
-        <w:t>.1</w:t>
-      </w:r>
-      <w:r>
-        <w:tab/>
-        <w:t>Policy Requirements</w:t>
-      </w:r>
-      <w:bookmarkEnd w:id="8"/>
-    </w:p>
-    <w:p>
-      <w:pPr>
-        <w:rPr>
-          <w:rFonts w:ascii="Arial" w:eastAsiaTheme="minorEastAsia" w:hAnsi="Arial" w:cs="Arial"/>
-          <w:b/>
-        </w:rPr>
-      </w:pPr>
-      <w:r>
-        <w:rPr>
-          <w:rFonts w:ascii="Arial" w:eastAsiaTheme="minorEastAsia" w:hAnsi="Arial" w:cs="Arial"/>
-          <w:b/>
-        </w:rPr>
-        <w:tab/>
-      </w:r>
-      <m:oMath>
-        <m:r>
-          <m:rPr>
-            <m:sty m:val="bi"/>
-          </m:rPr>
-          <w:rPr>
-            <w:rFonts w:ascii="Cambria Math" w:hAnsi="Cambria Math" w:cs="Arial"/>
-          </w:rPr>
-          <m:t>⇒</m:t>
-        </m:r>
-      </m:oMath>
-    </w:p>
-    <w:p>
-      <w:pPr>
-        <w:pStyle w:val="Heading2"/>
-      </w:pPr>
-      <w:bookmarkStart w:id="9" w:name="_Toc344847415"/>
-      <w:r>
-        <w:t>3</w:t>
-      </w:r>
-      <w:r>
-        <w:t xml:space="preserve">.2 </w:t>
-      </w:r>
-      <w:r>
-        <w:tab/>
-        <w:t>Regulation Requirements</w:t>
-      </w:r>
-      <w:bookmarkEnd w:id="9"/>
-    </w:p>
-    <w:p>
-      <w:pPr>
-        <w:rPr>
-          <w:rFonts w:ascii="Arial" w:eastAsiaTheme="minorEastAsia" w:hAnsi="Arial" w:cs="Arial"/>
-          <w:b/>
-        </w:rPr>
-      </w:pPr>
-      <w:r>
-        <w:rPr>
-          <w:rFonts w:ascii="Arial" w:hAnsi="Arial" w:cs="Arial"/>
-          <w:sz w:val="20"/>
-          <w:szCs w:val="20"/>
-        </w:rPr>
-        <w:t xml:space="preserve"> </w:t>
-      </w:r>
-      <w:r>
-        <w:rPr>
-          <w:rFonts w:ascii="Arial" w:eastAsiaTheme="minorEastAsia" w:hAnsi="Arial" w:cs="Arial"/>
-          <w:b/>
-        </w:rPr>
-        <w:tab/>
-      </w:r>
-      <m:oMath>
-        <m:r>
-          <m:rPr>
-            <m:sty m:val="bi"/>
-          </m:rPr>
-          <w:rPr>
-            <w:rFonts w:ascii="Cambria Math" w:hAnsi="Cambria Math" w:cs="Arial"/>
-          </w:rPr>
-          <m:t>⇒</m:t>
-        </m:r>
-      </m:oMath>
-    </w:p>
-    <w:p>
-      <w:pPr>
-        <w:pStyle w:val="Heading1"/>
-      </w:pPr>
-      <w:bookmarkStart w:id="10" w:name="_Toc344847416"/>
-      <w:r>
-        <w:lastRenderedPageBreak/>
-        <w:t xml:space="preserve">Section </w:t>
-      </w:r>
-      <w:r>
-        <w:t>4</w:t>
-      </w:r>
-      <w:r>
-        <w:t xml:space="preserve">   </w:t>
-      </w:r>
-      <w:r>
-        <w:t>Security</w:t>
-      </w:r>
-      <w:r>
-        <w:t xml:space="preserve"> Requirements</w:t>
-      </w:r>
-      <w:bookmarkEnd w:id="10"/>
-    </w:p>
-    <w:p>
-      <w:pPr>
-        <w:pStyle w:val="ListParagraph"/>
-        <w:rPr>
-          <w:rFonts w:ascii="Arial" w:hAnsi="Arial" w:cs="Arial"/>
-          <w:i/>
-          <w:sz w:val="20"/>
-          <w:szCs w:val="20"/>
-        </w:rPr>
-      </w:pPr>
-      <w:r>
-        <w:rPr>
-          <w:rFonts w:ascii="Arial" w:hAnsi="Arial" w:cs="Arial"/>
-          <w:i/>
-          <w:sz w:val="20"/>
-          <w:szCs w:val="20"/>
-        </w:rPr>
-        <w:t xml:space="preserve">Specify </w:t>
-      </w:r>
-      <w:r>
-        <w:rPr>
-          <w:rFonts w:ascii="Arial" w:hAnsi="Arial" w:cs="Arial"/>
-          <w:i/>
-          <w:sz w:val="20"/>
-          <w:szCs w:val="20"/>
-        </w:rPr>
-        <w:t xml:space="preserve">security requirement for </w:t>
-      </w:r>
-      <w:r>
-        <w:rPr>
-          <w:rFonts w:ascii="Arial" w:hAnsi="Arial" w:cs="Arial"/>
-          <w:i/>
-          <w:sz w:val="20"/>
-          <w:szCs w:val="20"/>
-        </w:rPr>
-        <w:t>users of the system.</w:t>
+        <w:t>Each user will have logon with username and password, saved in persistent Properties file</w:t>
+      </w:r>
+      <w:r>
+        <w:rPr>
+          <w:rFonts w:ascii="Arial" w:hAnsi="Arial" w:cs="Arial"/>
+          <w:i/>
+          <w:sz w:val="20"/>
+          <w:szCs w:val="20"/>
+        </w:rPr>
+        <w:t>.</w:t>
       </w:r>
     </w:p>
     <w:p>
@@ -4405,40 +2389,262 @@
     </w:p>
     <w:p>
       <w:pPr>
+        <w:pStyle w:val="ListParagraph"/>
+        <w:rPr>
+          <w:rFonts w:ascii="Arial" w:hAnsi="Arial" w:cs="Arial"/>
+          <w:sz w:val="20"/>
+          <w:szCs w:val="20"/>
+        </w:rPr>
+      </w:pPr>
+    </w:p>
+    <w:p>
+      <w:pPr>
         <w:pStyle w:val="Heading1"/>
-      </w:pPr>
-      <w:bookmarkStart w:id="11" w:name="_Toc344847417"/>
+        <w:spacing w:before="0"/>
+      </w:pPr>
+      <w:bookmarkStart w:id="7" w:name="_Toc344847418"/>
+      <w:r>
+        <w:lastRenderedPageBreak/>
+        <w:t xml:space="preserve">Section </w:t>
+      </w:r>
+      <w:r>
+        <w:t>4</w:t>
+      </w:r>
+      <w:r>
+        <w:t xml:space="preserve"> </w:t>
+      </w:r>
+      <w:r>
+        <w:t>Initial Capacity Requirements</w:t>
+      </w:r>
+      <w:bookmarkEnd w:id="7"/>
+    </w:p>
+    <w:p>
+      <w:r>
+        <w:tab/>
+        <w:t xml:space="preserve">Only one user can be logged in at a time. </w:t>
+      </w:r>
+      <w:r>
+        <w:br/>
+      </w:r>
+      <w:r>
+        <w:tab/>
+        <w:t>Properties file, containing</w:t>
+      </w:r>
+      <w:r>
+        <w:t xml:space="preserve"> only a handful of objects.</w:t>
+      </w:r>
+      <w:r>
+        <w:t xml:space="preserve"> </w:t>
+      </w:r>
+    </w:p>
+    <w:p>
+      <w:pPr>
+        <w:pStyle w:val="ListParagraph"/>
+        <w:spacing w:line="240" w:lineRule="auto"/>
+        <w:rPr>
+          <w:rFonts w:ascii="Arial" w:hAnsi="Arial" w:cs="Arial"/>
+          <w:sz w:val="20"/>
+          <w:szCs w:val="20"/>
+        </w:rPr>
+      </w:pPr>
+      <m:oMath>
+        <m:r>
+          <w:rPr>
+            <w:rFonts w:ascii="Cambria Math" w:hAnsi="Cambria Math" w:cs="Arial"/>
+            <w:sz w:val="20"/>
+            <w:szCs w:val="20"/>
+          </w:rPr>
+          <m:t>⇒</m:t>
+        </m:r>
+      </m:oMath>
+      <w:r>
+        <w:rPr>
+          <w:rFonts w:ascii="Arial" w:hAnsi="Arial" w:cs="Arial"/>
+          <w:sz w:val="20"/>
+          <w:szCs w:val="20"/>
+        </w:rPr>
+        <w:t xml:space="preserve"> </w:t>
+      </w:r>
+    </w:p>
+    <w:p>
+      <w:pPr>
+        <w:pStyle w:val="Heading1"/>
+        <w:spacing w:before="0"/>
+      </w:pPr>
+      <w:bookmarkStart w:id="8" w:name="_Toc326582046"/>
+      <w:bookmarkStart w:id="9" w:name="_Toc344847419"/>
       <w:r>
         <w:t>Section 5</w:t>
       </w:r>
       <w:r>
-        <w:t xml:space="preserve">   Training Requirements</w:t>
-      </w:r>
-      <w:bookmarkEnd w:id="11"/>
-    </w:p>
-    <w:p>
-      <w:pPr>
-        <w:pStyle w:val="ListParagraph"/>
-        <w:rPr>
-          <w:rFonts w:ascii="Arial" w:hAnsi="Arial" w:cs="Arial"/>
-          <w:i/>
-          <w:sz w:val="20"/>
-          <w:szCs w:val="20"/>
-        </w:rPr>
-      </w:pPr>
-      <w:r>
-        <w:rPr>
-          <w:rFonts w:ascii="Arial" w:hAnsi="Arial" w:cs="Arial"/>
-          <w:i/>
-          <w:sz w:val="20"/>
-          <w:szCs w:val="20"/>
-        </w:rPr>
-        <w:t>Specify Training requirements for the system.</w:t>
-      </w:r>
-    </w:p>
-    <w:p>
-      <w:pPr>
-        <w:pStyle w:val="ListParagraph"/>
+        <w:t xml:space="preserve">   Initial </w:t>
+      </w:r>
+      <w:r>
+        <w:t xml:space="preserve">System </w:t>
+      </w:r>
+      <w:r>
+        <w:t>Architecture</w:t>
+      </w:r>
+      <w:bookmarkEnd w:id="8"/>
+      <w:bookmarkEnd w:id="9"/>
+    </w:p>
+    <w:p>
+      <w:pPr>
+        <w:contextualSpacing/>
+        <w:rPr>
+          <w:rFonts w:ascii="Arial" w:hAnsi="Arial" w:cs="Arial"/>
+          <w:b/>
+        </w:rPr>
+      </w:pPr>
+    </w:p>
+    <w:p>
+      <w:pPr>
+        <w:ind w:left="360"/>
+        <w:contextualSpacing/>
+        <w:rPr>
+          <w:rFonts w:ascii="Arial" w:hAnsi="Arial" w:cs="Arial"/>
+          <w:i/>
+          <w:sz w:val="20"/>
+          <w:szCs w:val="20"/>
+        </w:rPr>
+      </w:pPr>
+      <w:r>
+        <w:rPr>
+          <w:rFonts w:ascii="Arial" w:hAnsi="Arial" w:cs="Arial"/>
+          <w:i/>
+          <w:sz w:val="20"/>
+          <w:szCs w:val="20"/>
+        </w:rPr>
+        <w:t>Specify the data platform, hardware, software, programming languages, tools and operating system requirements for the application or project.</w:t>
+      </w:r>
+    </w:p>
+    <w:p>
+      <w:pPr>
+        <w:numPr>
+          <w:ilvl w:val="0"/>
+          <w:numId w:val="2"/>
+        </w:numPr>
+        <w:contextualSpacing/>
+        <w:rPr>
+          <w:rFonts w:ascii="Arial" w:hAnsi="Arial" w:cs="Arial"/>
+          <w:i/>
+          <w:sz w:val="20"/>
+          <w:szCs w:val="20"/>
+        </w:rPr>
+      </w:pPr>
+      <w:r>
+        <w:rPr>
+          <w:rFonts w:ascii="Arial" w:hAnsi="Arial" w:cs="Arial"/>
+          <w:i/>
+          <w:sz w:val="20"/>
+          <w:szCs w:val="20"/>
+        </w:rPr>
+        <w:t>Application can run on any platform that is able to run Java JAR applications</w:t>
+      </w:r>
+    </w:p>
+    <w:p>
+      <w:pPr>
+        <w:numPr>
+          <w:ilvl w:val="0"/>
+          <w:numId w:val="2"/>
+        </w:numPr>
+        <w:contextualSpacing/>
+        <w:rPr>
+          <w:rFonts w:ascii="Arial" w:hAnsi="Arial" w:cs="Arial"/>
+          <w:i/>
+          <w:sz w:val="20"/>
+          <w:szCs w:val="20"/>
+        </w:rPr>
+      </w:pPr>
+      <w:r>
+        <w:rPr>
+          <w:rFonts w:ascii="Arial" w:hAnsi="Arial" w:cs="Arial"/>
+          <w:i/>
+          <w:sz w:val="20"/>
+          <w:szCs w:val="20"/>
+        </w:rPr>
+        <w:t>Identify</w:t>
+      </w:r>
+      <w:r>
+        <w:rPr>
+          <w:rFonts w:ascii="Arial" w:hAnsi="Arial" w:cs="Arial"/>
+          <w:i/>
+          <w:sz w:val="20"/>
+          <w:szCs w:val="20"/>
+        </w:rPr>
+        <w:t xml:space="preserve"> any specialized software requirements that must be purchased or upgraded prior to development, or in support of the implementation, of the application or project.</w:t>
+      </w:r>
+    </w:p>
+    <w:p>
+      <w:pPr>
+        <w:numPr>
+          <w:ilvl w:val="0"/>
+          <w:numId w:val="2"/>
+        </w:numPr>
+        <w:contextualSpacing/>
+        <w:rPr>
+          <w:rFonts w:ascii="Arial" w:hAnsi="Arial" w:cs="Arial"/>
+          <w:i/>
+          <w:sz w:val="20"/>
+          <w:szCs w:val="20"/>
+        </w:rPr>
+      </w:pPr>
+      <w:r>
+        <w:rPr>
+          <w:rFonts w:ascii="Arial" w:hAnsi="Arial" w:cs="Arial"/>
+          <w:i/>
+          <w:sz w:val="20"/>
+          <w:szCs w:val="20"/>
+        </w:rPr>
+        <w:t>Identify</w:t>
+      </w:r>
+      <w:r>
+        <w:rPr>
+          <w:rFonts w:ascii="Arial" w:hAnsi="Arial" w:cs="Arial"/>
+          <w:i/>
+          <w:sz w:val="20"/>
+          <w:szCs w:val="20"/>
+        </w:rPr>
+        <w:t xml:space="preserve"> any programming languages and tools selected for the development of the application or project.</w:t>
+      </w:r>
+    </w:p>
+    <w:p>
+      <w:pPr>
+        <w:numPr>
+          <w:ilvl w:val="0"/>
+          <w:numId w:val="2"/>
+        </w:numPr>
+        <w:contextualSpacing/>
+        <w:rPr>
+          <w:rFonts w:ascii="Arial" w:hAnsi="Arial" w:cs="Arial"/>
+          <w:i/>
+          <w:sz w:val="20"/>
+          <w:szCs w:val="20"/>
+        </w:rPr>
+      </w:pPr>
+      <w:r>
+        <w:rPr>
+          <w:rFonts w:ascii="Arial" w:hAnsi="Arial" w:cs="Arial"/>
+          <w:i/>
+          <w:sz w:val="20"/>
+          <w:szCs w:val="20"/>
+        </w:rPr>
+        <w:t>Identify</w:t>
+      </w:r>
+      <w:r>
+        <w:rPr>
+          <w:rFonts w:ascii="Arial" w:hAnsi="Arial" w:cs="Arial"/>
+          <w:i/>
+          <w:sz w:val="20"/>
+          <w:szCs w:val="20"/>
+        </w:rPr>
+        <w:t xml:space="preserve"> any network/operating system or combination of network/operating systems that will be used for the development of the application of project.</w:t>
+      </w:r>
+    </w:p>
+    <w:p>
+      <w:pPr>
+        <w:ind w:left="720"/>
+        <w:contextualSpacing/>
         <w:rPr>
           <w:rFonts w:ascii="Arial" w:eastAsiaTheme="minorEastAsia" w:hAnsi="Arial" w:cs="Arial"/>
           <w:sz w:val="20"/>
@@ -4466,109 +2672,145 @@
     </w:p>
     <w:p>
       <w:pPr>
-        <w:pStyle w:val="ListParagraph"/>
-        <w:rPr>
-          <w:rFonts w:ascii="Arial" w:hAnsi="Arial" w:cs="Arial"/>
-          <w:sz w:val="20"/>
-          <w:szCs w:val="20"/>
-        </w:rPr>
-      </w:pPr>
-    </w:p>
-    <w:p>
-      <w:pPr>
         <w:pStyle w:val="Heading1"/>
         <w:spacing w:before="0"/>
       </w:pPr>
-      <w:bookmarkStart w:id="12" w:name="_Toc344847418"/>
-      <w:r>
-        <w:t xml:space="preserve">Section </w:t>
-      </w:r>
-      <w:r>
-        <w:t>6</w:t>
-      </w:r>
-      <w:r>
-        <w:t xml:space="preserve"> </w:t>
-      </w:r>
-      <w:r>
-        <w:t>Initial Capacity Requirements</w:t>
-      </w:r>
-      <w:bookmarkEnd w:id="12"/>
+      <w:bookmarkStart w:id="10" w:name="_Toc316195740"/>
+      <w:bookmarkStart w:id="11" w:name="_Toc344847420"/>
+      <w:r>
+        <w:t>Section 6</w:t>
+      </w:r>
+      <w:r>
+        <w:tab/>
+        <w:t>System Acceptance Criteria</w:t>
+      </w:r>
+      <w:bookmarkEnd w:id="10"/>
+      <w:bookmarkEnd w:id="11"/>
     </w:p>
     <w:p>
       <w:pPr>
         <w:pStyle w:val="ListParagraph"/>
-        <w:rPr>
-          <w:rFonts w:ascii="Arial" w:hAnsi="Arial" w:cs="Arial"/>
-          <w:i/>
-          <w:sz w:val="20"/>
-          <w:szCs w:val="20"/>
-        </w:rPr>
-      </w:pPr>
-      <w:r>
-        <w:rPr>
-          <w:rFonts w:ascii="Arial" w:hAnsi="Arial" w:cs="Arial"/>
-          <w:i/>
-          <w:sz w:val="20"/>
-          <w:szCs w:val="20"/>
-        </w:rPr>
-        <w:t>Specify the initial capacity requirements for the system. An initial estimation can be established using current data amounts, planned number of users, and estimated number of transactions.</w:t>
-      </w:r>
-    </w:p>
-    <w:p>
-      <w:pPr>
         <w:numPr>
           <w:ilvl w:val="0"/>
-          <w:numId w:val="2"/>
+          <w:numId w:val="4"/>
         </w:numPr>
-        <w:contextualSpacing/>
-        <w:rPr>
-          <w:rFonts w:ascii="Arial" w:hAnsi="Arial" w:cs="Arial"/>
-          <w:i/>
-          <w:sz w:val="20"/>
-          <w:szCs w:val="20"/>
-        </w:rPr>
-      </w:pPr>
-      <w:r>
-        <w:rPr>
-          <w:rFonts w:ascii="Arial" w:hAnsi="Arial" w:cs="Arial"/>
-          <w:i/>
-          <w:sz w:val="20"/>
-          <w:szCs w:val="20"/>
-        </w:rPr>
-        <w:t>Identifies the highest and lowest estimated number of transactions and processing frequency expected usage (including any seasonal peaks) for capacity planning for storage and memory requirements for the application or project. Identifies the highest and lowest estimated number of transactions and processing frequency expected usage (including any seasonal peaks) for capacity planning for storage and memory requirements for the application or project.</w:t>
+        <w:rPr>
+          <w:rFonts w:ascii="Arial" w:hAnsi="Arial" w:cs="Arial"/>
+          <w:i/>
+          <w:sz w:val="20"/>
+          <w:szCs w:val="20"/>
+        </w:rPr>
+      </w:pPr>
+      <w:r>
+        <w:rPr>
+          <w:rFonts w:ascii="Arial" w:hAnsi="Arial" w:cs="Arial"/>
+          <w:i/>
+          <w:sz w:val="20"/>
+          <w:szCs w:val="20"/>
+        </w:rPr>
+        <w:t>User can log in with username and password</w:t>
       </w:r>
     </w:p>
     <w:p>
       <w:pPr>
         <w:pStyle w:val="ListParagraph"/>
-        <w:spacing w:line="240" w:lineRule="auto"/>
-        <w:rPr>
-          <w:rFonts w:ascii="Arial" w:hAnsi="Arial" w:cs="Arial"/>
-          <w:sz w:val="20"/>
-          <w:szCs w:val="20"/>
-        </w:rPr>
-      </w:pPr>
-      <m:oMath>
-        <m:r>
-          <w:rPr>
-            <w:rFonts w:ascii="Cambria Math" w:hAnsi="Cambria Math" w:cs="Arial"/>
-            <w:sz w:val="20"/>
-            <w:szCs w:val="20"/>
-          </w:rPr>
-          <m:t>⇒</m:t>
-        </m:r>
-      </m:oMath>
-      <w:r>
-        <w:rPr>
-          <w:rFonts w:ascii="Arial" w:hAnsi="Arial" w:cs="Arial"/>
-          <w:sz w:val="20"/>
-          <w:szCs w:val="20"/>
-        </w:rPr>
-        <w:t xml:space="preserve"> </w:t>
-      </w:r>
-    </w:p>
-    <w:p>
-      <w:pPr>
+        <w:numPr>
+          <w:ilvl w:val="0"/>
+          <w:numId w:val="4"/>
+        </w:numPr>
+        <w:rPr>
+          <w:rFonts w:ascii="Arial" w:hAnsi="Arial" w:cs="Arial"/>
+          <w:i/>
+          <w:sz w:val="20"/>
+          <w:szCs w:val="20"/>
+        </w:rPr>
+      </w:pPr>
+      <w:r>
+        <w:rPr>
+          <w:rFonts w:ascii="Arial" w:hAnsi="Arial" w:cs="Arial"/>
+          <w:i/>
+          <w:sz w:val="20"/>
+          <w:szCs w:val="20"/>
+        </w:rPr>
+        <w:t>User can access the inventories of CDs, DVDs and Books</w:t>
+      </w:r>
+    </w:p>
+    <w:p>
+      <w:pPr>
+        <w:pStyle w:val="ListParagraph"/>
+        <w:numPr>
+          <w:ilvl w:val="0"/>
+          <w:numId w:val="4"/>
+        </w:numPr>
+        <w:rPr>
+          <w:rFonts w:ascii="Arial" w:hAnsi="Arial" w:cs="Arial"/>
+          <w:i/>
+          <w:sz w:val="20"/>
+          <w:szCs w:val="20"/>
+        </w:rPr>
+      </w:pPr>
+      <w:r>
+        <w:rPr>
+          <w:rFonts w:ascii="Arial" w:hAnsi="Arial" w:cs="Arial"/>
+          <w:i/>
+          <w:sz w:val="20"/>
+          <w:szCs w:val="20"/>
+        </w:rPr>
+        <w:t>User can add, update, search inventories</w:t>
+      </w:r>
+    </w:p>
+    <w:p>
+      <w:pPr>
+        <w:pStyle w:val="ListParagraph"/>
+        <w:numPr>
+          <w:ilvl w:val="0"/>
+          <w:numId w:val="4"/>
+        </w:numPr>
+        <w:rPr>
+          <w:rFonts w:ascii="Arial" w:hAnsi="Arial" w:cs="Arial"/>
+          <w:i/>
+          <w:sz w:val="20"/>
+          <w:szCs w:val="20"/>
+        </w:rPr>
+      </w:pPr>
+      <w:r>
+        <w:rPr>
+          <w:rFonts w:ascii="Arial" w:hAnsi="Arial" w:cs="Arial"/>
+          <w:i/>
+          <w:sz w:val="20"/>
+          <w:szCs w:val="20"/>
+        </w:rPr>
+        <w:t>User is using console view to perform the above tasks</w:t>
+      </w:r>
+    </w:p>
+    <w:p>
+      <w:pPr>
+        <w:pStyle w:val="ListParagraph"/>
+        <w:numPr>
+          <w:ilvl w:val="0"/>
+          <w:numId w:val="4"/>
+        </w:numPr>
+        <w:rPr>
+          <w:rFonts w:ascii="Arial" w:hAnsi="Arial" w:cs="Arial"/>
+          <w:i/>
+          <w:sz w:val="20"/>
+          <w:szCs w:val="20"/>
+        </w:rPr>
+      </w:pPr>
+      <w:r>
+        <w:rPr>
+          <w:rFonts w:ascii="Arial" w:hAnsi="Arial" w:cs="Arial"/>
+          <w:i/>
+          <w:sz w:val="20"/>
+          <w:szCs w:val="20"/>
+        </w:rPr>
+        <w:t>User cannot delete object from the inventory</w:t>
+      </w:r>
+    </w:p>
+    <w:p>
+      <w:pPr>
+        <w:spacing w:line="300" w:lineRule="exact"/>
+        <w:ind w:left="360"/>
         <w:rPr>
           <w:rFonts w:asciiTheme="majorHAnsi" w:eastAsiaTheme="majorEastAsia" w:hAnsiTheme="majorHAnsi" w:cstheme="majorBidi"/>
           <w:b/>
@@ -4577,16 +2819,13 @@
           <w:szCs w:val="28"/>
         </w:rPr>
       </w:pPr>
-      <w:bookmarkStart w:id="13" w:name="_Toc326582046"/>
-      <w:r>
-        <w:rPr>
-          <w:rFonts w:asciiTheme="majorHAnsi" w:eastAsiaTheme="majorEastAsia" w:hAnsiTheme="majorHAnsi" w:cstheme="majorBidi"/>
-          <w:b/>
-          <w:bCs/>
-          <w:sz w:val="28"/>
-          <w:szCs w:val="28"/>
-        </w:rPr>
-        <w:br w:type="page"/>
+      <w:r>
+        <w:rPr>
+          <w:rFonts w:ascii="Arial" w:eastAsia="Times New Roman" w:hAnsi="Arial" w:cs="Times New Roman"/>
+          <w:sz w:val="20"/>
+          <w:szCs w:val="24"/>
+        </w:rPr>
+        <w:sym w:font="Symbol" w:char="00DE"/>
       </w:r>
     </w:p>
     <w:p>
@@ -4594,882 +2833,11 @@
         <w:pStyle w:val="Heading1"/>
         <w:spacing w:before="0"/>
       </w:pPr>
-      <w:bookmarkStart w:id="14" w:name="_Toc344847419"/>
-      <w:r>
-        <w:lastRenderedPageBreak/>
+      <w:bookmarkStart w:id="12" w:name="_Toc344847424"/>
+      <w:r>
         <w:t>Section 7</w:t>
       </w:r>
       <w:r>
-        <w:t xml:space="preserve">   Initial </w:t>
-      </w:r>
-      <w:r>
-        <w:t xml:space="preserve">System </w:t>
-      </w:r>
-      <w:r>
-        <w:t>Architecture</w:t>
-      </w:r>
-      <w:bookmarkEnd w:id="13"/>
-      <w:bookmarkEnd w:id="14"/>
-    </w:p>
-    <w:p>
-      <w:pPr>
-        <w:contextualSpacing/>
-        <w:rPr>
-          <w:rFonts w:ascii="Arial" w:hAnsi="Arial" w:cs="Arial"/>
-          <w:b/>
-        </w:rPr>
-      </w:pPr>
-    </w:p>
-    <w:p>
-      <w:pPr>
-        <w:ind w:left="360"/>
-        <w:contextualSpacing/>
-        <w:rPr>
-          <w:rFonts w:ascii="Arial" w:hAnsi="Arial" w:cs="Arial"/>
-          <w:i/>
-          <w:sz w:val="20"/>
-          <w:szCs w:val="20"/>
-        </w:rPr>
-      </w:pPr>
-      <w:r>
-        <w:rPr>
-          <w:rFonts w:ascii="Arial" w:hAnsi="Arial" w:cs="Arial"/>
-          <w:i/>
-          <w:sz w:val="20"/>
-          <w:szCs w:val="20"/>
-        </w:rPr>
-        <w:t>Specify the data platform, hardware, software, programming languages, tools and operating system requirements for the application or project.</w:t>
-      </w:r>
-    </w:p>
-    <w:p>
-      <w:pPr>
-        <w:numPr>
-          <w:ilvl w:val="0"/>
-          <w:numId w:val="2"/>
-        </w:numPr>
-        <w:contextualSpacing/>
-        <w:rPr>
-          <w:rFonts w:ascii="Arial" w:hAnsi="Arial" w:cs="Arial"/>
-          <w:i/>
-          <w:sz w:val="20"/>
-          <w:szCs w:val="20"/>
-        </w:rPr>
-      </w:pPr>
-      <w:r>
-        <w:rPr>
-          <w:rFonts w:ascii="Arial" w:hAnsi="Arial" w:cs="Arial"/>
-          <w:i/>
-          <w:sz w:val="20"/>
-          <w:szCs w:val="20"/>
-        </w:rPr>
-        <w:t>Identify</w:t>
-      </w:r>
-      <w:r>
-        <w:rPr>
-          <w:rFonts w:ascii="Arial" w:hAnsi="Arial" w:cs="Arial"/>
-          <w:i/>
-          <w:sz w:val="20"/>
-          <w:szCs w:val="20"/>
-        </w:rPr>
-        <w:t xml:space="preserve"> any specialized hardware requirements that must be purchased or upgraded prior to development, or in support of the implementation, of the application or project.</w:t>
-      </w:r>
-    </w:p>
-    <w:p>
-      <w:pPr>
-        <w:numPr>
-          <w:ilvl w:val="0"/>
-          <w:numId w:val="2"/>
-        </w:numPr>
-        <w:contextualSpacing/>
-        <w:rPr>
-          <w:rFonts w:ascii="Arial" w:hAnsi="Arial" w:cs="Arial"/>
-          <w:i/>
-          <w:sz w:val="20"/>
-          <w:szCs w:val="20"/>
-        </w:rPr>
-      </w:pPr>
-      <w:r>
-        <w:rPr>
-          <w:rFonts w:ascii="Arial" w:hAnsi="Arial" w:cs="Arial"/>
-          <w:i/>
-          <w:sz w:val="20"/>
-          <w:szCs w:val="20"/>
-        </w:rPr>
-        <w:t>Identify</w:t>
-      </w:r>
-      <w:r>
-        <w:rPr>
-          <w:rFonts w:ascii="Arial" w:hAnsi="Arial" w:cs="Arial"/>
-          <w:i/>
-          <w:sz w:val="20"/>
-          <w:szCs w:val="20"/>
-        </w:rPr>
-        <w:t xml:space="preserve"> any specialized software requirements that must be purchased or upgraded prior to development, or in support of the implementation, of the application or project.</w:t>
-      </w:r>
-    </w:p>
-    <w:p>
-      <w:pPr>
-        <w:numPr>
-          <w:ilvl w:val="0"/>
-          <w:numId w:val="2"/>
-        </w:numPr>
-        <w:contextualSpacing/>
-        <w:rPr>
-          <w:rFonts w:ascii="Arial" w:hAnsi="Arial" w:cs="Arial"/>
-          <w:i/>
-          <w:sz w:val="20"/>
-          <w:szCs w:val="20"/>
-        </w:rPr>
-      </w:pPr>
-      <w:r>
-        <w:rPr>
-          <w:rFonts w:ascii="Arial" w:hAnsi="Arial" w:cs="Arial"/>
-          <w:i/>
-          <w:sz w:val="20"/>
-          <w:szCs w:val="20"/>
-        </w:rPr>
-        <w:t>Identify</w:t>
-      </w:r>
-      <w:r>
-        <w:rPr>
-          <w:rFonts w:ascii="Arial" w:hAnsi="Arial" w:cs="Arial"/>
-          <w:i/>
-          <w:sz w:val="20"/>
-          <w:szCs w:val="20"/>
-        </w:rPr>
-        <w:t xml:space="preserve"> any programming languages and tools selected for the development of the application or project.</w:t>
-      </w:r>
-    </w:p>
-    <w:p>
-      <w:pPr>
-        <w:numPr>
-          <w:ilvl w:val="0"/>
-          <w:numId w:val="2"/>
-        </w:numPr>
-        <w:contextualSpacing/>
-        <w:rPr>
-          <w:rFonts w:ascii="Arial" w:hAnsi="Arial" w:cs="Arial"/>
-          <w:i/>
-          <w:sz w:val="20"/>
-          <w:szCs w:val="20"/>
-        </w:rPr>
-      </w:pPr>
-      <w:r>
-        <w:rPr>
-          <w:rFonts w:ascii="Arial" w:hAnsi="Arial" w:cs="Arial"/>
-          <w:i/>
-          <w:sz w:val="20"/>
-          <w:szCs w:val="20"/>
-        </w:rPr>
-        <w:t>Identify</w:t>
-      </w:r>
-      <w:r>
-        <w:rPr>
-          <w:rFonts w:ascii="Arial" w:hAnsi="Arial" w:cs="Arial"/>
-          <w:i/>
-          <w:sz w:val="20"/>
-          <w:szCs w:val="20"/>
-        </w:rPr>
-        <w:t xml:space="preserve"> any network/operating system or combination of network/operating systems that will be used for the development of the application of project.</w:t>
-      </w:r>
-    </w:p>
-    <w:p>
-      <w:pPr>
-        <w:ind w:left="720"/>
-        <w:contextualSpacing/>
-        <w:rPr>
-          <w:rFonts w:ascii="Arial" w:eastAsiaTheme="minorEastAsia" w:hAnsi="Arial" w:cs="Arial"/>
-          <w:sz w:val="20"/>
-          <w:szCs w:val="20"/>
-        </w:rPr>
-      </w:pPr>
-      <m:oMathPara>
-        <m:oMathParaPr>
-          <m:jc m:val="left"/>
-        </m:oMathParaPr>
-        <m:oMath>
-          <m:r>
-            <m:rPr>
-              <m:sty m:val="p"/>
-            </m:rPr>
-            <w:rPr>
-              <w:rFonts w:ascii="Cambria Math" w:hAnsi="Cambria Math" w:cs="Arial"/>
-              <w:sz w:val="20"/>
-              <w:szCs w:val="20"/>
-            </w:rPr>
-            <m:t>⇒</m:t>
-          </m:r>
-        </m:oMath>
-      </m:oMathPara>
-    </w:p>
-    <w:p>
-      <w:pPr>
-        <w:pStyle w:val="Heading1"/>
-        <w:spacing w:before="0"/>
-      </w:pPr>
-      <w:bookmarkStart w:id="15" w:name="_Toc316195740"/>
-      <w:bookmarkStart w:id="16" w:name="_Toc344847420"/>
-      <w:r>
-        <w:t>Section 8</w:t>
-      </w:r>
-      <w:r>
-        <w:tab/>
-        <w:t>System Acceptance Criteria</w:t>
-      </w:r>
-      <w:bookmarkEnd w:id="15"/>
-      <w:bookmarkEnd w:id="16"/>
-    </w:p>
-    <w:p>
-      <w:pPr>
-        <w:ind w:left="360"/>
-        <w:contextualSpacing/>
-        <w:rPr>
-          <w:rFonts w:ascii="Arial" w:hAnsi="Arial" w:cs="Arial"/>
-          <w:i/>
-          <w:sz w:val="20"/>
-          <w:szCs w:val="20"/>
-        </w:rPr>
-      </w:pPr>
-      <w:r>
-        <w:rPr>
-          <w:rFonts w:ascii="Arial" w:hAnsi="Arial" w:cs="Arial"/>
-          <w:i/>
-          <w:sz w:val="20"/>
-          <w:szCs w:val="20"/>
-        </w:rPr>
-        <w:t xml:space="preserve">Specify the general system </w:t>
-      </w:r>
-      <w:r>
-        <w:rPr>
-          <w:rFonts w:ascii="Arial" w:hAnsi="Arial" w:cs="Arial"/>
-          <w:i/>
-          <w:sz w:val="20"/>
-          <w:szCs w:val="20"/>
-        </w:rPr>
-        <w:t xml:space="preserve">acceptance criteria </w:t>
-      </w:r>
-      <w:r>
-        <w:rPr>
-          <w:rFonts w:ascii="Arial" w:hAnsi="Arial" w:cs="Arial"/>
-          <w:i/>
-          <w:sz w:val="20"/>
-          <w:szCs w:val="20"/>
-        </w:rPr>
-        <w:t xml:space="preserve">specified and agreed upon by the project sponsor and key </w:t>
-      </w:r>
-      <w:r>
-        <w:rPr>
-          <w:rFonts w:ascii="Arial" w:hAnsi="Arial" w:cs="Arial"/>
-          <w:i/>
-          <w:sz w:val="20"/>
-          <w:szCs w:val="20"/>
-        </w:rPr>
-        <w:t>stakeholders that</w:t>
-      </w:r>
-      <w:r>
-        <w:rPr>
-          <w:rFonts w:ascii="Arial" w:hAnsi="Arial" w:cs="Arial"/>
-          <w:i/>
-          <w:sz w:val="20"/>
-          <w:szCs w:val="20"/>
-        </w:rPr>
-        <w:t xml:space="preserve"> will be used </w:t>
-      </w:r>
-      <w:r>
-        <w:rPr>
-          <w:rFonts w:ascii="Arial" w:hAnsi="Arial" w:cs="Arial"/>
-          <w:i/>
-          <w:sz w:val="20"/>
-          <w:szCs w:val="20"/>
-        </w:rPr>
-        <w:t xml:space="preserve">to accept the </w:t>
-      </w:r>
-      <w:r>
-        <w:rPr>
-          <w:rFonts w:ascii="Arial" w:hAnsi="Arial" w:cs="Arial"/>
-          <w:i/>
-          <w:sz w:val="20"/>
-          <w:szCs w:val="20"/>
-        </w:rPr>
-        <w:t xml:space="preserve">final </w:t>
-      </w:r>
-      <w:r>
-        <w:rPr>
-          <w:rFonts w:ascii="Arial" w:hAnsi="Arial" w:cs="Arial"/>
-          <w:i/>
-          <w:sz w:val="20"/>
-          <w:szCs w:val="20"/>
-        </w:rPr>
-        <w:t>end product.</w:t>
-      </w:r>
-      <w:r>
-        <w:rPr>
-          <w:rFonts w:ascii="Arial" w:hAnsi="Arial" w:cs="Arial"/>
-          <w:i/>
-          <w:sz w:val="20"/>
-          <w:szCs w:val="20"/>
-        </w:rPr>
-        <w:t xml:space="preserve"> For example:</w:t>
-      </w:r>
-    </w:p>
-    <w:p>
-      <w:pPr>
-        <w:pStyle w:val="ListParagraph"/>
-        <w:numPr>
-          <w:ilvl w:val="0"/>
-          <w:numId w:val="4"/>
-        </w:numPr>
-        <w:rPr>
-          <w:rFonts w:ascii="Arial" w:hAnsi="Arial" w:cs="Arial"/>
-          <w:i/>
-          <w:sz w:val="20"/>
-          <w:szCs w:val="20"/>
-        </w:rPr>
-      </w:pPr>
-      <w:r>
-        <w:rPr>
-          <w:rFonts w:ascii="Arial" w:hAnsi="Arial" w:cs="Arial"/>
-          <w:i/>
-          <w:sz w:val="20"/>
-          <w:szCs w:val="20"/>
-        </w:rPr>
-        <w:t>New system must run in parallel with current production system for x months</w:t>
-      </w:r>
-    </w:p>
-    <w:p>
-      <w:pPr>
-        <w:pStyle w:val="ListParagraph"/>
-        <w:numPr>
-          <w:ilvl w:val="0"/>
-          <w:numId w:val="4"/>
-        </w:numPr>
-        <w:rPr>
-          <w:rFonts w:ascii="Arial" w:hAnsi="Arial" w:cs="Arial"/>
-          <w:i/>
-          <w:sz w:val="20"/>
-          <w:szCs w:val="20"/>
-        </w:rPr>
-      </w:pPr>
-      <w:r>
-        <w:rPr>
-          <w:rFonts w:ascii="Arial" w:hAnsi="Arial" w:cs="Arial"/>
-          <w:i/>
-          <w:sz w:val="20"/>
-          <w:szCs w:val="20"/>
-        </w:rPr>
-        <w:t>3 years of data must be in system (conversion implied) on day one</w:t>
-      </w:r>
-    </w:p>
-    <w:p>
-      <w:pPr>
-        <w:spacing w:line="300" w:lineRule="exact"/>
-        <w:ind w:left="360"/>
-        <w:rPr>
-          <w:rFonts w:ascii="Arial" w:eastAsia="Times New Roman" w:hAnsi="Arial" w:cs="Times New Roman"/>
-          <w:sz w:val="20"/>
-          <w:szCs w:val="24"/>
-        </w:rPr>
-      </w:pPr>
-      <w:r>
-        <w:rPr>
-          <w:rFonts w:ascii="Arial" w:eastAsia="Times New Roman" w:hAnsi="Arial" w:cs="Times New Roman"/>
-          <w:sz w:val="20"/>
-          <w:szCs w:val="24"/>
-        </w:rPr>
-        <w:sym w:font="Symbol" w:char="00DE"/>
-      </w:r>
-    </w:p>
-    <w:p>
-      <w:pPr>
-        <w:pStyle w:val="Heading1"/>
-        <w:spacing w:before="0"/>
-      </w:pPr>
-      <w:bookmarkStart w:id="17" w:name="_Toc344847421"/>
-      <w:r>
-        <w:t>Section 9</w:t>
-      </w:r>
-      <w:r>
-        <w:tab/>
-      </w:r>
-      <w:r>
-        <w:t>Current System Analysis</w:t>
-      </w:r>
-      <w:bookmarkEnd w:id="17"/>
-    </w:p>
-    <w:p>
-      <w:pPr>
-        <w:rPr>
-          <w:i/>
-        </w:rPr>
-      </w:pPr>
-      <w:r>
-        <w:rPr>
-          <w:i/>
-        </w:rPr>
-        <w:t>If a current system exists, perform analysis on the system and describe how the current system is used by the business. Specify data conversion requirements, relevant data flows, system interfaces to existing systems, reporting capability, etc.</w:t>
-      </w:r>
-    </w:p>
-    <w:p>
-      <w:r>
-        <w:rPr>
-          <w:rFonts w:ascii="Cambria Math" w:hAnsi="Cambria Math" w:cs="Cambria Math"/>
-          <w:i/>
-        </w:rPr>
-        <w:t>⇒</w:t>
-      </w:r>
-    </w:p>
-    <w:p>
-      <w:pPr>
-        <w:rPr>
-          <w:rFonts w:asciiTheme="majorHAnsi" w:eastAsiaTheme="majorEastAsia" w:hAnsiTheme="majorHAnsi" w:cstheme="majorBidi"/>
-          <w:b/>
-          <w:bCs/>
-          <w:sz w:val="28"/>
-          <w:szCs w:val="28"/>
-        </w:rPr>
-      </w:pPr>
-      <w:r>
-        <w:br w:type="page"/>
-      </w:r>
-    </w:p>
-    <w:p>
-      <w:pPr>
-        <w:pStyle w:val="Heading1"/>
-        <w:spacing w:before="0"/>
-      </w:pPr>
-      <w:bookmarkStart w:id="18" w:name="_Toc344847422"/>
-      <w:r>
-        <w:lastRenderedPageBreak/>
-        <w:t>Section 10</w:t>
-      </w:r>
-      <w:r>
-        <w:t xml:space="preserve">   References</w:t>
-      </w:r>
-      <w:bookmarkEnd w:id="18"/>
-    </w:p>
-    <w:p>
-      <w:pPr>
-        <w:pStyle w:val="ListParagraph"/>
-        <w:rPr>
-          <w:rFonts w:ascii="Arial" w:hAnsi="Arial" w:cs="Arial"/>
-          <w:sz w:val="20"/>
-          <w:szCs w:val="20"/>
-        </w:rPr>
-      </w:pPr>
-      <w:r>
-        <w:rPr>
-          <w:rFonts w:ascii="Arial" w:hAnsi="Arial" w:cs="Arial"/>
-          <w:i/>
-          <w:sz w:val="20"/>
-          <w:szCs w:val="20"/>
-        </w:rPr>
-        <w:t>Provide a list of all documents and other sources of information referenced in this document and utilized in its development. In</w:t>
-      </w:r>
-      <w:r>
-        <w:rPr>
-          <w:rFonts w:ascii="Arial" w:hAnsi="Arial" w:cs="Arial"/>
-          <w:i/>
-          <w:sz w:val="20"/>
-          <w:szCs w:val="20"/>
-        </w:rPr>
-        <w:t>c</w:t>
-      </w:r>
-      <w:r>
-        <w:rPr>
-          <w:rFonts w:ascii="Arial" w:hAnsi="Arial" w:cs="Arial"/>
-          <w:i/>
-          <w:sz w:val="20"/>
-          <w:szCs w:val="20"/>
-        </w:rPr>
-        <w:t>lude for each the document number, title, date, and responsible office/author.</w:t>
-      </w:r>
-    </w:p>
-    <w:tbl>
-      <w:tblPr>
-        <w:tblStyle w:val="TableGrid"/>
-        <w:tblW w:w="9360" w:type="dxa"/>
-        <w:tblLook w:val="04A0" w:firstRow="1" w:lastRow="0" w:firstColumn="1" w:lastColumn="0" w:noHBand="0" w:noVBand="1"/>
-      </w:tblPr>
-      <w:tblGrid>
-        <w:gridCol w:w="2343"/>
-        <w:gridCol w:w="2344"/>
-        <w:gridCol w:w="2335"/>
-        <w:gridCol w:w="2338"/>
-      </w:tblGrid>
-      <w:tr>
-        <w:trPr>
-          <w:trHeight w:val="352"/>
-        </w:trPr>
-        <w:tc>
-          <w:tcPr>
-            <w:tcW w:w="2363" w:type="dxa"/>
-            <w:shd w:val="clear" w:color="auto" w:fill="D9D9D9" w:themeFill="background1" w:themeFillShade="D9"/>
-            <w:vAlign w:val="center"/>
-          </w:tcPr>
-          <w:p>
-            <w:pPr>
-              <w:jc w:val="center"/>
-              <w:rPr>
-                <w:rFonts w:ascii="Arial" w:hAnsi="Arial" w:cs="Arial"/>
-                <w:b/>
-                <w:sz w:val="20"/>
-                <w:szCs w:val="20"/>
-              </w:rPr>
-            </w:pPr>
-            <w:r>
-              <w:rPr>
-                <w:rFonts w:ascii="Arial" w:hAnsi="Arial" w:cs="Arial"/>
-                <w:b/>
-                <w:sz w:val="20"/>
-                <w:szCs w:val="20"/>
-              </w:rPr>
-              <w:t>Document No.</w:t>
-            </w:r>
-          </w:p>
-        </w:tc>
-        <w:tc>
-          <w:tcPr>
-            <w:tcW w:w="2363" w:type="dxa"/>
-            <w:shd w:val="clear" w:color="auto" w:fill="D9D9D9" w:themeFill="background1" w:themeFillShade="D9"/>
-            <w:vAlign w:val="center"/>
-          </w:tcPr>
-          <w:p>
-            <w:pPr>
-              <w:jc w:val="center"/>
-              <w:rPr>
-                <w:rFonts w:ascii="Arial" w:hAnsi="Arial" w:cs="Arial"/>
-                <w:b/>
-                <w:sz w:val="20"/>
-                <w:szCs w:val="20"/>
-              </w:rPr>
-            </w:pPr>
-            <w:r>
-              <w:rPr>
-                <w:rFonts w:ascii="Arial" w:hAnsi="Arial" w:cs="Arial"/>
-                <w:b/>
-                <w:sz w:val="20"/>
-                <w:szCs w:val="20"/>
-              </w:rPr>
-              <w:t>Document Title</w:t>
-            </w:r>
-          </w:p>
-        </w:tc>
-        <w:tc>
-          <w:tcPr>
-            <w:tcW w:w="2363" w:type="dxa"/>
-            <w:shd w:val="clear" w:color="auto" w:fill="D9D9D9" w:themeFill="background1" w:themeFillShade="D9"/>
-            <w:vAlign w:val="center"/>
-          </w:tcPr>
-          <w:p>
-            <w:pPr>
-              <w:jc w:val="center"/>
-              <w:rPr>
-                <w:rFonts w:ascii="Arial" w:hAnsi="Arial" w:cs="Arial"/>
-                <w:b/>
-                <w:color w:val="000000" w:themeColor="text1"/>
-                <w:sz w:val="20"/>
-                <w:szCs w:val="20"/>
-              </w:rPr>
-            </w:pPr>
-            <w:r>
-              <w:rPr>
-                <w:rFonts w:ascii="Arial" w:hAnsi="Arial" w:cs="Arial"/>
-                <w:b/>
-                <w:color w:val="000000" w:themeColor="text1"/>
-                <w:sz w:val="20"/>
-                <w:szCs w:val="20"/>
-              </w:rPr>
-              <w:t>Date</w:t>
-            </w:r>
-          </w:p>
-        </w:tc>
-        <w:tc>
-          <w:tcPr>
-            <w:tcW w:w="2363" w:type="dxa"/>
-            <w:shd w:val="clear" w:color="auto" w:fill="D9D9D9" w:themeFill="background1" w:themeFillShade="D9"/>
-            <w:vAlign w:val="center"/>
-          </w:tcPr>
-          <w:p>
-            <w:pPr>
-              <w:jc w:val="center"/>
-              <w:rPr>
-                <w:rFonts w:ascii="Arial" w:hAnsi="Arial" w:cs="Arial"/>
-                <w:b/>
-                <w:color w:val="000000" w:themeColor="text1"/>
-                <w:sz w:val="20"/>
-                <w:szCs w:val="20"/>
-              </w:rPr>
-            </w:pPr>
-            <w:r>
-              <w:rPr>
-                <w:rFonts w:ascii="Arial" w:hAnsi="Arial" w:cs="Arial"/>
-                <w:b/>
-                <w:color w:val="000000" w:themeColor="text1"/>
-                <w:sz w:val="20"/>
-                <w:szCs w:val="20"/>
-              </w:rPr>
-              <w:t>Author</w:t>
-            </w:r>
-          </w:p>
-        </w:tc>
-      </w:tr>
-      <w:tr>
-        <w:trPr>
-          <w:trHeight w:val="352"/>
-        </w:trPr>
-        <w:tc>
-          <w:tcPr>
-            <w:tcW w:w="2363" w:type="dxa"/>
-          </w:tcPr>
-          <w:p>
-            <w:pPr>
-              <w:rPr>
-                <w:rFonts w:ascii="Arial" w:hAnsi="Arial" w:cs="Arial"/>
-                <w:sz w:val="20"/>
-                <w:szCs w:val="20"/>
-              </w:rPr>
-            </w:pPr>
-          </w:p>
-        </w:tc>
-        <w:tc>
-          <w:tcPr>
-            <w:tcW w:w="2363" w:type="dxa"/>
-          </w:tcPr>
-          <w:p>
-            <w:pPr>
-              <w:rPr>
-                <w:rFonts w:ascii="Arial" w:hAnsi="Arial" w:cs="Arial"/>
-                <w:sz w:val="20"/>
-                <w:szCs w:val="20"/>
-              </w:rPr>
-            </w:pPr>
-          </w:p>
-        </w:tc>
-        <w:tc>
-          <w:tcPr>
-            <w:tcW w:w="2363" w:type="dxa"/>
-          </w:tcPr>
-          <w:p>
-            <w:pPr>
-              <w:rPr>
-                <w:rFonts w:ascii="Arial" w:hAnsi="Arial" w:cs="Arial"/>
-                <w:sz w:val="20"/>
-                <w:szCs w:val="20"/>
-              </w:rPr>
-            </w:pPr>
-          </w:p>
-        </w:tc>
-        <w:tc>
-          <w:tcPr>
-            <w:tcW w:w="2363" w:type="dxa"/>
-          </w:tcPr>
-          <w:p>
-            <w:pPr>
-              <w:rPr>
-                <w:rFonts w:ascii="Arial" w:hAnsi="Arial" w:cs="Arial"/>
-                <w:sz w:val="20"/>
-                <w:szCs w:val="20"/>
-              </w:rPr>
-            </w:pPr>
-          </w:p>
-        </w:tc>
-      </w:tr>
-      <w:tr>
-        <w:trPr>
-          <w:trHeight w:val="352"/>
-        </w:trPr>
-        <w:tc>
-          <w:tcPr>
-            <w:tcW w:w="2363" w:type="dxa"/>
-          </w:tcPr>
-          <w:p>
-            <w:pPr>
-              <w:rPr>
-                <w:rFonts w:ascii="Arial" w:hAnsi="Arial" w:cs="Arial"/>
-                <w:sz w:val="20"/>
-                <w:szCs w:val="20"/>
-              </w:rPr>
-            </w:pPr>
-          </w:p>
-        </w:tc>
-        <w:tc>
-          <w:tcPr>
-            <w:tcW w:w="2363" w:type="dxa"/>
-          </w:tcPr>
-          <w:p>
-            <w:pPr>
-              <w:rPr>
-                <w:rFonts w:ascii="Arial" w:hAnsi="Arial" w:cs="Arial"/>
-                <w:sz w:val="20"/>
-                <w:szCs w:val="20"/>
-              </w:rPr>
-            </w:pPr>
-          </w:p>
-        </w:tc>
-        <w:tc>
-          <w:tcPr>
-            <w:tcW w:w="2363" w:type="dxa"/>
-          </w:tcPr>
-          <w:p>
-            <w:pPr>
-              <w:rPr>
-                <w:rFonts w:ascii="Arial" w:hAnsi="Arial" w:cs="Arial"/>
-                <w:sz w:val="20"/>
-                <w:szCs w:val="20"/>
-              </w:rPr>
-            </w:pPr>
-          </w:p>
-        </w:tc>
-        <w:tc>
-          <w:tcPr>
-            <w:tcW w:w="2363" w:type="dxa"/>
-          </w:tcPr>
-          <w:p>
-            <w:pPr>
-              <w:rPr>
-                <w:rFonts w:ascii="Arial" w:hAnsi="Arial" w:cs="Arial"/>
-                <w:sz w:val="20"/>
-                <w:szCs w:val="20"/>
-              </w:rPr>
-            </w:pPr>
-          </w:p>
-        </w:tc>
-      </w:tr>
-    </w:tbl>
-    <w:p>
-      <w:pPr>
-        <w:rPr>
-          <w:rFonts w:asciiTheme="majorHAnsi" w:eastAsiaTheme="majorEastAsia" w:hAnsiTheme="majorHAnsi" w:cstheme="majorBidi"/>
-          <w:sz w:val="28"/>
-          <w:szCs w:val="28"/>
-        </w:rPr>
-      </w:pPr>
-    </w:p>
-    <w:p>
-      <w:pPr>
-        <w:pStyle w:val="Heading1"/>
-        <w:spacing w:before="0"/>
-      </w:pPr>
-      <w:bookmarkStart w:id="19" w:name="_Toc344847423"/>
-      <w:r>
-        <w:t>Section 11</w:t>
-      </w:r>
-      <w:r>
-        <w:t xml:space="preserve">   Glossary</w:t>
-      </w:r>
-      <w:bookmarkEnd w:id="19"/>
-    </w:p>
-    <w:p>
-      <w:pPr>
-        <w:pStyle w:val="ListParagraph"/>
-        <w:rPr>
-          <w:rFonts w:ascii="Arial" w:hAnsi="Arial" w:cs="Arial"/>
-          <w:i/>
-          <w:sz w:val="20"/>
-          <w:szCs w:val="20"/>
-        </w:rPr>
-      </w:pPr>
-      <w:r>
-        <w:rPr>
-          <w:rFonts w:ascii="Arial" w:hAnsi="Arial" w:cs="Arial"/>
-          <w:i/>
-          <w:sz w:val="20"/>
-          <w:szCs w:val="20"/>
-        </w:rPr>
-        <w:t>Define of all terms and acronyms required to</w:t>
-      </w:r>
-      <w:r>
-        <w:rPr>
-          <w:rFonts w:ascii="Arial" w:hAnsi="Arial" w:cs="Arial"/>
-          <w:i/>
-          <w:sz w:val="20"/>
-          <w:szCs w:val="20"/>
-        </w:rPr>
-        <w:t xml:space="preserve"> properly </w:t>
-      </w:r>
-      <w:r>
-        <w:rPr>
-          <w:rFonts w:ascii="Arial" w:hAnsi="Arial" w:cs="Arial"/>
-          <w:i/>
-          <w:sz w:val="20"/>
-          <w:szCs w:val="20"/>
-        </w:rPr>
-        <w:t xml:space="preserve">interpret the </w:t>
-      </w:r>
-      <w:r>
-        <w:rPr>
-          <w:rFonts w:ascii="Arial" w:hAnsi="Arial" w:cs="Arial"/>
-          <w:i/>
-          <w:sz w:val="20"/>
-          <w:szCs w:val="20"/>
-        </w:rPr>
-        <w:t>requir</w:t>
-      </w:r>
-      <w:r>
-        <w:rPr>
-          <w:rFonts w:ascii="Arial" w:hAnsi="Arial" w:cs="Arial"/>
-          <w:i/>
-          <w:sz w:val="20"/>
-          <w:szCs w:val="20"/>
-        </w:rPr>
-        <w:t>ements contained within this document</w:t>
-      </w:r>
-      <w:r>
-        <w:rPr>
-          <w:rFonts w:ascii="Arial" w:hAnsi="Arial" w:cs="Arial"/>
-          <w:i/>
-          <w:sz w:val="20"/>
-          <w:szCs w:val="20"/>
-        </w:rPr>
-        <w:t>.</w:t>
-      </w:r>
-    </w:p>
-    <w:p>
-      <w:pPr>
-        <w:pStyle w:val="ListParagraph"/>
-        <w:rPr>
-          <w:rFonts w:ascii="Arial" w:hAnsi="Arial" w:cs="Arial"/>
-          <w:i/>
-          <w:sz w:val="20"/>
-          <w:szCs w:val="20"/>
-        </w:rPr>
-      </w:pPr>
-    </w:p>
-    <w:p>
-      <w:pPr>
-        <w:pStyle w:val="ListParagraph"/>
-        <w:rPr>
-          <w:rFonts w:ascii="Arial" w:hAnsi="Arial" w:cs="Arial"/>
-          <w:sz w:val="20"/>
-          <w:szCs w:val="20"/>
-        </w:rPr>
-      </w:pPr>
-      <m:oMathPara>
-        <m:oMathParaPr>
-          <m:jc m:val="left"/>
-        </m:oMathParaPr>
-        <m:oMath>
-          <m:r>
-            <w:rPr>
-              <w:rFonts w:ascii="Cambria Math" w:hAnsi="Cambria Math" w:cs="Arial"/>
-              <w:sz w:val="20"/>
-              <w:szCs w:val="20"/>
-            </w:rPr>
-            <m:t>⇒</m:t>
-          </m:r>
-        </m:oMath>
-      </m:oMathPara>
-    </w:p>
-    <w:p>
-      <w:pPr>
-        <w:pStyle w:val="Heading1"/>
-        <w:spacing w:before="0"/>
-      </w:pPr>
-      <w:bookmarkStart w:id="20" w:name="_Toc344847424"/>
-      <w:r>
-        <w:t>Section 12</w:t>
-      </w:r>
-      <w:r>
         <w:t xml:space="preserve">   </w:t>
       </w:r>
       <w:r>
@@ -5478,81 +2846,7 @@
       <w:r>
         <w:t>Revision History</w:t>
       </w:r>
-      <w:bookmarkEnd w:id="20"/>
-    </w:p>
-    <w:p>
-      <w:pPr>
-        <w:pStyle w:val="ListParagraph"/>
-        <w:rPr>
-          <w:rFonts w:ascii="Arial" w:hAnsi="Arial" w:cs="Arial"/>
-          <w:i/>
-          <w:sz w:val="20"/>
-          <w:szCs w:val="20"/>
-        </w:rPr>
-      </w:pPr>
-      <w:r>
-        <w:rPr>
-          <w:rFonts w:ascii="Arial" w:hAnsi="Arial" w:cs="Arial"/>
-          <w:i/>
-          <w:sz w:val="20"/>
-          <w:szCs w:val="20"/>
-        </w:rPr>
-        <w:t xml:space="preserve">Identify revisions to the document starting with initial creation. This section should be updated when </w:t>
-      </w:r>
-      <w:r>
-        <w:rPr>
-          <w:rFonts w:ascii="Arial" w:hAnsi="Arial" w:cs="Arial"/>
-          <w:i/>
-          <w:sz w:val="20"/>
-          <w:szCs w:val="20"/>
-        </w:rPr>
-        <w:t>a</w:t>
-      </w:r>
-      <w:r>
-        <w:rPr>
-          <w:rFonts w:ascii="Arial" w:hAnsi="Arial" w:cs="Arial"/>
-          <w:i/>
-          <w:sz w:val="20"/>
-          <w:szCs w:val="20"/>
-        </w:rPr>
-        <w:t xml:space="preserve">n </w:t>
-      </w:r>
-      <w:r>
-        <w:rPr>
-          <w:rFonts w:ascii="Arial" w:hAnsi="Arial" w:cs="Arial"/>
-          <w:i/>
-          <w:sz w:val="20"/>
-          <w:szCs w:val="20"/>
-        </w:rPr>
-        <w:t>approval</w:t>
-      </w:r>
-      <w:r>
-        <w:rPr>
-          <w:rFonts w:ascii="Arial" w:hAnsi="Arial" w:cs="Arial"/>
-          <w:i/>
-          <w:sz w:val="20"/>
-          <w:szCs w:val="20"/>
-        </w:rPr>
-        <w:t xml:space="preserve"> </w:t>
-      </w:r>
-      <w:r>
-        <w:rPr>
-          <w:rFonts w:ascii="Arial" w:hAnsi="Arial" w:cs="Arial"/>
-          <w:i/>
-          <w:sz w:val="20"/>
-          <w:szCs w:val="20"/>
-        </w:rPr>
-        <w:t>is</w:t>
-      </w:r>
-      <w:r>
-        <w:rPr>
-          <w:rFonts w:ascii="Arial" w:hAnsi="Arial" w:cs="Arial"/>
-          <w:i/>
-          <w:sz w:val="20"/>
-          <w:szCs w:val="20"/>
-        </w:rPr>
-        <w:t xml:space="preserve"> required (i.e. initial creation, change request, new mandated change, etc)</w:t>
-      </w:r>
+      <w:bookmarkEnd w:id="12"/>
     </w:p>
     <w:tbl>
       <w:tblPr>
@@ -5703,6 +2997,14 @@
                 <w:szCs w:val="20"/>
               </w:rPr>
             </w:pPr>
+            <w:r>
+              <w:rPr>
+                <w:rFonts w:ascii="Arial" w:hAnsi="Arial" w:cs="Arial"/>
+                <w:sz w:val="20"/>
+                <w:szCs w:val="20"/>
+              </w:rPr>
+              <w:t>1.0</w:t>
+            </w:r>
           </w:p>
         </w:tc>
         <w:tc>
@@ -5717,6 +3019,14 @@
                 <w:szCs w:val="20"/>
               </w:rPr>
             </w:pPr>
+            <w:r>
+              <w:rPr>
+                <w:rFonts w:ascii="Arial" w:hAnsi="Arial" w:cs="Arial"/>
+                <w:sz w:val="20"/>
+                <w:szCs w:val="20"/>
+              </w:rPr>
+              <w:t>April 10, 2018</w:t>
+            </w:r>
           </w:p>
         </w:tc>
         <w:tc>
@@ -5731,6 +3041,14 @@
                 <w:szCs w:val="20"/>
               </w:rPr>
             </w:pPr>
+            <w:r>
+              <w:rPr>
+                <w:rFonts w:ascii="Arial" w:hAnsi="Arial" w:cs="Arial"/>
+                <w:sz w:val="20"/>
+                <w:szCs w:val="20"/>
+              </w:rPr>
+              <w:t>Radoslav Radoev</w:t>
+            </w:r>
           </w:p>
         </w:tc>
         <w:tc>
@@ -5745,6 +3063,14 @@
                 <w:szCs w:val="20"/>
               </w:rPr>
             </w:pPr>
+            <w:r>
+              <w:rPr>
+                <w:rFonts w:ascii="Arial" w:hAnsi="Arial" w:cs="Arial"/>
+                <w:sz w:val="20"/>
+                <w:szCs w:val="20"/>
+              </w:rPr>
+              <w:t>Author</w:t>
+            </w:r>
           </w:p>
         </w:tc>
       </w:tr>
@@ -5822,14 +3148,16 @@
         <w:pStyle w:val="Heading1"/>
         <w:spacing w:before="0"/>
       </w:pPr>
-      <w:bookmarkStart w:id="21" w:name="_Toc344847425"/>
+      <w:bookmarkStart w:id="13" w:name="_Toc344847425"/>
       <w:r>
         <w:t xml:space="preserve">Section </w:t>
       </w:r>
-      <w:bookmarkEnd w:id="21"/>
-      <w:r>
-        <w:t>13</w:t>
-      </w:r>
+      <w:bookmarkEnd w:id="13"/>
+      <w:r>
+        <w:t>8</w:t>
+      </w:r>
+      <w:bookmarkStart w:id="14" w:name="_GoBack"/>
+      <w:bookmarkEnd w:id="14"/>
       <w:r>
         <w:t xml:space="preserve"> Appendices</w:t>
       </w:r>
@@ -5843,27 +3171,6 @@
           <w:b/>
         </w:rPr>
       </w:pPr>
-    </w:p>
-    <w:p>
-      <w:pPr>
-        <w:pStyle w:val="ListParagraph"/>
-        <w:ind w:left="0"/>
-        <w:rPr>
-          <w:rFonts w:ascii="Arial" w:hAnsi="Arial" w:cs="Arial"/>
-          <w:i/>
-          <w:sz w:val="20"/>
-          <w:szCs w:val="20"/>
-        </w:rPr>
-      </w:pPr>
-      <w:r>
-        <w:rPr>
-          <w:rFonts w:ascii="Arial" w:hAnsi="Arial" w:cs="Arial"/>
-          <w:i/>
-          <w:sz w:val="20"/>
-          <w:szCs w:val="20"/>
-        </w:rPr>
-        <w:t>Include any relevant appendices.</w:t>
-      </w:r>
     </w:p>
     <w:p>
       <w:pPr>
@@ -5914,10 +3221,10 @@
       </w:pPr>
     </w:p>
     <w:sectPr>
-      <w:headerReference w:type="default" r:id="rId14"/>
-      <w:footerReference w:type="default" r:id="rId15"/>
-      <w:headerReference w:type="first" r:id="rId16"/>
-      <w:footerReference w:type="first" r:id="rId17"/>
+      <w:headerReference w:type="default" r:id="rId11"/>
+      <w:footerReference w:type="default" r:id="rId12"/>
+      <w:headerReference w:type="first" r:id="rId13"/>
+      <w:footerReference w:type="first" r:id="rId14"/>
       <w:pgSz w:w="12240" w:h="15840"/>
       <w:pgMar w:top="1440" w:right="1440" w:bottom="1440" w:left="1440" w:header="720" w:footer="432" w:gutter="0"/>
       <w:pgNumType w:start="1"/>
@@ -5955,67 +3262,6 @@
 </file>
 
 <file path=word/footer1.xml><?xml version="1.0" encoding="utf-8"?>
-<w:ftr xmlns:wpc="http://schemas.microsoft.com/office/word/2010/wordprocessingCanvas" xmlns:mo="http://schemas.microsoft.com/office/mac/office/2008/main" xmlns:mc="http://schemas.openxmlformats.org/markup-compatibility/2006" xmlns:mv="urn:schemas-microsoft-com:mac:vml" xmlns:o="urn:schemas-microsoft-com:office:office" xmlns:r="http://schemas.openxmlformats.org/officeDocument/2006/relationships" xmlns:m="http://schemas.openxmlformats.org/officeDocument/2006/math" xmlns:v="urn:schemas-microsoft-com:vml" xmlns:wp14="http://schemas.microsoft.com/office/word/2010/wordprocessingDrawing" xmlns:wp="http://schemas.openxmlformats.org/drawingml/2006/wordprocessingDrawing" xmlns:w10="urn:schemas-microsoft-com:office:word" xmlns:w="http://schemas.openxmlformats.org/wordprocessingml/2006/main" xmlns:w14="http://schemas.microsoft.com/office/word/2010/wordml" xmlns:w15="http://schemas.microsoft.com/office/word/2012/wordml" xmlns:wpg="http://schemas.microsoft.com/office/word/2010/wordprocessingGroup" xmlns:wpi="http://schemas.microsoft.com/office/word/2010/wordprocessingInk" xmlns:wne="http://schemas.microsoft.com/office/word/2006/wordml" xmlns:wps="http://schemas.microsoft.com/office/word/2010/wordprocessingShape" mc:Ignorable="w14 w15 wp14">
-  <w:p>
-    <w:pPr>
-      <w:pStyle w:val="Footer"/>
-      <w:jc w:val="center"/>
-      <w:rPr>
-        <w:color w:val="FF0000"/>
-      </w:rPr>
-    </w:pPr>
-    <w:r>
-      <w:rPr>
-        <w:color w:val="FF0000"/>
-      </w:rPr>
-      <w:t xml:space="preserve">NOTE: Please remove this page when creating </w:t>
-    </w:r>
-    <w:r>
-      <w:rPr>
-        <w:color w:val="FF0000"/>
-      </w:rPr>
-      <w:t>this</w:t>
-    </w:r>
-    <w:r>
-      <w:rPr>
-        <w:color w:val="FF0000"/>
-      </w:rPr>
-      <w:t xml:space="preserve"> deliverable</w:t>
-    </w:r>
-  </w:p>
-</w:ftr>
-</file>
-
-<file path=word/footer2.xml><?xml version="1.0" encoding="utf-8"?>
-<w:ftr xmlns:wpc="http://schemas.microsoft.com/office/word/2010/wordprocessingCanvas" xmlns:mo="http://schemas.microsoft.com/office/mac/office/2008/main" xmlns:mc="http://schemas.openxmlformats.org/markup-compatibility/2006" xmlns:mv="urn:schemas-microsoft-com:mac:vml" xmlns:o="urn:schemas-microsoft-com:office:office" xmlns:r="http://schemas.openxmlformats.org/officeDocument/2006/relationships" xmlns:m="http://schemas.openxmlformats.org/officeDocument/2006/math" xmlns:v="urn:schemas-microsoft-com:vml" xmlns:wp14="http://schemas.microsoft.com/office/word/2010/wordprocessingDrawing" xmlns:wp="http://schemas.openxmlformats.org/drawingml/2006/wordprocessingDrawing" xmlns:w10="urn:schemas-microsoft-com:office:word" xmlns:w="http://schemas.openxmlformats.org/wordprocessingml/2006/main" xmlns:w14="http://schemas.microsoft.com/office/word/2010/wordml" xmlns:w15="http://schemas.microsoft.com/office/word/2012/wordml" xmlns:wpg="http://schemas.microsoft.com/office/word/2010/wordprocessingGroup" xmlns:wpi="http://schemas.microsoft.com/office/word/2010/wordprocessingInk" xmlns:wne="http://schemas.microsoft.com/office/word/2006/wordml" xmlns:wps="http://schemas.microsoft.com/office/word/2010/wordprocessingShape" mc:Ignorable="w14 w15 wp14">
-  <w:p>
-    <w:pPr>
-      <w:pStyle w:val="Footer"/>
-      <w:jc w:val="center"/>
-      <w:rPr>
-        <w:color w:val="FF0000"/>
-      </w:rPr>
-    </w:pPr>
-    <w:r>
-      <w:rPr>
-        <w:color w:val="FF0000"/>
-      </w:rPr>
-      <w:t>NOTE: Please remove this page when creating this deliverable</w:t>
-    </w:r>
-  </w:p>
-  <w:p>
-    <w:pPr>
-      <w:pStyle w:val="Footer"/>
-      <w:jc w:val="center"/>
-      <w:rPr>
-        <w:color w:val="FF0000"/>
-      </w:rPr>
-    </w:pPr>
-  </w:p>
-</w:ftr>
-</file>
-
-<file path=word/footer3.xml><?xml version="1.0" encoding="utf-8"?>
 <w:ftr xmlns:wpc="http://schemas.microsoft.com/office/word/2010/wordprocessingCanvas" xmlns:mo="http://schemas.microsoft.com/office/mac/office/2008/main" xmlns:mc="http://schemas.openxmlformats.org/markup-compatibility/2006" xmlns:mv="urn:schemas-microsoft-com:mac:vml" xmlns:o="urn:schemas-microsoft-com:office:office" xmlns:r="http://schemas.openxmlformats.org/officeDocument/2006/relationships" xmlns:m="http://schemas.openxmlformats.org/officeDocument/2006/math" xmlns:v="urn:schemas-microsoft-com:vml" xmlns:wp14="http://schemas.microsoft.com/office/word/2010/wordprocessingDrawing" xmlns:wp="http://schemas.openxmlformats.org/drawingml/2006/wordprocessingDrawing" xmlns:w10="urn:schemas-microsoft-com:office:word" xmlns:w="http://schemas.openxmlformats.org/wordprocessingml/2006/main" xmlns:w14="http://schemas.microsoft.com/office/word/2010/wordml" xmlns:w15="http://schemas.microsoft.com/office/word/2012/wordml" xmlns:wpg="http://schemas.microsoft.com/office/word/2010/wordprocessingGroup" xmlns:wpi="http://schemas.microsoft.com/office/word/2010/wordprocessingInk" xmlns:wne="http://schemas.microsoft.com/office/word/2006/wordml" xmlns:wps="http://schemas.microsoft.com/office/word/2010/wordprocessingShape" mc:Ignorable="w14 w15 wp14">
   <w:sdt>
     <w:sdtPr>
@@ -6087,23 +3333,7 @@
                       </w:rPr>
                     </w:pPr>
                     <w:r>
-                      <w:t xml:space="preserve">PDM </w:t>
-                    </w:r>
-                    <w:proofErr w:type="spellStart"/>
-                    <w:r>
-                      <w:t>SyReq</w:t>
-                    </w:r>
-                    <w:proofErr w:type="spellEnd"/>
-                    <w:r>
-                      <w:t xml:space="preserve"> Template </w:t>
-                    </w:r>
-                    <w:proofErr w:type="spellStart"/>
-                    <w:r>
-                      <w:t>Ver</w:t>
-                    </w:r>
-                    <w:proofErr w:type="spellEnd"/>
-                    <w:r>
-                      <w:t xml:space="preserve"> 2.1|5/17</w:t>
+                      <w:t>PDM SyReq Template Ver 2.1|5/17</w:t>
                     </w:r>
                     <w:r>
                       <w:t>/2013</w:t>
@@ -6156,7 +3386,7 @@
                         <w:noProof/>
                         <w:lang w:val="nl-NL"/>
                       </w:rPr>
-                      <w:t>3</w:t>
+                      <w:t>2</w:t>
                     </w:r>
                     <w:r>
                       <w:rPr>
@@ -6187,7 +3417,7 @@
                         <w:bCs/>
                         <w:noProof/>
                       </w:rPr>
-                      <w:t>6</w:t>
+                      <w:t>4</w:t>
                     </w:r>
                     <w:r>
                       <w:rPr>
@@ -6209,7 +3439,7 @@
 </w:ftr>
 </file>
 
-<file path=word/footer4.xml><?xml version="1.0" encoding="utf-8"?>
+<file path=word/footer2.xml><?xml version="1.0" encoding="utf-8"?>
 <w:ftr xmlns:wpc="http://schemas.microsoft.com/office/word/2010/wordprocessingCanvas" xmlns:mo="http://schemas.microsoft.com/office/mac/office/2008/main" xmlns:mc="http://schemas.openxmlformats.org/markup-compatibility/2006" xmlns:mv="urn:schemas-microsoft-com:mac:vml" xmlns:o="urn:schemas-microsoft-com:office:office" xmlns:r="http://schemas.openxmlformats.org/officeDocument/2006/relationships" xmlns:m="http://schemas.openxmlformats.org/officeDocument/2006/math" xmlns:v="urn:schemas-microsoft-com:vml" xmlns:wp14="http://schemas.microsoft.com/office/word/2010/wordprocessingDrawing" xmlns:wp="http://schemas.openxmlformats.org/drawingml/2006/wordprocessingDrawing" xmlns:w10="urn:schemas-microsoft-com:office:word" xmlns:w="http://schemas.openxmlformats.org/wordprocessingml/2006/main" xmlns:w14="http://schemas.microsoft.com/office/word/2010/wordml" xmlns:w15="http://schemas.microsoft.com/office/word/2012/wordml" xmlns:wpg="http://schemas.microsoft.com/office/word/2010/wordprocessingGroup" xmlns:wpi="http://schemas.microsoft.com/office/word/2010/wordprocessingInk" xmlns:wne="http://schemas.microsoft.com/office/word/2006/wordml" xmlns:wps="http://schemas.microsoft.com/office/word/2010/wordprocessingShape" mc:Ignorable="w14 w15 wp14">
   <w:p>
     <w:pPr>
@@ -6266,85 +3496,8 @@
         <w:sz w:val="18"/>
         <w:szCs w:val="18"/>
       </w:rPr>
-      <w:tab/>
-    </w:r>
-    <w:r>
-      <w:rPr>
-        <w:rFonts w:ascii="Arial" w:hAnsi="Arial" w:cs="Arial"/>
-        <w:color w:val="FF0000"/>
-        <w:sz w:val="18"/>
-        <w:szCs w:val="18"/>
-      </w:rPr>
-      <w:tab/>
-      <w:t>SYSTEM REQUIREMENTS</w:t>
-    </w:r>
-  </w:p>
-  <w:p>
-    <w:pPr>
-      <w:pStyle w:val="Header"/>
-      <w:rPr>
-        <w:rFonts w:ascii="Arial" w:hAnsi="Arial" w:cs="Arial"/>
-        <w:color w:val="FF0000"/>
-        <w:sz w:val="18"/>
-        <w:szCs w:val="18"/>
-      </w:rPr>
-    </w:pPr>
-    <w:r>
-      <w:rPr>
-        <w:rFonts w:ascii="Arial" w:hAnsi="Arial" w:cs="Arial"/>
-        <w:color w:val="FF0000"/>
-        <w:sz w:val="18"/>
-        <w:szCs w:val="18"/>
-      </w:rPr>
-      <w:tab/>
-    </w:r>
-  </w:p>
-  <w:p>
-    <w:pPr>
-      <w:pStyle w:val="Header"/>
-      <w:rPr>
-        <w:rFonts w:ascii="Arial" w:hAnsi="Arial" w:cs="Arial"/>
-        <w:color w:val="FF0000"/>
-        <w:sz w:val="18"/>
-        <w:szCs w:val="18"/>
-      </w:rPr>
-    </w:pPr>
-    <w:r>
-      <w:rPr>
-        <w:rFonts w:ascii="Arial" w:hAnsi="Arial" w:cs="Arial"/>
-        <w:color w:val="FF0000"/>
-        <w:sz w:val="18"/>
-        <w:szCs w:val="18"/>
-      </w:rPr>
-      <w:t>------------------------------------------------------------------------------------------------------------------------------------------------------------</w:t>
-    </w:r>
-  </w:p>
-</w:hdr>
-</file>
-
-<file path=word/header2.xml><?xml version="1.0" encoding="utf-8"?>
-<w:hdr xmlns:wpc="http://schemas.microsoft.com/office/word/2010/wordprocessingCanvas" xmlns:mo="http://schemas.microsoft.com/office/mac/office/2008/main" xmlns:mc="http://schemas.openxmlformats.org/markup-compatibility/2006" xmlns:mv="urn:schemas-microsoft-com:mac:vml" xmlns:o="urn:schemas-microsoft-com:office:office" xmlns:r="http://schemas.openxmlformats.org/officeDocument/2006/relationships" xmlns:m="http://schemas.openxmlformats.org/officeDocument/2006/math" xmlns:v="urn:schemas-microsoft-com:vml" xmlns:wp14="http://schemas.microsoft.com/office/word/2010/wordprocessingDrawing" xmlns:wp="http://schemas.openxmlformats.org/drawingml/2006/wordprocessingDrawing" xmlns:w10="urn:schemas-microsoft-com:office:word" xmlns:w="http://schemas.openxmlformats.org/wordprocessingml/2006/main" xmlns:w14="http://schemas.microsoft.com/office/word/2010/wordml" xmlns:w15="http://schemas.microsoft.com/office/word/2012/wordml" xmlns:wpg="http://schemas.microsoft.com/office/word/2010/wordprocessingGroup" xmlns:wpi="http://schemas.microsoft.com/office/word/2010/wordprocessingInk" xmlns:wne="http://schemas.microsoft.com/office/word/2006/wordml" xmlns:wps="http://schemas.microsoft.com/office/word/2010/wordprocessingShape" mc:Ignorable="w14 w15 wp14">
-  <w:p>
-    <w:pPr>
-      <w:pStyle w:val="Header"/>
-      <w:rPr>
-        <w:rFonts w:ascii="Arial" w:hAnsi="Arial" w:cs="Arial"/>
-        <w:color w:val="FF0000"/>
-        <w:sz w:val="18"/>
-        <w:szCs w:val="18"/>
-      </w:rPr>
-    </w:pPr>
-    <w:proofErr w:type="spellStart"/>
-    <w:r>
-      <w:rPr>
-        <w:rFonts w:ascii="Arial" w:hAnsi="Arial" w:cs="Arial"/>
-        <w:color w:val="FF0000"/>
-        <w:sz w:val="18"/>
-        <w:szCs w:val="18"/>
-      </w:rPr>
       <w:t>AmazonLite</w:t>
     </w:r>
-    <w:proofErr w:type="spellEnd"/>
     <w:r>
       <w:rPr>
         <w:rFonts w:ascii="Arial" w:hAnsi="Arial" w:cs="Arial"/>
@@ -6393,7 +3546,6 @@
         <w:szCs w:val="18"/>
       </w:rPr>
     </w:pPr>
-    <w:proofErr w:type="gramStart"/>
     <w:r>
       <w:rPr>
         <w:rFonts w:ascii="Arial" w:hAnsi="Arial" w:cs="Arial"/>
@@ -6419,17 +3571,7 @@
         <w:sz w:val="18"/>
         <w:szCs w:val="18"/>
       </w:rPr>
-      <w:t>April</w:t>
-    </w:r>
-    <w:proofErr w:type="gramEnd"/>
-    <w:r>
-      <w:rPr>
-        <w:rFonts w:ascii="Arial" w:hAnsi="Arial" w:cs="Arial"/>
-        <w:color w:val="FF0000"/>
-        <w:sz w:val="18"/>
-        <w:szCs w:val="18"/>
-      </w:rPr>
-      <w:t xml:space="preserve"> 10, 2018</w:t>
+      <w:t>April 10, 2018</w:t>
     </w:r>
   </w:p>
   <w:p>
@@ -6456,7 +3598,7 @@
 </w:hdr>
 </file>
 
-<file path=word/header3.xml><?xml version="1.0" encoding="utf-8"?>
+<file path=word/header2.xml><?xml version="1.0" encoding="utf-8"?>
 <w:hdr xmlns:wpc="http://schemas.microsoft.com/office/word/2010/wordprocessingCanvas" xmlns:mo="http://schemas.microsoft.com/office/mac/office/2008/main" xmlns:mc="http://schemas.openxmlformats.org/markup-compatibility/2006" xmlns:mv="urn:schemas-microsoft-com:mac:vml" xmlns:o="urn:schemas-microsoft-com:office:office" xmlns:r="http://schemas.openxmlformats.org/officeDocument/2006/relationships" xmlns:m="http://schemas.openxmlformats.org/officeDocument/2006/math" xmlns:v="urn:schemas-microsoft-com:vml" xmlns:wp14="http://schemas.microsoft.com/office/word/2010/wordprocessingDrawing" xmlns:wp="http://schemas.openxmlformats.org/drawingml/2006/wordprocessingDrawing" xmlns:w10="urn:schemas-microsoft-com:office:word" xmlns:w="http://schemas.openxmlformats.org/wordprocessingml/2006/main" xmlns:w14="http://schemas.microsoft.com/office/word/2010/wordml" xmlns:w15="http://schemas.microsoft.com/office/word/2012/wordml" xmlns:wpg="http://schemas.microsoft.com/office/word/2010/wordprocessingGroup" xmlns:wpi="http://schemas.microsoft.com/office/word/2010/wordprocessingInk" xmlns:wne="http://schemas.microsoft.com/office/word/2006/wordml" xmlns:wps="http://schemas.microsoft.com/office/word/2010/wordprocessingShape" mc:Ignorable="w14 w15 wp14">
   <w:p>
     <w:pPr>
@@ -8144,6 +5286,22 @@
     <w:basedOn w:val="DefaultParagraphFont"/>
     <w:rsid w:val="003778EF"/>
   </w:style>
+  <w:style w:type="paragraph" w:styleId="NormalWeb">
+    <w:name w:val="Normal (Web)"/>
+    <w:basedOn w:val="Normal"/>
+    <w:uiPriority w:val="99"/>
+    <w:semiHidden/>
+    <w:unhideWhenUsed/>
+    <w:rsid w:val="00213822"/>
+    <w:pPr>
+      <w:spacing w:before="100" w:beforeAutospacing="1" w:after="100" w:afterAutospacing="1" w:line="240" w:lineRule="auto"/>
+    </w:pPr>
+    <w:rPr>
+      <w:rFonts w:ascii="Times New Roman" w:hAnsi="Times New Roman" w:cs="Times New Roman"/>
+      <w:sz w:val="24"/>
+      <w:szCs w:val="24"/>
+    </w:rPr>
+  </w:style>
 </w:styles>
 </file>
 
@@ -8597,7 +5755,7 @@
 </file>
 
 <file path=customXml/itemProps4.xml><?xml version="1.0" encoding="utf-8"?>
-<ds:datastoreItem xmlns:ds="http://schemas.openxmlformats.org/officeDocument/2006/customXml" ds:itemID="{FD807DCD-9121-2B49-B19D-9216580310D1}">
+<ds:datastoreItem xmlns:ds="http://schemas.openxmlformats.org/officeDocument/2006/customXml" ds:itemID="{4E2CE4AF-1AC0-5E4F-9029-3AA052971297}">
   <ds:schemaRefs>
     <ds:schemaRef ds:uri="http://schemas.openxmlformats.org/officeDocument/2006/bibliography"/>
   </ds:schemaRefs>

</xml_diff>

<commit_message>
small code refactoring + software design doc & software system requirements
</commit_message>
<xml_diff>
--- a/system_requirements_template.docx
+++ b/system_requirements_template.docx
@@ -74,6 +74,7 @@
           <w:szCs w:val="30"/>
         </w:rPr>
       </w:pPr>
+      <w:proofErr w:type="spellStart"/>
       <w:r>
         <w:rPr>
           <w:rFonts w:ascii="Arial Black" w:hAnsi="Arial Black" w:cs="Arial"/>
@@ -83,6 +84,7 @@
         </w:rPr>
         <w:t>AmazonLite</w:t>
       </w:r>
+      <w:proofErr w:type="spellEnd"/>
     </w:p>
     <w:p>
       <w:pPr>
@@ -1044,7 +1046,21 @@
                 <w:rStyle w:val="Hyperlink"/>
                 <w:noProof/>
               </w:rPr>
-              <w:t>Major System Conditions</w:t>
+              <w:t>Major Syste</w:t>
+            </w:r>
+            <w:r>
+              <w:rPr>
+                <w:rStyle w:val="Hyperlink"/>
+                <w:noProof/>
+              </w:rPr>
+              <w:t>m</w:t>
+            </w:r>
+            <w:r>
+              <w:rPr>
+                <w:rStyle w:val="Hyperlink"/>
+                <w:noProof/>
+              </w:rPr>
+              <w:t xml:space="preserve"> Conditions</w:t>
             </w:r>
             <w:r>
               <w:rPr>
@@ -1263,75 +1279,7 @@
               <w:fldChar w:fldCharType="end"/>
             </w:r>
           </w:hyperlink>
-        </w:p>
-        <w:p>
-          <w:pPr>
-            <w:pStyle w:val="TOC1"/>
-            <w:tabs>
-              <w:tab w:val="right" w:leader="dot" w:pos="9350"/>
-            </w:tabs>
-            <w:rPr>
-              <w:rFonts w:eastAsiaTheme="minorEastAsia"/>
-              <w:noProof/>
-            </w:rPr>
-          </w:pPr>
-          <w:hyperlink w:anchor="_Toc344847416" w:history="1">
-            <w:r>
-              <w:rPr>
-                <w:rStyle w:val="Hyperlink"/>
-                <w:noProof/>
-              </w:rPr>
-              <w:t>Section 4 Security Requirements</w:t>
-            </w:r>
-            <w:r>
-              <w:rPr>
-                <w:noProof/>
-                <w:webHidden/>
-              </w:rPr>
-              <w:tab/>
-            </w:r>
-            <w:r>
-              <w:rPr>
-                <w:noProof/>
-                <w:webHidden/>
-              </w:rPr>
-              <w:fldChar w:fldCharType="begin"/>
-            </w:r>
-            <w:r>
-              <w:rPr>
-                <w:noProof/>
-                <w:webHidden/>
-              </w:rPr>
-              <w:instrText xml:space="preserve"> PAGEREF _Toc344847416 \h </w:instrText>
-            </w:r>
-            <w:r>
-              <w:rPr>
-                <w:noProof/>
-                <w:webHidden/>
-              </w:rPr>
-            </w:r>
-            <w:r>
-              <w:rPr>
-                <w:noProof/>
-                <w:webHidden/>
-              </w:rPr>
-              <w:fldChar w:fldCharType="separate"/>
-            </w:r>
-            <w:r>
-              <w:rPr>
-                <w:noProof/>
-                <w:webHidden/>
-              </w:rPr>
-              <w:t>4</w:t>
-            </w:r>
-            <w:r>
-              <w:rPr>
-                <w:noProof/>
-                <w:webHidden/>
-              </w:rPr>
-              <w:fldChar w:fldCharType="end"/>
-            </w:r>
-          </w:hyperlink>
+          <w:hyperlink w:anchor="_Toc344847416" w:history="1"/>
         </w:p>
         <w:p>
           <w:pPr>
@@ -1357,7 +1305,7 @@
                 <w:rStyle w:val="Hyperlink"/>
                 <w:noProof/>
               </w:rPr>
-              <w:t>5</w:t>
+              <w:t>3</w:t>
             </w:r>
             <w:r>
               <w:rPr>
@@ -1434,14 +1382,21 @@
                 <w:rStyle w:val="Hyperlink"/>
                 <w:noProof/>
               </w:rPr>
-              <w:t xml:space="preserve">Section </w:t>
+              <w:t>Section</w:t>
             </w:r>
             <w:r>
               <w:rPr>
                 <w:rStyle w:val="Hyperlink"/>
                 <w:noProof/>
               </w:rPr>
-              <w:t xml:space="preserve">6 </w:t>
+              <w:t xml:space="preserve"> 4</w:t>
+            </w:r>
+            <w:r>
+              <w:rPr>
+                <w:rStyle w:val="Hyperlink"/>
+                <w:noProof/>
+              </w:rPr>
+              <w:t xml:space="preserve"> </w:t>
             </w:r>
             <w:r>
               <w:rPr>
@@ -1517,7 +1472,21 @@
                 <w:rStyle w:val="Hyperlink"/>
                 <w:noProof/>
               </w:rPr>
-              <w:t xml:space="preserve">Section 7 </w:t>
+              <w:t xml:space="preserve">Section </w:t>
+            </w:r>
+            <w:r>
+              <w:rPr>
+                <w:rStyle w:val="Hyperlink"/>
+                <w:noProof/>
+              </w:rPr>
+              <w:t>5</w:t>
+            </w:r>
+            <w:r>
+              <w:rPr>
+                <w:rStyle w:val="Hyperlink"/>
+                <w:noProof/>
+              </w:rPr>
+              <w:t xml:space="preserve"> </w:t>
             </w:r>
             <w:r>
               <w:rPr>
@@ -1600,7 +1569,7 @@
                 <w:rStyle w:val="Hyperlink"/>
                 <w:noProof/>
               </w:rPr>
-              <w:t>8</w:t>
+              <w:t>6</w:t>
             </w:r>
             <w:r>
               <w:rPr>
@@ -1695,7 +1664,21 @@
     </w:p>
     <w:p>
       <w:r>
-        <w:t>The purpose of this project is to create an inventory system for a multimedia store such as Amazon (AmazonLite). The system will manage an inventory of CDs, DVDs and books.</w:t>
+        <w:t>The purpose of this project is to create an inventory system for a multimedia store such as Amazon (</w:t>
+      </w:r>
+      <w:proofErr w:type="spellStart"/>
+      <w:r>
+        <w:t>AmazonLite</w:t>
+      </w:r>
+      <w:proofErr w:type="spellEnd"/>
+      <w:r>
+        <w:t>). The system will manage</w:t>
+      </w:r>
+      <w:r>
+        <w:t xml:space="preserve"> an inventory of CDs, DVDs and B</w:t>
+      </w:r>
+      <w:r>
+        <w:t>ooks.</w:t>
       </w:r>
     </w:p>
     <w:p>
@@ -1817,7 +1800,16 @@
           <w:sz w:val="20"/>
           <w:szCs w:val="20"/>
         </w:rPr>
-        <w:t>Data must be persistant</w:t>
+        <w:t xml:space="preserve">Data must be </w:t>
+      </w:r>
+      <w:r>
+        <w:rPr>
+          <w:rFonts w:ascii="Arial" w:hAnsi="Arial" w:cs="Arial"/>
+          <w:i/>
+          <w:sz w:val="20"/>
+          <w:szCs w:val="20"/>
+        </w:rPr>
+        <w:t>persistent</w:t>
       </w:r>
     </w:p>
     <w:p>
@@ -1904,16 +1896,20 @@
           <w:szCs w:val="20"/>
         </w:rPr>
         <w:tab/>
-      </w:r>
-      <w:r>
+        <w:t>- Application will present a console interface</w:t>
+      </w:r>
+    </w:p>
+    <w:p>
+      <w:pPr>
+        <w:ind w:left="720"/>
+        <w:contextualSpacing/>
         <w:rPr>
           <w:rFonts w:ascii="Arial" w:hAnsi="Arial" w:cs="Arial"/>
           <w:i/>
           <w:sz w:val="20"/>
           <w:szCs w:val="20"/>
         </w:rPr>
-        <w:t xml:space="preserve">- </w:t>
-      </w:r>
+      </w:pPr>
       <w:r>
         <w:rPr>
           <w:rFonts w:ascii="Arial" w:hAnsi="Arial" w:cs="Arial"/>
@@ -1921,8 +1917,10 @@
           <w:sz w:val="20"/>
           <w:szCs w:val="20"/>
         </w:rPr>
-        <w:t>Use</w:t>
-      </w:r>
+        <w:tab/>
+        <w:t xml:space="preserve">- User will respond to series of questions using numeric </w:t>
+      </w:r>
+      <w:proofErr w:type="spellStart"/>
       <w:r>
         <w:rPr>
           <w:rFonts w:ascii="Arial" w:hAnsi="Arial" w:cs="Arial"/>
@@ -1930,7 +1928,30 @@
           <w:sz w:val="20"/>
           <w:szCs w:val="20"/>
         </w:rPr>
-        <w:t xml:space="preserve"> System.in to read user input and System.out to read user output</w:t>
+        <w:t>numpad</w:t>
+      </w:r>
+      <w:proofErr w:type="spellEnd"/>
+    </w:p>
+    <w:p>
+      <w:pPr>
+        <w:ind w:left="720"/>
+        <w:contextualSpacing/>
+        <w:rPr>
+          <w:rFonts w:ascii="Arial" w:hAnsi="Arial" w:cs="Arial"/>
+          <w:i/>
+          <w:sz w:val="20"/>
+          <w:szCs w:val="20"/>
+        </w:rPr>
+      </w:pPr>
+      <w:r>
+        <w:rPr>
+          <w:rFonts w:ascii="Arial" w:hAnsi="Arial" w:cs="Arial"/>
+          <w:i/>
+          <w:sz w:val="20"/>
+          <w:szCs w:val="20"/>
+        </w:rPr>
+        <w:tab/>
+        <w:t>- User will be able to interact with data (search, add, edit)</w:t>
       </w:r>
     </w:p>
     <w:p>
@@ -1951,7 +1972,7 @@
           <w:sz w:val="20"/>
           <w:szCs w:val="20"/>
         </w:rPr>
-        <w:t xml:space="preserve">- </w:t>
+        <w:t>-</w:t>
       </w:r>
       <w:r>
         <w:rPr>
@@ -1960,13 +1981,53 @@
           <w:sz w:val="20"/>
           <w:szCs w:val="20"/>
         </w:rPr>
-        <w:t>User must interact with a test based console</w:t>
-      </w:r>
-    </w:p>
-    <w:p>
-      <w:pPr>
-        <w:ind w:left="1440"/>
-        <w:contextualSpacing/>
+        <w:t xml:space="preserve"> Inventory must be saved in Properties file</w:t>
+      </w:r>
+    </w:p>
+    <w:p>
+      <w:pPr>
+        <w:pStyle w:val="ListParagraph"/>
+        <w:rPr>
+          <w:rFonts w:ascii="Arial" w:eastAsiaTheme="minorEastAsia" w:hAnsi="Arial" w:cs="Arial"/>
+          <w:b/>
+        </w:rPr>
+      </w:pPr>
+      <m:oMath>
+        <m:r>
+          <m:rPr>
+            <m:sty m:val="bi"/>
+          </m:rPr>
+          <w:rPr>
+            <w:rFonts w:ascii="Cambria Math" w:hAnsi="Cambria Math" w:cs="Arial"/>
+          </w:rPr>
+          <m:t>⇒</m:t>
+        </m:r>
+      </m:oMath>
+      <w:r>
+        <w:rPr>
+          <w:rFonts w:ascii="Arial" w:eastAsiaTheme="minorEastAsia" w:hAnsi="Arial" w:cs="Arial"/>
+          <w:b/>
+        </w:rPr>
+        <w:t xml:space="preserve"> </w:t>
+      </w:r>
+    </w:p>
+    <w:p>
+      <w:pPr>
+        <w:pStyle w:val="Heading2"/>
+      </w:pPr>
+      <w:bookmarkStart w:id="4" w:name="_Toc344847411"/>
+      <w:r>
+        <w:t>2.3</w:t>
+      </w:r>
+      <w:r>
+        <w:tab/>
+        <w:t>System Interfaces</w:t>
+      </w:r>
+      <w:bookmarkEnd w:id="4"/>
+    </w:p>
+    <w:p>
+      <w:pPr>
+        <w:pStyle w:val="ListParagraph"/>
         <w:rPr>
           <w:rFonts w:ascii="Arial" w:hAnsi="Arial" w:cs="Arial"/>
           <w:i/>
@@ -1981,20 +2042,17 @@
           <w:sz w:val="20"/>
           <w:szCs w:val="20"/>
         </w:rPr>
-        <w:t>- Application must use Scanner class to manage keyboard input</w:t>
-      </w:r>
-    </w:p>
-    <w:p>
-      <w:pPr>
-        <w:ind w:left="1440"/>
-        <w:contextualSpacing/>
+        <w:t>An interface that describes the actions th</w:t>
+      </w:r>
+      <w:r>
         <w:rPr>
           <w:rFonts w:ascii="Arial" w:hAnsi="Arial" w:cs="Arial"/>
           <w:i/>
           <w:sz w:val="20"/>
           <w:szCs w:val="20"/>
         </w:rPr>
-      </w:pPr>
+        <w:t>e users are allowed to do on an Item</w:t>
+      </w:r>
       <w:r>
         <w:rPr>
           <w:rFonts w:ascii="Arial" w:hAnsi="Arial" w:cs="Arial"/>
@@ -2002,7 +2060,7 @@
           <w:sz w:val="20"/>
           <w:szCs w:val="20"/>
         </w:rPr>
-        <w:t>- Inventory must be saved in Properties file</w:t>
+        <w:t>.</w:t>
       </w:r>
     </w:p>
     <w:p>
@@ -2010,8 +2068,68 @@
         <w:pStyle w:val="ListParagraph"/>
         <w:rPr>
           <w:rFonts w:ascii="Arial" w:hAnsi="Arial" w:cs="Arial"/>
-          <w:sz w:val="20"/>
-          <w:szCs w:val="20"/>
+          <w:i/>
+          <w:sz w:val="20"/>
+          <w:szCs w:val="20"/>
+        </w:rPr>
+      </w:pPr>
+      <w:r>
+        <w:rPr>
+          <w:rFonts w:ascii="Arial" w:hAnsi="Arial" w:cs="Arial"/>
+          <w:i/>
+          <w:noProof/>
+          <w:sz w:val="20"/>
+          <w:szCs w:val="20"/>
+        </w:rPr>
+        <w:drawing>
+          <wp:inline distT="0" distB="0" distL="0" distR="0" wp14:anchorId="0395961F" wp14:editId="2C219492">
+            <wp:extent cx="4521200" cy="2133600"/>
+            <wp:effectExtent l="0" t="0" r="0" b="0"/>
+            <wp:docPr id="2" name="Picture 2"/>
+            <wp:cNvGraphicFramePr>
+              <a:graphicFrameLocks xmlns:a="http://schemas.openxmlformats.org/drawingml/2006/main" noChangeAspect="1"/>
+            </wp:cNvGraphicFramePr>
+            <a:graphic xmlns:a="http://schemas.openxmlformats.org/drawingml/2006/main">
+              <a:graphicData uri="http://schemas.openxmlformats.org/drawingml/2006/picture">
+                <pic:pic xmlns:pic="http://schemas.openxmlformats.org/drawingml/2006/picture">
+                  <pic:nvPicPr>
+                    <pic:cNvPr id="2" name="Screen Shot 2018-04-22 at 10.03.22 PM.png"/>
+                    <pic:cNvPicPr/>
+                  </pic:nvPicPr>
+                  <pic:blipFill>
+                    <a:blip r:embed="rId11">
+                      <a:extLst>
+                        <a:ext uri="{28A0092B-C50C-407E-A947-70E740481C1C}">
+                          <a14:useLocalDpi xmlns:a14="http://schemas.microsoft.com/office/drawing/2010/main" val="0"/>
+                        </a:ext>
+                      </a:extLst>
+                    </a:blip>
+                    <a:stretch>
+                      <a:fillRect/>
+                    </a:stretch>
+                  </pic:blipFill>
+                  <pic:spPr>
+                    <a:xfrm>
+                      <a:off x="0" y="0"/>
+                      <a:ext cx="4521200" cy="2133600"/>
+                    </a:xfrm>
+                    <a:prstGeom prst="rect">
+                      <a:avLst/>
+                    </a:prstGeom>
+                  </pic:spPr>
+                </pic:pic>
+              </a:graphicData>
+            </a:graphic>
+          </wp:inline>
+        </w:drawing>
+      </w:r>
+    </w:p>
+    <w:p>
+      <w:pPr>
+        <w:pStyle w:val="ListParagraph"/>
+        <w:rPr>
+          <w:rFonts w:ascii="Arial" w:eastAsiaTheme="minorEastAsia" w:hAnsi="Arial" w:cs="Arial"/>
+          <w:b/>
         </w:rPr>
       </w:pPr>
       <m:oMathPara>
@@ -2033,286 +2151,447 @@
     </w:p>
     <w:p>
       <w:pPr>
-        <w:pStyle w:val="Heading2"/>
-      </w:pPr>
-      <w:bookmarkStart w:id="4" w:name="_Toc344847411"/>
-      <w:r>
-        <w:t>2.3</w:t>
-      </w:r>
-      <w:r>
-        <w:tab/>
-        <w:t>System Interfaces</w:t>
-      </w:r>
-      <w:bookmarkEnd w:id="4"/>
-    </w:p>
-    <w:p>
-      <w:pPr>
         <w:pStyle w:val="ListParagraph"/>
-        <w:rPr>
-          <w:rFonts w:ascii="Arial" w:hAnsi="Arial" w:cs="Arial"/>
-          <w:i/>
-          <w:sz w:val="20"/>
-          <w:szCs w:val="20"/>
-        </w:rPr>
-      </w:pPr>
-      <w:r>
-        <w:rPr>
-          <w:rFonts w:ascii="Arial" w:hAnsi="Arial" w:cs="Arial"/>
-          <w:i/>
-          <w:sz w:val="20"/>
-          <w:szCs w:val="20"/>
-        </w:rPr>
-        <w:t>An interface that describes the actions th</w:t>
-      </w:r>
-      <w:r>
-        <w:rPr>
-          <w:rFonts w:ascii="Arial" w:hAnsi="Arial" w:cs="Arial"/>
-          <w:i/>
-          <w:sz w:val="20"/>
-          <w:szCs w:val="20"/>
-        </w:rPr>
-        <w:t>e users are allowed to do on an Item</w:t>
-      </w:r>
-      <w:r>
-        <w:rPr>
-          <w:rFonts w:ascii="Arial" w:hAnsi="Arial" w:cs="Arial"/>
-          <w:i/>
-          <w:sz w:val="20"/>
-          <w:szCs w:val="20"/>
-        </w:rPr>
-        <w:t>.</w:t>
-      </w:r>
-    </w:p>
-    <w:p>
-      <w:pPr>
-        <w:pStyle w:val="ListParagraph"/>
-        <w:rPr>
-          <w:rFonts w:ascii="Arial" w:hAnsi="Arial" w:cs="Arial"/>
-          <w:i/>
-          <w:sz w:val="20"/>
-          <w:szCs w:val="20"/>
-        </w:rPr>
-      </w:pPr>
-    </w:p>
-    <w:tbl>
-      <w:tblPr>
-        <w:tblStyle w:val="TableGrid"/>
-        <w:tblW w:w="0" w:type="auto"/>
-        <w:tblInd w:w="720" w:type="dxa"/>
-        <w:tblLook w:val="04A0" w:firstRow="1" w:lastRow="0" w:firstColumn="1" w:lastColumn="0" w:noHBand="0" w:noVBand="1"/>
-      </w:tblPr>
-      <w:tblGrid>
-        <w:gridCol w:w="3502"/>
-      </w:tblGrid>
-      <w:tr>
-        <w:trPr>
-          <w:trHeight w:val="367"/>
-        </w:trPr>
-        <w:tc>
-          <w:tcPr>
-            <w:tcW w:w="3502" w:type="dxa"/>
-          </w:tcPr>
-          <w:p>
-            <w:pPr>
-              <w:pStyle w:val="ListParagraph"/>
-              <w:ind w:left="0"/>
-              <w:jc w:val="center"/>
-              <w:rPr>
-                <w:rFonts w:ascii="Arial" w:hAnsi="Arial" w:cs="Arial"/>
-                <w:i/>
-                <w:sz w:val="20"/>
-                <w:szCs w:val="20"/>
-              </w:rPr>
-            </w:pPr>
-            <w:r>
-              <w:rPr>
-                <w:rFonts w:ascii="Arial" w:hAnsi="Arial" w:cs="Arial"/>
-                <w:i/>
-                <w:sz w:val="20"/>
-                <w:szCs w:val="20"/>
-              </w:rPr>
-              <w:t>&lt;&lt;interface&gt;&gt;</w:t>
-            </w:r>
-          </w:p>
-          <w:p>
-            <w:pPr>
-              <w:pStyle w:val="ListParagraph"/>
-              <w:ind w:left="0"/>
-              <w:jc w:val="center"/>
-              <w:rPr>
-                <w:rFonts w:ascii="Arial" w:hAnsi="Arial" w:cs="Arial"/>
-                <w:i/>
-                <w:sz w:val="20"/>
-                <w:szCs w:val="20"/>
-              </w:rPr>
-            </w:pPr>
-            <w:r>
-              <w:rPr>
-                <w:rFonts w:ascii="Arial" w:hAnsi="Arial" w:cs="Arial"/>
-                <w:i/>
-                <w:sz w:val="20"/>
-                <w:szCs w:val="20"/>
-              </w:rPr>
-              <w:t>Actions</w:t>
-            </w:r>
-          </w:p>
-        </w:tc>
-      </w:tr>
-      <w:tr>
-        <w:trPr>
-          <w:trHeight w:val="367"/>
-        </w:trPr>
-        <w:tc>
-          <w:tcPr>
-            <w:tcW w:w="3502" w:type="dxa"/>
-          </w:tcPr>
-          <w:p>
-            <w:r>
-              <w:t>+ addItem(dataEntry): Boolean </w:t>
-            </w:r>
-          </w:p>
-          <w:p>
-            <w:r>
-              <w:t>+ updateItem(dataEntry): Boolean</w:t>
-            </w:r>
-          </w:p>
-          <w:p>
-            <w:r>
-              <w:t>+ searchItem(dataEntry): ????</w:t>
-            </w:r>
-          </w:p>
-          <w:p>
-            <w:pPr>
-              <w:pStyle w:val="ListParagraph"/>
-              <w:ind w:left="0"/>
-              <w:rPr>
-                <w:rFonts w:ascii="Arial" w:hAnsi="Arial" w:cs="Arial"/>
-                <w:i/>
-                <w:sz w:val="20"/>
-                <w:szCs w:val="20"/>
-              </w:rPr>
-            </w:pPr>
-          </w:p>
-        </w:tc>
-      </w:tr>
-    </w:tbl>
-    <w:p>
-      <w:pPr>
-        <w:pStyle w:val="ListParagraph"/>
-        <w:rPr>
-          <w:rFonts w:ascii="Arial" w:hAnsi="Arial" w:cs="Arial"/>
-          <w:i/>
-          <w:sz w:val="20"/>
-          <w:szCs w:val="20"/>
-        </w:rPr>
-      </w:pPr>
-    </w:p>
-    <w:p>
-      <w:pPr>
-        <w:pStyle w:val="ListParagraph"/>
-        <w:rPr>
-          <w:rFonts w:ascii="Arial" w:hAnsi="Arial" w:cs="Arial"/>
-          <w:sz w:val="20"/>
-          <w:szCs w:val="20"/>
-        </w:rPr>
-      </w:pPr>
-      <m:oMathPara>
-        <m:oMathParaPr>
-          <m:jc m:val="left"/>
-        </m:oMathParaPr>
-        <m:oMath>
-          <m:r>
-            <m:rPr>
-              <m:sty m:val="bi"/>
-            </m:rPr>
-            <w:rPr>
-              <w:rFonts w:ascii="Cambria Math" w:hAnsi="Cambria Math" w:cs="Arial"/>
-            </w:rPr>
-            <m:t>⇒</m:t>
-          </m:r>
-        </m:oMath>
-      </m:oMathPara>
-    </w:p>
-    <w:p>
-      <w:pPr>
-        <w:pStyle w:val="ListParagraph"/>
-        <w:ind w:left="0"/>
-        <w:rPr>
-          <w:rFonts w:ascii="Arial" w:hAnsi="Arial" w:cs="Arial"/>
-          <w:sz w:val="20"/>
-          <w:szCs w:val="20"/>
-        </w:rPr>
-      </w:pPr>
-    </w:p>
-    <w:p>
-      <w:pPr>
-        <w:pStyle w:val="Heading2"/>
-      </w:pPr>
-      <w:bookmarkStart w:id="5" w:name="_Toc344847412"/>
-      <w:r>
-        <w:t>2.4</w:t>
-      </w:r>
-      <w:r>
-        <w:tab/>
-      </w:r>
-      <w:r>
-        <w:t xml:space="preserve">System </w:t>
-      </w:r>
-      <w:r>
-        <w:t>User Characteristics</w:t>
-      </w:r>
-      <w:bookmarkEnd w:id="5"/>
-    </w:p>
-    <w:p>
-      <w:pPr>
-        <w:pStyle w:val="ListParagraph"/>
-        <w:rPr>
-          <w:rFonts w:ascii="Arial" w:hAnsi="Arial" w:cs="Arial"/>
-          <w:i/>
-          <w:sz w:val="20"/>
-          <w:szCs w:val="20"/>
-        </w:rPr>
-      </w:pPr>
-      <w:r>
-        <w:rPr>
-          <w:rFonts w:ascii="Arial" w:hAnsi="Arial" w:cs="Arial"/>
-          <w:i/>
-          <w:sz w:val="20"/>
-          <w:szCs w:val="20"/>
-        </w:rPr>
-        <w:t>Identify each type of user of the system by function, location, and type of device. Specify the number of users in each group and the nature of their use of the system.</w:t>
-      </w:r>
-    </w:p>
-    <w:p>
-      <w:pPr>
-        <w:ind w:left="720"/>
         <w:rPr>
           <w:rFonts w:ascii="Arial" w:eastAsiaTheme="minorEastAsia" w:hAnsi="Arial" w:cs="Arial"/>
           <w:b/>
         </w:rPr>
       </w:pPr>
-      <m:oMathPara>
-        <m:oMathParaPr>
-          <m:jc m:val="left"/>
-        </m:oMathParaPr>
-        <m:oMath>
-          <m:r>
-            <m:rPr>
-              <m:sty m:val="bi"/>
-            </m:rPr>
-            <w:rPr>
-              <w:rFonts w:ascii="Cambria Math" w:hAnsi="Cambria Math" w:cs="Arial"/>
-            </w:rPr>
-            <m:t>⇒</m:t>
-          </m:r>
-        </m:oMath>
-      </m:oMathPara>
+    </w:p>
+    <w:p>
+      <w:pPr>
+        <w:pStyle w:val="Heading2"/>
+      </w:pPr>
+      <w:r>
+        <w:t>2.4 System Classes</w:t>
+      </w:r>
+    </w:p>
+    <w:p>
+      <w:pPr>
+        <w:spacing w:line="240" w:lineRule="auto"/>
+        <w:ind w:left="720"/>
+      </w:pPr>
+      <w:r>
+        <w:t>Controller</w:t>
+      </w:r>
+      <w:r>
+        <w:br/>
+        <w:t xml:space="preserve">    </w:t>
+      </w:r>
+      <w:r>
+        <w:tab/>
+      </w:r>
+      <w:r>
+        <w:t>Controller.java</w:t>
+      </w:r>
+      <w:r>
+        <w:t xml:space="preserve"> </w:t>
+      </w:r>
+    </w:p>
+    <w:p>
+      <w:pPr>
+        <w:spacing w:line="240" w:lineRule="auto"/>
+        <w:ind w:left="720" w:firstLine="720"/>
+      </w:pPr>
+      <w:r>
+        <w:t>Controller will read user actions and execute actions on model</w:t>
+      </w:r>
+      <w:r>
+        <w:br/>
+        <w:t>Model</w:t>
+      </w:r>
+      <w:r>
+        <w:br/>
+      </w:r>
+      <w:r>
+        <w:tab/>
+        <w:t>Book.java</w:t>
+      </w:r>
+      <w:r>
+        <w:br/>
+      </w:r>
+      <w:r>
+        <w:tab/>
+      </w:r>
+      <w:r>
+        <w:tab/>
+        <w:t xml:space="preserve">Book object. Extends </w:t>
+      </w:r>
+      <w:proofErr w:type="spellStart"/>
+      <w:r>
+        <w:t>InventoryItem</w:t>
+      </w:r>
+      <w:proofErr w:type="spellEnd"/>
+      <w:r>
+        <w:t xml:space="preserve"> class</w:t>
+      </w:r>
+      <w:r>
+        <w:t>.</w:t>
+      </w:r>
+      <w:r>
+        <w:br/>
+      </w:r>
+      <w:r>
+        <w:lastRenderedPageBreak/>
+        <w:tab/>
+        <w:t>CD.java</w:t>
+      </w:r>
+      <w:r>
+        <w:br/>
+      </w:r>
+      <w:r>
+        <w:tab/>
+      </w:r>
+      <w:r>
+        <w:tab/>
+        <w:t>CD object.</w:t>
+      </w:r>
+      <w:r>
+        <w:t xml:space="preserve"> </w:t>
+      </w:r>
+      <w:r>
+        <w:t xml:space="preserve">Extends </w:t>
+      </w:r>
+      <w:proofErr w:type="spellStart"/>
+      <w:r>
+        <w:t>InventoryItem</w:t>
+      </w:r>
+      <w:proofErr w:type="spellEnd"/>
+      <w:r>
+        <w:t xml:space="preserve"> class</w:t>
+      </w:r>
+      <w:r>
+        <w:t>.</w:t>
+      </w:r>
+    </w:p>
+    <w:p>
+      <w:pPr>
+        <w:spacing w:line="240" w:lineRule="auto"/>
+        <w:ind w:left="720"/>
+      </w:pPr>
+      <w:r>
+        <w:br/>
+      </w:r>
+      <w:r>
+        <w:tab/>
+        <w:t>DVD.java</w:t>
+      </w:r>
+      <w:r>
+        <w:br/>
+        <w:t xml:space="preserve">                       DVD object. Extends </w:t>
+      </w:r>
+      <w:proofErr w:type="spellStart"/>
+      <w:r>
+        <w:t>InventoryItem</w:t>
+      </w:r>
+      <w:proofErr w:type="spellEnd"/>
+      <w:r>
+        <w:t xml:space="preserve"> class.</w:t>
+      </w:r>
+      <w:r>
+        <w:br/>
+      </w:r>
+      <w:r>
+        <w:tab/>
+        <w:t>InventoryItem.java</w:t>
+      </w:r>
+    </w:p>
+    <w:p>
+      <w:pPr>
+        <w:spacing w:line="240" w:lineRule="auto"/>
+        <w:ind w:left="1440" w:firstLine="720"/>
+      </w:pPr>
+      <w:r>
+        <w:t>Parent class for inventory item.</w:t>
+      </w:r>
+      <w:r>
+        <w:br/>
+      </w:r>
+      <w:r>
+        <w:t>Model.java</w:t>
+      </w:r>
+      <w:r>
+        <w:br/>
+      </w:r>
+      <w:r>
+        <w:tab/>
+        <w:t>Performs actions on Inventory Item objects and returns to View</w:t>
+      </w:r>
+    </w:p>
+    <w:p>
+      <w:pPr>
+        <w:spacing w:line="240" w:lineRule="auto"/>
+        <w:ind w:left="720"/>
+      </w:pPr>
+      <w:r>
+        <w:t>Props</w:t>
+      </w:r>
+    </w:p>
+    <w:p>
+      <w:pPr>
+        <w:spacing w:line="240" w:lineRule="auto"/>
+        <w:ind w:left="720" w:firstLine="720"/>
+      </w:pPr>
+      <w:r>
+        <w:t>InitializeProps.java</w:t>
+      </w:r>
+      <w:r>
+        <w:br/>
+      </w:r>
+      <w:r>
+        <w:tab/>
+      </w:r>
+      <w:r>
+        <w:tab/>
+        <w:t xml:space="preserve">Initializes default properties files for CD,DVD and Books if files are </w:t>
+      </w:r>
+      <w:proofErr w:type="spellStart"/>
+      <w:r>
+        <w:t>missinig</w:t>
+      </w:r>
+      <w:proofErr w:type="spellEnd"/>
+    </w:p>
+    <w:p>
+      <w:pPr>
+        <w:spacing w:line="240" w:lineRule="auto"/>
+      </w:pPr>
+      <w:r>
+        <w:tab/>
+        <w:t>View</w:t>
+      </w:r>
+      <w:r>
+        <w:br/>
+      </w:r>
+      <w:r>
+        <w:tab/>
+      </w:r>
+      <w:r>
+        <w:tab/>
+        <w:t>View.java</w:t>
+      </w:r>
+      <w:r>
+        <w:br/>
+        <w:t xml:space="preserve">                                            </w:t>
+      </w:r>
+      <w:r>
+        <w:t>Views presented to the user</w:t>
+      </w:r>
+      <w:r>
+        <w:br/>
+      </w:r>
+      <w:r>
+        <w:tab/>
+      </w:r>
+      <w:r>
+        <w:tab/>
+        <w:t>Application.java</w:t>
+      </w:r>
+      <w:r>
+        <w:br/>
+      </w:r>
+      <w:r>
+        <w:tab/>
+      </w:r>
+      <w:r>
+        <w:tab/>
+      </w:r>
+      <w:r>
+        <w:tab/>
+        <w:t>Entry point for application</w:t>
+      </w:r>
+    </w:p>
+    <w:p>
+      <w:pPr>
+        <w:spacing w:line="240" w:lineRule="auto"/>
+        <w:ind w:left="720"/>
+      </w:pPr>
+      <w:r>
+        <w:lastRenderedPageBreak/>
+        <w:t xml:space="preserve"> </w:t>
+      </w:r>
+      <w:r>
+        <w:rPr>
+          <w:noProof/>
+        </w:rPr>
+        <w:drawing>
+          <wp:inline distT="0" distB="0" distL="0" distR="0" wp14:anchorId="12F68022" wp14:editId="2A90613B">
+            <wp:extent cx="5943600" cy="7654290"/>
+            <wp:effectExtent l="0" t="0" r="0" b="0"/>
+            <wp:docPr id="1" name="Picture 1"/>
+            <wp:cNvGraphicFramePr>
+              <a:graphicFrameLocks xmlns:a="http://schemas.openxmlformats.org/drawingml/2006/main" noChangeAspect="1"/>
+            </wp:cNvGraphicFramePr>
+            <a:graphic xmlns:a="http://schemas.openxmlformats.org/drawingml/2006/main">
+              <a:graphicData uri="http://schemas.openxmlformats.org/drawingml/2006/picture">
+                <pic:pic xmlns:pic="http://schemas.openxmlformats.org/drawingml/2006/picture">
+                  <pic:nvPicPr>
+                    <pic:cNvPr id="1" name="Screen Shot 2018-04-22 at 9.59.04 PM.png"/>
+                    <pic:cNvPicPr/>
+                  </pic:nvPicPr>
+                  <pic:blipFill>
+                    <a:blip r:embed="rId12" cstate="print">
+                      <a:extLst>
+                        <a:ext uri="{28A0092B-C50C-407E-A947-70E740481C1C}">
+                          <a14:useLocalDpi xmlns:a14="http://schemas.microsoft.com/office/drawing/2010/main" val="0"/>
+                        </a:ext>
+                      </a:extLst>
+                    </a:blip>
+                    <a:stretch>
+                      <a:fillRect/>
+                    </a:stretch>
+                  </pic:blipFill>
+                  <pic:spPr>
+                    <a:xfrm>
+                      <a:off x="0" y="0"/>
+                      <a:ext cx="5943600" cy="7654290"/>
+                    </a:xfrm>
+                    <a:prstGeom prst="rect">
+                      <a:avLst/>
+                    </a:prstGeom>
+                  </pic:spPr>
+                </pic:pic>
+              </a:graphicData>
+            </a:graphic>
+          </wp:inline>
+        </w:drawing>
+      </w:r>
+    </w:p>
+    <w:p>
+      <w:pPr>
+        <w:pStyle w:val="Heading2"/>
+      </w:pPr>
+      <w:r>
+        <w:lastRenderedPageBreak/>
+        <w:t xml:space="preserve">2.5 System </w:t>
+      </w:r>
+      <w:proofErr w:type="spellStart"/>
+      <w:r>
+        <w:t>Enum</w:t>
+      </w:r>
+      <w:proofErr w:type="spellEnd"/>
+    </w:p>
+    <w:p>
+      <w:pPr>
+        <w:spacing w:line="240" w:lineRule="auto"/>
+        <w:ind w:firstLine="720"/>
+      </w:pPr>
+      <w:r>
+        <w:t>ItemType.java</w:t>
+      </w:r>
+      <w:r>
+        <w:br/>
+      </w:r>
+      <w:r>
+        <w:tab/>
+      </w:r>
+      <w:r>
+        <w:tab/>
+        <w:t>Contains 3 Inventory item types – CD, DVD, Book</w:t>
+      </w:r>
+    </w:p>
+    <w:p>
+      <w:pPr>
+        <w:spacing w:line="240" w:lineRule="auto"/>
+        <w:ind w:firstLine="720"/>
+      </w:pPr>
+      <w:bookmarkStart w:id="5" w:name="_GoBack"/>
+      <w:r>
+        <w:rPr>
+          <w:noProof/>
+        </w:rPr>
+        <w:drawing>
+          <wp:inline distT="0" distB="0" distL="0" distR="0" wp14:anchorId="5EDA4F6F" wp14:editId="6CA52AB1">
+            <wp:extent cx="1993900" cy="2006600"/>
+            <wp:effectExtent l="0" t="0" r="12700" b="0"/>
+            <wp:docPr id="3" name="Picture 3"/>
+            <wp:cNvGraphicFramePr>
+              <a:graphicFrameLocks xmlns:a="http://schemas.openxmlformats.org/drawingml/2006/main" noChangeAspect="1"/>
+            </wp:cNvGraphicFramePr>
+            <a:graphic xmlns:a="http://schemas.openxmlformats.org/drawingml/2006/main">
+              <a:graphicData uri="http://schemas.openxmlformats.org/drawingml/2006/picture">
+                <pic:pic xmlns:pic="http://schemas.openxmlformats.org/drawingml/2006/picture">
+                  <pic:nvPicPr>
+                    <pic:cNvPr id="3" name="Screen Shot 2018-04-22 at 10.07.41 PM.png"/>
+                    <pic:cNvPicPr/>
+                  </pic:nvPicPr>
+                  <pic:blipFill>
+                    <a:blip r:embed="rId13">
+                      <a:extLst>
+                        <a:ext uri="{28A0092B-C50C-407E-A947-70E740481C1C}">
+                          <a14:useLocalDpi xmlns:a14="http://schemas.microsoft.com/office/drawing/2010/main" val="0"/>
+                        </a:ext>
+                      </a:extLst>
+                    </a:blip>
+                    <a:stretch>
+                      <a:fillRect/>
+                    </a:stretch>
+                  </pic:blipFill>
+                  <pic:spPr>
+                    <a:xfrm>
+                      <a:off x="0" y="0"/>
+                      <a:ext cx="1993900" cy="2006600"/>
+                    </a:xfrm>
+                    <a:prstGeom prst="rect">
+                      <a:avLst/>
+                    </a:prstGeom>
+                  </pic:spPr>
+                </pic:pic>
+              </a:graphicData>
+            </a:graphic>
+          </wp:inline>
+        </w:drawing>
+      </w:r>
+      <w:bookmarkEnd w:id="5"/>
+    </w:p>
+    <w:p>
+      <w:pPr>
+        <w:pStyle w:val="Heading2"/>
+      </w:pPr>
+      <w:r>
+        <w:t>2.6 External files</w:t>
+      </w:r>
+    </w:p>
+    <w:p>
+      <w:r>
+        <w:tab/>
+      </w:r>
+      <w:proofErr w:type="spellStart"/>
+      <w:r>
+        <w:t>CD.properties</w:t>
+      </w:r>
+      <w:proofErr w:type="spellEnd"/>
+      <w:r>
+        <w:tab/>
+      </w:r>
+      <w:r>
+        <w:br/>
+      </w:r>
+      <w:r>
+        <w:tab/>
+      </w:r>
+      <w:proofErr w:type="spellStart"/>
+      <w:r>
+        <w:t>DVD.properties</w:t>
+      </w:r>
+      <w:proofErr w:type="spellEnd"/>
+      <w:r>
+        <w:br/>
+      </w:r>
+      <w:r>
+        <w:tab/>
+      </w:r>
+      <w:proofErr w:type="spellStart"/>
+      <w:r>
+        <w:t>BOOK.properties</w:t>
+      </w:r>
+      <w:proofErr w:type="spellEnd"/>
     </w:p>
     <w:p>
       <w:pPr>
         <w:pStyle w:val="Heading1"/>
-      </w:pPr>
-      <w:bookmarkStart w:id="6" w:name="_Toc344847416"/>
+        <w:spacing w:before="0"/>
+      </w:pPr>
+      <w:bookmarkStart w:id="6" w:name="_Toc344847418"/>
       <w:r>
         <w:t xml:space="preserve">Section </w:t>
       </w:r>
@@ -2320,19 +2599,96 @@
         <w:t>3</w:t>
       </w:r>
       <w:r>
-        <w:t xml:space="preserve">   </w:t>
-      </w:r>
-      <w:r>
-        <w:t>Security</w:t>
-      </w:r>
-      <w:r>
-        <w:t xml:space="preserve"> Requirements</w:t>
+        <w:t xml:space="preserve"> </w:t>
+      </w:r>
+      <w:r>
+        <w:t>Initial Capacity Requirements</w:t>
       </w:r>
       <w:bookmarkEnd w:id="6"/>
     </w:p>
     <w:p>
+      <w:r>
+        <w:tab/>
+        <w:t xml:space="preserve">Only one user can be logged in at a time. </w:t>
+      </w:r>
+      <w:r>
+        <w:br/>
+      </w:r>
+      <w:r>
+        <w:tab/>
+        <w:t>Properties file, containing</w:t>
+      </w:r>
+      <w:r>
+        <w:t xml:space="preserve"> only a handful of objects.</w:t>
+      </w:r>
+      <w:r>
+        <w:t xml:space="preserve"> </w:t>
+      </w:r>
+    </w:p>
+    <w:p>
       <w:pPr>
         <w:pStyle w:val="ListParagraph"/>
+        <w:spacing w:line="240" w:lineRule="auto"/>
+        <w:rPr>
+          <w:rFonts w:ascii="Arial" w:hAnsi="Arial" w:cs="Arial"/>
+          <w:sz w:val="20"/>
+          <w:szCs w:val="20"/>
+        </w:rPr>
+      </w:pPr>
+      <m:oMath>
+        <m:r>
+          <w:rPr>
+            <w:rFonts w:ascii="Cambria Math" w:hAnsi="Cambria Math" w:cs="Arial"/>
+            <w:sz w:val="20"/>
+            <w:szCs w:val="20"/>
+          </w:rPr>
+          <m:t>⇒</m:t>
+        </m:r>
+      </m:oMath>
+      <w:r>
+        <w:rPr>
+          <w:rFonts w:ascii="Arial" w:hAnsi="Arial" w:cs="Arial"/>
+          <w:sz w:val="20"/>
+          <w:szCs w:val="20"/>
+        </w:rPr>
+        <w:t xml:space="preserve"> </w:t>
+      </w:r>
+    </w:p>
+    <w:p>
+      <w:pPr>
+        <w:pStyle w:val="Heading1"/>
+        <w:spacing w:before="0"/>
+      </w:pPr>
+      <w:bookmarkStart w:id="7" w:name="_Toc326582046"/>
+      <w:bookmarkStart w:id="8" w:name="_Toc344847419"/>
+      <w:r>
+        <w:t>Section 4</w:t>
+      </w:r>
+      <w:r>
+        <w:t xml:space="preserve">   Initial </w:t>
+      </w:r>
+      <w:r>
+        <w:t xml:space="preserve">System </w:t>
+      </w:r>
+      <w:r>
+        <w:t>Architecture</w:t>
+      </w:r>
+      <w:bookmarkEnd w:id="7"/>
+      <w:bookmarkEnd w:id="8"/>
+    </w:p>
+    <w:p>
+      <w:pPr>
+        <w:contextualSpacing/>
+        <w:rPr>
+          <w:rFonts w:ascii="Arial" w:hAnsi="Arial" w:cs="Arial"/>
+          <w:b/>
+        </w:rPr>
+      </w:pPr>
+    </w:p>
+    <w:p>
+      <w:pPr>
+        <w:ind w:left="360"/>
+        <w:contextualSpacing/>
         <w:rPr>
           <w:rFonts w:ascii="Arial" w:hAnsi="Arial" w:cs="Arial"/>
           <w:i/>
@@ -2347,21 +2703,94 @@
           <w:sz w:val="20"/>
           <w:szCs w:val="20"/>
         </w:rPr>
-        <w:t>Each user will have logon with username and password, saved in persistent Properties file</w:t>
-      </w:r>
-      <w:r>
+        <w:t>Specify the data platform, hardware, software, programming languages, tools and operating system requirements for the application or project.</w:t>
+      </w:r>
+    </w:p>
+    <w:p>
+      <w:pPr>
+        <w:numPr>
+          <w:ilvl w:val="0"/>
+          <w:numId w:val="2"/>
+        </w:numPr>
+        <w:contextualSpacing/>
         <w:rPr>
           <w:rFonts w:ascii="Arial" w:hAnsi="Arial" w:cs="Arial"/>
           <w:i/>
           <w:sz w:val="20"/>
           <w:szCs w:val="20"/>
         </w:rPr>
+      </w:pPr>
+      <w:r>
+        <w:rPr>
+          <w:rFonts w:ascii="Arial" w:hAnsi="Arial" w:cs="Arial"/>
+          <w:i/>
+          <w:sz w:val="20"/>
+          <w:szCs w:val="20"/>
+        </w:rPr>
+        <w:t>Application can run on any platform that is able to run Java JAR applications</w:t>
+      </w:r>
+    </w:p>
+    <w:p>
+      <w:pPr>
+        <w:numPr>
+          <w:ilvl w:val="0"/>
+          <w:numId w:val="2"/>
+        </w:numPr>
+        <w:contextualSpacing/>
+        <w:rPr>
+          <w:rFonts w:ascii="Arial" w:hAnsi="Arial" w:cs="Arial"/>
+          <w:i/>
+          <w:sz w:val="20"/>
+          <w:szCs w:val="20"/>
+        </w:rPr>
+      </w:pPr>
+      <w:r>
+        <w:rPr>
+          <w:rFonts w:ascii="Arial" w:hAnsi="Arial" w:cs="Arial"/>
+          <w:i/>
+          <w:sz w:val="20"/>
+          <w:szCs w:val="20"/>
+        </w:rPr>
+        <w:t>This project will be implemented using Java 8</w:t>
+      </w:r>
+      <w:r>
+        <w:rPr>
+          <w:rFonts w:ascii="Arial" w:hAnsi="Arial" w:cs="Arial"/>
+          <w:i/>
+          <w:sz w:val="20"/>
+          <w:szCs w:val="20"/>
+        </w:rPr>
         <w:t>.</w:t>
       </w:r>
     </w:p>
     <w:p>
       <w:pPr>
-        <w:pStyle w:val="ListParagraph"/>
+        <w:numPr>
+          <w:ilvl w:val="0"/>
+          <w:numId w:val="2"/>
+        </w:numPr>
+        <w:contextualSpacing/>
+        <w:rPr>
+          <w:rFonts w:ascii="Arial" w:hAnsi="Arial" w:cs="Arial"/>
+          <w:i/>
+          <w:sz w:val="20"/>
+          <w:szCs w:val="20"/>
+        </w:rPr>
+      </w:pPr>
+      <w:r>
+        <w:rPr>
+          <w:rFonts w:ascii="Arial" w:hAnsi="Arial" w:cs="Arial"/>
+          <w:i/>
+          <w:sz w:val="20"/>
+          <w:szCs w:val="20"/>
+        </w:rPr>
+        <w:t>Three properties files will be deployed with the runnable JAR file</w:t>
+      </w:r>
+    </w:p>
+    <w:p>
+      <w:pPr>
+        <w:ind w:left="720"/>
+        <w:contextualSpacing/>
         <w:rPr>
           <w:rFonts w:ascii="Arial" w:eastAsiaTheme="minorEastAsia" w:hAnsi="Arial" w:cs="Arial"/>
           <w:sz w:val="20"/>
@@ -2389,303 +2818,23 @@
     </w:p>
     <w:p>
       <w:pPr>
-        <w:pStyle w:val="ListParagraph"/>
-        <w:rPr>
-          <w:rFonts w:ascii="Arial" w:hAnsi="Arial" w:cs="Arial"/>
-          <w:sz w:val="20"/>
-          <w:szCs w:val="20"/>
-        </w:rPr>
-      </w:pPr>
-    </w:p>
-    <w:p>
-      <w:pPr>
         <w:pStyle w:val="Heading1"/>
         <w:spacing w:before="0"/>
       </w:pPr>
-      <w:bookmarkStart w:id="7" w:name="_Toc344847418"/>
-      <w:r>
-        <w:lastRenderedPageBreak/>
-        <w:t xml:space="preserve">Section </w:t>
-      </w:r>
-      <w:r>
-        <w:t>4</w:t>
-      </w:r>
-      <w:r>
-        <w:t xml:space="preserve"> </w:t>
-      </w:r>
-      <w:r>
-        <w:t>Initial Capacity Requirements</w:t>
-      </w:r>
-      <w:bookmarkEnd w:id="7"/>
-    </w:p>
-    <w:p>
-      <w:r>
-        <w:tab/>
-        <w:t xml:space="preserve">Only one user can be logged in at a time. </w:t>
-      </w:r>
-      <w:r>
-        <w:br/>
-      </w:r>
-      <w:r>
-        <w:tab/>
-        <w:t>Properties file, containing</w:t>
-      </w:r>
-      <w:r>
-        <w:t xml:space="preserve"> only a handful of objects.</w:t>
-      </w:r>
-      <w:r>
-        <w:t xml:space="preserve"> </w:t>
-      </w:r>
-    </w:p>
-    <w:p>
-      <w:pPr>
-        <w:pStyle w:val="ListParagraph"/>
-        <w:spacing w:line="240" w:lineRule="auto"/>
-        <w:rPr>
-          <w:rFonts w:ascii="Arial" w:hAnsi="Arial" w:cs="Arial"/>
-          <w:sz w:val="20"/>
-          <w:szCs w:val="20"/>
-        </w:rPr>
-      </w:pPr>
-      <m:oMath>
-        <m:r>
-          <w:rPr>
-            <w:rFonts w:ascii="Cambria Math" w:hAnsi="Cambria Math" w:cs="Arial"/>
-            <w:sz w:val="20"/>
-            <w:szCs w:val="20"/>
-          </w:rPr>
-          <m:t>⇒</m:t>
-        </m:r>
-      </m:oMath>
-      <w:r>
-        <w:rPr>
-          <w:rFonts w:ascii="Arial" w:hAnsi="Arial" w:cs="Arial"/>
-          <w:sz w:val="20"/>
-          <w:szCs w:val="20"/>
-        </w:rPr>
-        <w:t xml:space="preserve"> </w:t>
-      </w:r>
-    </w:p>
-    <w:p>
-      <w:pPr>
-        <w:pStyle w:val="Heading1"/>
-        <w:spacing w:before="0"/>
-      </w:pPr>
-      <w:bookmarkStart w:id="8" w:name="_Toc326582046"/>
-      <w:bookmarkStart w:id="9" w:name="_Toc344847419"/>
+      <w:bookmarkStart w:id="9" w:name="_Toc316195740"/>
+      <w:bookmarkStart w:id="10" w:name="_Toc344847420"/>
+      <w:r>
+        <w:t xml:space="preserve">  </w:t>
+      </w:r>
       <w:r>
         <w:t>Section 5</w:t>
-      </w:r>
-      <w:r>
-        <w:t xml:space="preserve">   Initial </w:t>
-      </w:r>
-      <w:r>
-        <w:t xml:space="preserve">System </w:t>
-      </w:r>
-      <w:r>
-        <w:t>Architecture</w:t>
-      </w:r>
-      <w:bookmarkEnd w:id="8"/>
-      <w:bookmarkEnd w:id="9"/>
-    </w:p>
-    <w:p>
-      <w:pPr>
-        <w:contextualSpacing/>
-        <w:rPr>
-          <w:rFonts w:ascii="Arial" w:hAnsi="Arial" w:cs="Arial"/>
-          <w:b/>
-        </w:rPr>
-      </w:pPr>
-    </w:p>
-    <w:p>
-      <w:pPr>
-        <w:ind w:left="360"/>
-        <w:contextualSpacing/>
-        <w:rPr>
-          <w:rFonts w:ascii="Arial" w:hAnsi="Arial" w:cs="Arial"/>
-          <w:i/>
-          <w:sz w:val="20"/>
-          <w:szCs w:val="20"/>
-        </w:rPr>
-      </w:pPr>
-      <w:r>
-        <w:rPr>
-          <w:rFonts w:ascii="Arial" w:hAnsi="Arial" w:cs="Arial"/>
-          <w:i/>
-          <w:sz w:val="20"/>
-          <w:szCs w:val="20"/>
-        </w:rPr>
-        <w:t>Specify the data platform, hardware, software, programming languages, tools and operating system requirements for the application or project.</w:t>
-      </w:r>
-    </w:p>
-    <w:p>
-      <w:pPr>
-        <w:numPr>
-          <w:ilvl w:val="0"/>
-          <w:numId w:val="2"/>
-        </w:numPr>
-        <w:contextualSpacing/>
-        <w:rPr>
-          <w:rFonts w:ascii="Arial" w:hAnsi="Arial" w:cs="Arial"/>
-          <w:i/>
-          <w:sz w:val="20"/>
-          <w:szCs w:val="20"/>
-        </w:rPr>
-      </w:pPr>
-      <w:r>
-        <w:rPr>
-          <w:rFonts w:ascii="Arial" w:hAnsi="Arial" w:cs="Arial"/>
-          <w:i/>
-          <w:sz w:val="20"/>
-          <w:szCs w:val="20"/>
-        </w:rPr>
-        <w:t>Application can run on any platform that is able to run Java JAR applications</w:t>
-      </w:r>
-    </w:p>
-    <w:p>
-      <w:pPr>
-        <w:numPr>
-          <w:ilvl w:val="0"/>
-          <w:numId w:val="2"/>
-        </w:numPr>
-        <w:contextualSpacing/>
-        <w:rPr>
-          <w:rFonts w:ascii="Arial" w:hAnsi="Arial" w:cs="Arial"/>
-          <w:i/>
-          <w:sz w:val="20"/>
-          <w:szCs w:val="20"/>
-        </w:rPr>
-      </w:pPr>
-      <w:r>
-        <w:rPr>
-          <w:rFonts w:ascii="Arial" w:hAnsi="Arial" w:cs="Arial"/>
-          <w:i/>
-          <w:sz w:val="20"/>
-          <w:szCs w:val="20"/>
-        </w:rPr>
-        <w:t>Identify</w:t>
-      </w:r>
-      <w:r>
-        <w:rPr>
-          <w:rFonts w:ascii="Arial" w:hAnsi="Arial" w:cs="Arial"/>
-          <w:i/>
-          <w:sz w:val="20"/>
-          <w:szCs w:val="20"/>
-        </w:rPr>
-        <w:t xml:space="preserve"> any specialized software requirements that must be purchased or upgraded prior to development, or in support of the implementation, of the application or project.</w:t>
-      </w:r>
-    </w:p>
-    <w:p>
-      <w:pPr>
-        <w:numPr>
-          <w:ilvl w:val="0"/>
-          <w:numId w:val="2"/>
-        </w:numPr>
-        <w:contextualSpacing/>
-        <w:rPr>
-          <w:rFonts w:ascii="Arial" w:hAnsi="Arial" w:cs="Arial"/>
-          <w:i/>
-          <w:sz w:val="20"/>
-          <w:szCs w:val="20"/>
-        </w:rPr>
-      </w:pPr>
-      <w:r>
-        <w:rPr>
-          <w:rFonts w:ascii="Arial" w:hAnsi="Arial" w:cs="Arial"/>
-          <w:i/>
-          <w:sz w:val="20"/>
-          <w:szCs w:val="20"/>
-        </w:rPr>
-        <w:t>Identify</w:t>
-      </w:r>
-      <w:r>
-        <w:rPr>
-          <w:rFonts w:ascii="Arial" w:hAnsi="Arial" w:cs="Arial"/>
-          <w:i/>
-          <w:sz w:val="20"/>
-          <w:szCs w:val="20"/>
-        </w:rPr>
-        <w:t xml:space="preserve"> any programming languages and tools selected for the development of the application or project.</w:t>
-      </w:r>
-    </w:p>
-    <w:p>
-      <w:pPr>
-        <w:numPr>
-          <w:ilvl w:val="0"/>
-          <w:numId w:val="2"/>
-        </w:numPr>
-        <w:contextualSpacing/>
-        <w:rPr>
-          <w:rFonts w:ascii="Arial" w:hAnsi="Arial" w:cs="Arial"/>
-          <w:i/>
-          <w:sz w:val="20"/>
-          <w:szCs w:val="20"/>
-        </w:rPr>
-      </w:pPr>
-      <w:r>
-        <w:rPr>
-          <w:rFonts w:ascii="Arial" w:hAnsi="Arial" w:cs="Arial"/>
-          <w:i/>
-          <w:sz w:val="20"/>
-          <w:szCs w:val="20"/>
-        </w:rPr>
-        <w:t>Identify</w:t>
-      </w:r>
-      <w:r>
-        <w:rPr>
-          <w:rFonts w:ascii="Arial" w:hAnsi="Arial" w:cs="Arial"/>
-          <w:i/>
-          <w:sz w:val="20"/>
-          <w:szCs w:val="20"/>
-        </w:rPr>
-        <w:t xml:space="preserve"> any network/operating system or combination of network/operating systems that will be used for the development of the application of project.</w:t>
-      </w:r>
-    </w:p>
-    <w:p>
-      <w:pPr>
-        <w:ind w:left="720"/>
-        <w:contextualSpacing/>
-        <w:rPr>
-          <w:rFonts w:ascii="Arial" w:eastAsiaTheme="minorEastAsia" w:hAnsi="Arial" w:cs="Arial"/>
-          <w:sz w:val="20"/>
-          <w:szCs w:val="20"/>
-        </w:rPr>
-      </w:pPr>
-      <m:oMathPara>
-        <m:oMathParaPr>
-          <m:jc m:val="left"/>
-        </m:oMathParaPr>
-        <m:oMath>
-          <m:r>
-            <m:rPr>
-              <m:sty m:val="p"/>
-            </m:rPr>
-            <w:rPr>
-              <w:rFonts w:ascii="Cambria Math" w:hAnsi="Cambria Math" w:cs="Arial"/>
-              <w:sz w:val="20"/>
-              <w:szCs w:val="20"/>
-            </w:rPr>
-            <m:t>⇒</m:t>
-          </m:r>
-        </m:oMath>
-      </m:oMathPara>
-    </w:p>
-    <w:p>
-      <w:pPr>
-        <w:pStyle w:val="Heading1"/>
-        <w:spacing w:before="0"/>
-      </w:pPr>
-      <w:bookmarkStart w:id="10" w:name="_Toc316195740"/>
-      <w:bookmarkStart w:id="11" w:name="_Toc344847420"/>
-      <w:r>
-        <w:t>Section 6</w:t>
       </w:r>
       <w:r>
         <w:tab/>
         <w:t>System Acceptance Criteria</w:t>
       </w:r>
+      <w:bookmarkEnd w:id="9"/>
       <w:bookmarkEnd w:id="10"/>
-      <w:bookmarkEnd w:id="11"/>
     </w:p>
     <w:p>
       <w:pPr>
@@ -2708,7 +2857,7 @@
           <w:sz w:val="20"/>
           <w:szCs w:val="20"/>
         </w:rPr>
-        <w:t>User can log in with username and password</w:t>
+        <w:t>User can access the inventories of CDs, DVDs and Books</w:t>
       </w:r>
     </w:p>
     <w:p>
@@ -2732,7 +2881,7 @@
           <w:sz w:val="20"/>
           <w:szCs w:val="20"/>
         </w:rPr>
-        <w:t>User can access the inventories of CDs, DVDs and Books</w:t>
+        <w:t>User can add, update, search inventories</w:t>
       </w:r>
     </w:p>
     <w:p>
@@ -2756,7 +2905,7 @@
           <w:sz w:val="20"/>
           <w:szCs w:val="20"/>
         </w:rPr>
-        <w:t>User can add, update, search inventories</w:t>
+        <w:t>User is using console view to perform the above tasks</w:t>
       </w:r>
     </w:p>
     <w:p>
@@ -2780,30 +2929,6 @@
           <w:sz w:val="20"/>
           <w:szCs w:val="20"/>
         </w:rPr>
-        <w:t>User is using console view to perform the above tasks</w:t>
-      </w:r>
-    </w:p>
-    <w:p>
-      <w:pPr>
-        <w:pStyle w:val="ListParagraph"/>
-        <w:numPr>
-          <w:ilvl w:val="0"/>
-          <w:numId w:val="4"/>
-        </w:numPr>
-        <w:rPr>
-          <w:rFonts w:ascii="Arial" w:hAnsi="Arial" w:cs="Arial"/>
-          <w:i/>
-          <w:sz w:val="20"/>
-          <w:szCs w:val="20"/>
-        </w:rPr>
-      </w:pPr>
-      <w:r>
-        <w:rPr>
-          <w:rFonts w:ascii="Arial" w:hAnsi="Arial" w:cs="Arial"/>
-          <w:i/>
-          <w:sz w:val="20"/>
-          <w:szCs w:val="20"/>
-        </w:rPr>
         <w:t>User cannot delete object from the inventory</w:t>
       </w:r>
     </w:p>
@@ -2833,8 +2958,9 @@
         <w:pStyle w:val="Heading1"/>
         <w:spacing w:before="0"/>
       </w:pPr>
-      <w:bookmarkStart w:id="12" w:name="_Toc344847424"/>
-      <w:r>
+      <w:bookmarkStart w:id="11" w:name="_Toc344847424"/>
+      <w:r>
+        <w:lastRenderedPageBreak/>
         <w:t>Section 7</w:t>
       </w:r>
       <w:r>
@@ -2846,7 +2972,7 @@
       <w:r>
         <w:t>Revision History</w:t>
       </w:r>
-      <w:bookmarkEnd w:id="12"/>
+      <w:bookmarkEnd w:id="11"/>
     </w:p>
     <w:tbl>
       <w:tblPr>
@@ -3148,16 +3274,14 @@
         <w:pStyle w:val="Heading1"/>
         <w:spacing w:before="0"/>
       </w:pPr>
-      <w:bookmarkStart w:id="13" w:name="_Toc344847425"/>
+      <w:bookmarkStart w:id="12" w:name="_Toc344847425"/>
       <w:r>
         <w:t xml:space="preserve">Section </w:t>
       </w:r>
-      <w:bookmarkEnd w:id="13"/>
+      <w:bookmarkEnd w:id="12"/>
       <w:r>
         <w:t>8</w:t>
       </w:r>
-      <w:bookmarkStart w:id="14" w:name="_GoBack"/>
-      <w:bookmarkEnd w:id="14"/>
       <w:r>
         <w:t xml:space="preserve"> Appendices</w:t>
       </w:r>
@@ -3221,10 +3345,8 @@
       </w:pPr>
     </w:p>
     <w:sectPr>
-      <w:headerReference w:type="default" r:id="rId11"/>
-      <w:footerReference w:type="default" r:id="rId12"/>
-      <w:headerReference w:type="first" r:id="rId13"/>
-      <w:footerReference w:type="first" r:id="rId14"/>
+      <w:headerReference w:type="default" r:id="rId14"/>
+      <w:footerReference w:type="default" r:id="rId15"/>
       <w:pgSz w:w="12240" w:h="15840"/>
       <w:pgMar w:top="1440" w:right="1440" w:bottom="1440" w:left="1440" w:header="720" w:footer="432" w:gutter="0"/>
       <w:pgNumType w:start="1"/>
@@ -3332,18 +3454,6 @@
                         <w:color w:val="FF0000"/>
                       </w:rPr>
                     </w:pPr>
-                    <w:r>
-                      <w:t>PDM SyReq Template Ver 2.1|5/17</w:t>
-                    </w:r>
-                    <w:r>
-                      <w:t>/2013</w:t>
-                    </w:r>
-                    <w:r>
-                      <w:rPr>
-                        <w:lang w:val="nl-NL"/>
-                      </w:rPr>
-                      <w:tab/>
-                    </w:r>
                     <w:r>
                       <w:rPr>
                         <w:lang w:val="nl-NL"/>
@@ -3386,7 +3496,7 @@
                         <w:noProof/>
                         <w:lang w:val="nl-NL"/>
                       </w:rPr>
-                      <w:t>2</w:t>
+                      <w:t>6</w:t>
                     </w:r>
                     <w:r>
                       <w:rPr>
@@ -3402,31 +3512,16 @@
                       </w:rPr>
                       <w:t xml:space="preserve"> of </w:t>
                     </w:r>
-                    <w:r>
-                      <w:fldChar w:fldCharType="begin"/>
-                    </w:r>
-                    <w:r>
-                      <w:instrText xml:space="preserve"> SECTIONPAGES   \* MERGEFORMAT </w:instrText>
-                    </w:r>
-                    <w:r>
-                      <w:fldChar w:fldCharType="separate"/>
-                    </w:r>
-                    <w:r>
-                      <w:rPr>
-                        <w:rStyle w:val="PageNumber"/>
-                        <w:bCs/>
-                        <w:noProof/>
-                      </w:rPr>
-                      <w:t>4</w:t>
-                    </w:r>
-                    <w:r>
-                      <w:rPr>
-                        <w:rStyle w:val="PageNumber"/>
-                        <w:bCs/>
-                        <w:noProof/>
-                      </w:rPr>
-                      <w:fldChar w:fldCharType="end"/>
-                    </w:r>
+                    <w:fldSimple w:instr=" SECTIONPAGES   \* MERGEFORMAT ">
+                      <w:r>
+                        <w:rPr>
+                          <w:rStyle w:val="PageNumber"/>
+                          <w:bCs/>
+                          <w:noProof/>
+                        </w:rPr>
+                        <w:t>7</w:t>
+                      </w:r>
+                    </w:fldSimple>
                   </w:p>
                 </w:sdtContent>
               </w:sdt>
@@ -3436,19 +3531,6 @@
       </w:sdt>
     </w:sdtContent>
   </w:sdt>
-</w:ftr>
-</file>
-
-<file path=word/footer2.xml><?xml version="1.0" encoding="utf-8"?>
-<w:ftr xmlns:wpc="http://schemas.microsoft.com/office/word/2010/wordprocessingCanvas" xmlns:mo="http://schemas.microsoft.com/office/mac/office/2008/main" xmlns:mc="http://schemas.openxmlformats.org/markup-compatibility/2006" xmlns:mv="urn:schemas-microsoft-com:mac:vml" xmlns:o="urn:schemas-microsoft-com:office:office" xmlns:r="http://schemas.openxmlformats.org/officeDocument/2006/relationships" xmlns:m="http://schemas.openxmlformats.org/officeDocument/2006/math" xmlns:v="urn:schemas-microsoft-com:vml" xmlns:wp14="http://schemas.microsoft.com/office/word/2010/wordprocessingDrawing" xmlns:wp="http://schemas.openxmlformats.org/drawingml/2006/wordprocessingDrawing" xmlns:w10="urn:schemas-microsoft-com:office:word" xmlns:w="http://schemas.openxmlformats.org/wordprocessingml/2006/main" xmlns:w14="http://schemas.microsoft.com/office/word/2010/wordml" xmlns:w15="http://schemas.microsoft.com/office/word/2012/wordml" xmlns:wpg="http://schemas.microsoft.com/office/word/2010/wordprocessingGroup" xmlns:wpi="http://schemas.microsoft.com/office/word/2010/wordprocessingInk" xmlns:wne="http://schemas.microsoft.com/office/word/2006/wordml" xmlns:wps="http://schemas.microsoft.com/office/word/2010/wordprocessingShape" mc:Ignorable="w14 w15 wp14">
-  <w:p>
-    <w:pPr>
-      <w:pStyle w:val="Footer"/>
-      <w:rPr>
-        <w:color w:val="FF0000"/>
-      </w:rPr>
-    </w:pPr>
-  </w:p>
 </w:ftr>
 </file>
 
@@ -3489,6 +3571,7 @@
         <w:szCs w:val="18"/>
       </w:rPr>
     </w:pPr>
+    <w:proofErr w:type="spellStart"/>
     <w:r>
       <w:rPr>
         <w:rFonts w:ascii="Arial" w:hAnsi="Arial" w:cs="Arial"/>
@@ -3498,6 +3581,7 @@
       </w:rPr>
       <w:t>AmazonLite</w:t>
     </w:r>
+    <w:proofErr w:type="spellEnd"/>
     <w:r>
       <w:rPr>
         <w:rFonts w:ascii="Arial" w:hAnsi="Arial" w:cs="Arial"/>
@@ -3546,6 +3630,7 @@
         <w:szCs w:val="18"/>
       </w:rPr>
     </w:pPr>
+    <w:proofErr w:type="gramStart"/>
     <w:r>
       <w:rPr>
         <w:rFonts w:ascii="Arial" w:hAnsi="Arial" w:cs="Arial"/>
@@ -3571,7 +3656,17 @@
         <w:sz w:val="18"/>
         <w:szCs w:val="18"/>
       </w:rPr>
-      <w:t>April 10, 2018</w:t>
+      <w:t>April</w:t>
+    </w:r>
+    <w:proofErr w:type="gramEnd"/>
+    <w:r>
+      <w:rPr>
+        <w:rFonts w:ascii="Arial" w:hAnsi="Arial" w:cs="Arial"/>
+        <w:color w:val="FF0000"/>
+        <w:sz w:val="18"/>
+        <w:szCs w:val="18"/>
+      </w:rPr>
+      <w:t xml:space="preserve"> 10, 2018</w:t>
     </w:r>
   </w:p>
   <w:p>
@@ -3594,16 +3689,6 @@
       </w:rPr>
       <w:t>------------------------------------------------------------------------------------------------------------------------------------------------------------</w:t>
     </w:r>
-  </w:p>
-</w:hdr>
-</file>
-
-<file path=word/header2.xml><?xml version="1.0" encoding="utf-8"?>
-<w:hdr xmlns:wpc="http://schemas.microsoft.com/office/word/2010/wordprocessingCanvas" xmlns:mo="http://schemas.microsoft.com/office/mac/office/2008/main" xmlns:mc="http://schemas.openxmlformats.org/markup-compatibility/2006" xmlns:mv="urn:schemas-microsoft-com:mac:vml" xmlns:o="urn:schemas-microsoft-com:office:office" xmlns:r="http://schemas.openxmlformats.org/officeDocument/2006/relationships" xmlns:m="http://schemas.openxmlformats.org/officeDocument/2006/math" xmlns:v="urn:schemas-microsoft-com:vml" xmlns:wp14="http://schemas.microsoft.com/office/word/2010/wordprocessingDrawing" xmlns:wp="http://schemas.openxmlformats.org/drawingml/2006/wordprocessingDrawing" xmlns:w10="urn:schemas-microsoft-com:office:word" xmlns:w="http://schemas.openxmlformats.org/wordprocessingml/2006/main" xmlns:w14="http://schemas.microsoft.com/office/word/2010/wordml" xmlns:w15="http://schemas.microsoft.com/office/word/2012/wordml" xmlns:wpg="http://schemas.microsoft.com/office/word/2010/wordprocessingGroup" xmlns:wpi="http://schemas.microsoft.com/office/word/2010/wordprocessingInk" xmlns:wne="http://schemas.microsoft.com/office/word/2006/wordml" xmlns:wps="http://schemas.microsoft.com/office/word/2010/wordprocessingShape" mc:Ignorable="w14 w15 wp14">
-  <w:p>
-    <w:pPr>
-      <w:pStyle w:val="Header"/>
-    </w:pPr>
   </w:p>
 </w:hdr>
 </file>
@@ -5755,7 +5840,7 @@
 </file>
 
 <file path=customXml/itemProps4.xml><?xml version="1.0" encoding="utf-8"?>
-<ds:datastoreItem xmlns:ds="http://schemas.openxmlformats.org/officeDocument/2006/customXml" ds:itemID="{4E2CE4AF-1AC0-5E4F-9029-3AA052971297}">
+<ds:datastoreItem xmlns:ds="http://schemas.openxmlformats.org/officeDocument/2006/customXml" ds:itemID="{96359CB6-910A-5A41-97FB-DFAD7AC7A803}">
   <ds:schemaRefs>
     <ds:schemaRef ds:uri="http://schemas.openxmlformats.org/officeDocument/2006/bibliography"/>
   </ds:schemaRefs>

</xml_diff>